<commit_message>
remove the some lines from online retrival algorithm
</commit_message>
<xml_diff>
--- a/Seminar_Algorithms.docx
+++ b/Seminar_Algorithms.docx
@@ -7663,8 +7663,6 @@
         </w:rPr>
         <w:t xml:space="preserve"> </w:t>
       </w:r>
-      <w:bookmarkStart w:id="40" w:name="_GoBack"/>
-      <w:bookmarkEnd w:id="40"/>
       <w:r>
         <w:rPr>
           <w:rFonts w:asciiTheme="minorBidi" w:hAnsiTheme="minorBidi"/>
@@ -9344,7 +9342,7 @@
                 </mc:Choice>
                 <mc:Fallback>
                   <w:pict>
-                    <v:oval w14:anchorId="6FE6F80B" id="Oval 5" o:spid="_x0000_s1026" style="position:absolute;margin-left:-89.75pt;margin-top:-2.3pt;width:246.1pt;height:23.65pt;z-index:251660288;visibility:visible;mso-wrap-style:square;mso-wrap-distance-left:9pt;mso-wrap-distance-top:0;mso-wrap-distance-right:9pt;mso-wrap-distance-bottom:0;mso-position-horizontal:absolute;mso-position-horizontal-relative:text;mso-position-vertical:absolute;mso-position-vertical-relative:text;v-text-anchor:middle" o:gfxdata="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" filled="f" strokecolor="#1f3763 [1604]" strokeweight="1pt">
+                    <v:oval w14:anchorId="2F2A6111" id="Oval 5" o:spid="_x0000_s1026" style="position:absolute;margin-left:-89.75pt;margin-top:-2.3pt;width:246.1pt;height:23.65pt;z-index:251660288;visibility:visible;mso-wrap-style:square;mso-wrap-distance-left:9pt;mso-wrap-distance-top:0;mso-wrap-distance-right:9pt;mso-wrap-distance-bottom:0;mso-position-horizontal:absolute;mso-position-horizontal-relative:text;mso-position-vertical:absolute;mso-position-vertical-relative:text;v-text-anchor:middle" o:gfxdata="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" filled="f" strokecolor="#1f3763 [1604]" strokeweight="1pt">
                       <v:stroke joinstyle="miter"/>
                     </v:oval>
                   </w:pict>
@@ -9724,7 +9722,7 @@
           </mc:Choice>
           <mc:Fallback>
             <w:pict>
-              <v:oval w14:anchorId="6109D10A" id="Oval 6" o:spid="_x0000_s1026" style="position:absolute;margin-left:34.4pt;margin-top:-62.7pt;width:224.6pt;height:21.45pt;z-index:251661312;visibility:visible;mso-wrap-style:square;mso-width-percent:0;mso-height-percent:0;mso-wrap-distance-left:9pt;mso-wrap-distance-top:0;mso-wrap-distance-right:9pt;mso-wrap-distance-bottom:0;mso-position-horizontal:absolute;mso-position-horizontal-relative:text;mso-position-vertical:absolute;mso-position-vertical-relative:text;mso-width-percent:0;mso-height-percent:0;mso-width-relative:margin;mso-height-relative:margin;v-text-anchor:middle" o:gfxdata="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" filled="f" strokecolor="#823b0b [1605]" strokeweight="1pt">
+              <v:oval w14:anchorId="0955DD25" id="Oval 6" o:spid="_x0000_s1026" style="position:absolute;margin-left:34.4pt;margin-top:-62.7pt;width:224.6pt;height:21.45pt;z-index:251661312;visibility:visible;mso-wrap-style:square;mso-width-percent:0;mso-height-percent:0;mso-wrap-distance-left:9pt;mso-wrap-distance-top:0;mso-wrap-distance-right:9pt;mso-wrap-distance-bottom:0;mso-position-horizontal:absolute;mso-position-horizontal-relative:text;mso-position-vertical:absolute;mso-position-vertical-relative:text;mso-width-percent:0;mso-height-percent:0;mso-width-relative:margin;mso-height-relative:margin;v-text-anchor:middle" o:gfxdata="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" filled="f" strokecolor="#823b0b [1605]" strokeweight="1pt">
                 <v:stroke joinstyle="miter"/>
               </v:oval>
             </w:pict>
@@ -9888,7 +9886,30 @@
     </w:p>
     <w:p>
       <w:pPr>
-        <w:pStyle w:val="ListParagraph"/>
+        <w:pStyle w:val="Heading1"/>
+        <w:rPr>
+          <w:lang w:val="en-GB"/>
+        </w:rPr>
+      </w:pPr>
+      <w:bookmarkStart w:id="40" w:name="_Toc499544839"/>
+      <w:bookmarkStart w:id="41" w:name="_GoBack"/>
+      <w:bookmarkEnd w:id="41"/>
+      <w:r>
+        <w:rPr>
+          <w:lang w:val="en-GB"/>
+        </w:rPr>
+        <w:t>S</w:t>
+      </w:r>
+      <w:r>
+        <w:rPr>
+          <w:lang w:val="en-GB"/>
+        </w:rPr>
+        <w:t>afe region algorithm</w:t>
+      </w:r>
+      <w:bookmarkEnd w:id="40"/>
+    </w:p>
+    <w:p>
+      <w:pPr>
         <w:autoSpaceDE w:val="0"/>
         <w:autoSpaceDN w:val="0"/>
         <w:adjustRightInd w:val="0"/>
@@ -9899,152 +9920,284 @@
           <w:lang w:val="en-GB"/>
         </w:rPr>
       </w:pPr>
-    </w:p>
-    <w:p>
-      <w:pPr>
-        <w:autoSpaceDE w:val="0"/>
-        <w:autoSpaceDN w:val="0"/>
-        <w:adjustRightInd w:val="0"/>
-        <w:spacing w:after="0" w:line="360" w:lineRule="auto"/>
-        <w:jc w:val="both"/>
-        <w:rPr>
-          <w:rFonts w:asciiTheme="minorBidi" w:hAnsiTheme="minorBidi"/>
-          <w:lang w:val="en-GB"/>
-        </w:rPr>
-      </w:pPr>
-    </w:p>
-    <w:p>
-      <w:pPr>
-        <w:autoSpaceDE w:val="0"/>
-        <w:autoSpaceDN w:val="0"/>
-        <w:adjustRightInd w:val="0"/>
-        <w:spacing w:after="0" w:line="360" w:lineRule="auto"/>
-        <w:jc w:val="both"/>
-        <w:rPr>
-          <w:rFonts w:asciiTheme="minorBidi" w:hAnsiTheme="minorBidi"/>
-          <w:lang w:val="en-GB"/>
-        </w:rPr>
-      </w:pPr>
-    </w:p>
-    <w:p>
-      <w:pPr>
-        <w:autoSpaceDE w:val="0"/>
-        <w:autoSpaceDN w:val="0"/>
-        <w:adjustRightInd w:val="0"/>
-        <w:spacing w:after="0" w:line="360" w:lineRule="auto"/>
-        <w:jc w:val="both"/>
-        <w:rPr>
-          <w:rFonts w:asciiTheme="minorBidi" w:hAnsiTheme="minorBidi"/>
-          <w:lang w:val="en-GB"/>
-        </w:rPr>
-      </w:pPr>
-    </w:p>
-    <w:p>
-      <w:pPr>
-        <w:autoSpaceDE w:val="0"/>
-        <w:autoSpaceDN w:val="0"/>
-        <w:adjustRightInd w:val="0"/>
-        <w:spacing w:after="0" w:line="360" w:lineRule="auto"/>
-        <w:jc w:val="both"/>
-        <w:rPr>
-          <w:rFonts w:asciiTheme="minorBidi" w:hAnsiTheme="minorBidi"/>
-          <w:lang w:val="en-GB"/>
-        </w:rPr>
-      </w:pPr>
-    </w:p>
-    <w:p>
-      <w:pPr>
-        <w:autoSpaceDE w:val="0"/>
-        <w:autoSpaceDN w:val="0"/>
-        <w:adjustRightInd w:val="0"/>
-        <w:spacing w:after="0" w:line="360" w:lineRule="auto"/>
-        <w:jc w:val="both"/>
-        <w:rPr>
-          <w:rFonts w:asciiTheme="minorBidi" w:hAnsiTheme="minorBidi"/>
-          <w:lang w:val="en-GB"/>
-        </w:rPr>
-      </w:pPr>
-    </w:p>
-    <w:p>
-      <w:pPr>
-        <w:autoSpaceDE w:val="0"/>
-        <w:autoSpaceDN w:val="0"/>
-        <w:adjustRightInd w:val="0"/>
-        <w:spacing w:after="0" w:line="360" w:lineRule="auto"/>
-        <w:jc w:val="both"/>
-        <w:rPr>
-          <w:rFonts w:asciiTheme="minorBidi" w:hAnsiTheme="minorBidi"/>
-          <w:lang w:val="en-GB"/>
-        </w:rPr>
-      </w:pPr>
-    </w:p>
-    <w:p>
-      <w:pPr>
-        <w:autoSpaceDE w:val="0"/>
-        <w:autoSpaceDN w:val="0"/>
-        <w:adjustRightInd w:val="0"/>
-        <w:spacing w:after="0" w:line="360" w:lineRule="auto"/>
-        <w:jc w:val="both"/>
-        <w:rPr>
-          <w:rFonts w:asciiTheme="minorBidi" w:hAnsiTheme="minorBidi"/>
-          <w:lang w:val="en-GB"/>
-        </w:rPr>
-      </w:pPr>
-    </w:p>
-    <w:p>
-      <w:pPr>
-        <w:autoSpaceDE w:val="0"/>
-        <w:autoSpaceDN w:val="0"/>
-        <w:adjustRightInd w:val="0"/>
-        <w:spacing w:after="0" w:line="360" w:lineRule="auto"/>
-        <w:jc w:val="both"/>
-        <w:rPr>
-          <w:rFonts w:asciiTheme="minorBidi" w:hAnsiTheme="minorBidi"/>
-          <w:lang w:val="en-GB"/>
-        </w:rPr>
-      </w:pPr>
-    </w:p>
-    <w:p>
-      <w:pPr>
-        <w:autoSpaceDE w:val="0"/>
-        <w:autoSpaceDN w:val="0"/>
-        <w:adjustRightInd w:val="0"/>
-        <w:spacing w:after="0" w:line="360" w:lineRule="auto"/>
-        <w:jc w:val="both"/>
-        <w:rPr>
-          <w:rFonts w:asciiTheme="minorBidi" w:hAnsiTheme="minorBidi"/>
-          <w:lang w:val="en-GB"/>
-        </w:rPr>
-      </w:pPr>
-    </w:p>
-    <w:p>
-      <w:pPr>
-        <w:autoSpaceDE w:val="0"/>
-        <w:autoSpaceDN w:val="0"/>
-        <w:adjustRightInd w:val="0"/>
-        <w:spacing w:after="0" w:line="360" w:lineRule="auto"/>
-        <w:jc w:val="both"/>
-        <w:rPr>
-          <w:rFonts w:asciiTheme="minorBidi" w:hAnsiTheme="minorBidi"/>
-          <w:lang w:val="en-GB"/>
-        </w:rPr>
-      </w:pPr>
-    </w:p>
-    <w:p>
-      <w:pPr>
-        <w:autoSpaceDE w:val="0"/>
-        <w:autoSpaceDN w:val="0"/>
-        <w:adjustRightInd w:val="0"/>
-        <w:spacing w:after="0" w:line="360" w:lineRule="auto"/>
-        <w:jc w:val="both"/>
-        <w:rPr>
-          <w:rFonts w:asciiTheme="minorBidi" w:hAnsiTheme="minorBidi"/>
-          <w:lang w:val="en-GB"/>
-        </w:rPr>
-      </w:pPr>
-      <w:r>
-        <w:rPr>
-          <w:rFonts w:asciiTheme="minorBidi" w:hAnsiTheme="minorBidi"/>
+      <w:r>
+        <w:rPr>
+          <w:rFonts w:asciiTheme="minorBidi" w:hAnsiTheme="minorBidi"/>
+          <w:lang w:val="en-GB"/>
+        </w:rPr>
+        <w:t>According to some studies, 90</w:t>
+      </w:r>
+      <w:r>
+        <w:rPr>
+          <w:rFonts w:asciiTheme="minorBidi" w:hAnsiTheme="minorBidi"/>
+          <w:lang w:val="en-GB"/>
+        </w:rPr>
+        <w:t xml:space="preserve"> </w:t>
+      </w:r>
+      <w:r>
+        <w:rPr>
+          <w:rFonts w:asciiTheme="minorBidi" w:hAnsiTheme="minorBidi"/>
+          <w:lang w:val="en-GB"/>
+        </w:rPr>
+        <w:t xml:space="preserve">% of the </w:t>
+      </w:r>
+      <w:r>
+        <w:rPr>
+          <w:rFonts w:asciiTheme="minorBidi" w:hAnsiTheme="minorBidi"/>
+          <w:lang w:val="en-GB"/>
+        </w:rPr>
+        <w:t xml:space="preserve">social media </w:t>
+      </w:r>
+      <w:r>
+        <w:rPr>
+          <w:rFonts w:asciiTheme="minorBidi" w:hAnsiTheme="minorBidi"/>
+          <w:lang w:val="en-GB"/>
+        </w:rPr>
+        <w:t>user</w:t>
+      </w:r>
+      <w:r>
+        <w:rPr>
+          <w:rFonts w:asciiTheme="minorBidi" w:hAnsiTheme="minorBidi"/>
+          <w:lang w:val="en-GB"/>
+        </w:rPr>
+        <w:t>s</w:t>
+      </w:r>
+      <w:r>
+        <w:rPr>
+          <w:rFonts w:asciiTheme="minorBidi" w:hAnsiTheme="minorBidi"/>
+          <w:lang w:val="en-GB"/>
+        </w:rPr>
+        <w:t xml:space="preserve"> are readers (content viewers), 9</w:t>
+      </w:r>
+      <w:r>
+        <w:rPr>
+          <w:rFonts w:asciiTheme="minorBidi" w:hAnsiTheme="minorBidi"/>
+          <w:lang w:val="en-GB"/>
+        </w:rPr>
+        <w:t xml:space="preserve"> </w:t>
+      </w:r>
+      <w:r>
+        <w:rPr>
+          <w:rFonts w:asciiTheme="minorBidi" w:hAnsiTheme="minorBidi"/>
+          <w:lang w:val="en-GB"/>
+        </w:rPr>
+        <w:t>% are editors and 1</w:t>
+      </w:r>
+      <w:r>
+        <w:rPr>
+          <w:rFonts w:asciiTheme="minorBidi" w:hAnsiTheme="minorBidi"/>
+          <w:lang w:val="en-GB"/>
+        </w:rPr>
+        <w:t xml:space="preserve"> </w:t>
+      </w:r>
+      <w:r>
+        <w:rPr>
+          <w:rFonts w:asciiTheme="minorBidi" w:hAnsiTheme="minorBidi"/>
+          <w:lang w:val="en-GB"/>
+        </w:rPr>
+        <w:t>% are publishers</w:t>
+      </w:r>
+      <w:r>
+        <w:rPr>
+          <w:rFonts w:asciiTheme="minorBidi" w:hAnsiTheme="minorBidi"/>
+          <w:lang w:val="en-GB"/>
+        </w:rPr>
+        <w:t xml:space="preserve"> [1]</w:t>
+      </w:r>
+      <w:r>
+        <w:rPr>
+          <w:rFonts w:asciiTheme="minorBidi" w:hAnsiTheme="minorBidi"/>
+          <w:lang w:val="en-GB"/>
+        </w:rPr>
+        <w:t>.</w:t>
+      </w:r>
+      <w:r>
+        <w:rPr>
+          <w:rFonts w:asciiTheme="minorBidi" w:hAnsiTheme="minorBidi"/>
+          <w:lang w:val="en-GB"/>
+        </w:rPr>
+        <w:t xml:space="preserve"> I</w:t>
+      </w:r>
+      <w:r>
+        <w:rPr>
+          <w:rFonts w:asciiTheme="minorBidi" w:hAnsiTheme="minorBidi"/>
+          <w:lang w:val="en-GB"/>
+        </w:rPr>
+        <w:t>f you only do a read operation, then the online retrieval algorithm will not be convenient for you</w:t>
+      </w:r>
+      <w:r>
+        <w:rPr>
+          <w:rFonts w:asciiTheme="minorBidi" w:hAnsiTheme="minorBidi"/>
+          <w:lang w:val="en-GB"/>
+        </w:rPr>
+        <w:t>.</w:t>
+      </w:r>
+      <w:r>
+        <w:rPr>
+          <w:rFonts w:asciiTheme="minorBidi" w:hAnsiTheme="minorBidi"/>
+          <w:lang w:val="en-GB"/>
+        </w:rPr>
+        <w:t xml:space="preserve"> </w:t>
+      </w:r>
+      <w:r>
+        <w:rPr>
+          <w:rFonts w:asciiTheme="minorBidi" w:hAnsiTheme="minorBidi"/>
+          <w:lang w:val="en-GB"/>
+        </w:rPr>
+        <w:t>B</w:t>
+      </w:r>
+      <w:r>
+        <w:rPr>
+          <w:rFonts w:asciiTheme="minorBidi" w:hAnsiTheme="minorBidi"/>
+          <w:lang w:val="en-GB"/>
+        </w:rPr>
+        <w:t xml:space="preserve">ecause if the content </w:t>
+      </w:r>
+      <w:r>
+        <w:rPr>
+          <w:rFonts w:asciiTheme="minorBidi" w:hAnsiTheme="minorBidi"/>
+          <w:lang w:val="en-GB"/>
+        </w:rPr>
+        <w:t>varies</w:t>
+      </w:r>
+      <w:r>
+        <w:rPr>
+          <w:rFonts w:asciiTheme="minorBidi" w:hAnsiTheme="minorBidi"/>
+          <w:lang w:val="en-GB"/>
+        </w:rPr>
+        <w:t xml:space="preserve"> </w:t>
+      </w:r>
+      <w:r>
+        <w:rPr>
+          <w:rFonts w:asciiTheme="minorBidi" w:hAnsiTheme="minorBidi"/>
+          <w:lang w:val="en-GB"/>
+        </w:rPr>
+        <w:t xml:space="preserve">only </w:t>
+      </w:r>
+      <w:r>
+        <w:rPr>
+          <w:rFonts w:asciiTheme="minorBidi" w:hAnsiTheme="minorBidi"/>
+          <w:lang w:val="en-GB"/>
+        </w:rPr>
+        <w:t>a little bit</w:t>
+      </w:r>
+      <w:r>
+        <w:rPr>
+          <w:rFonts w:asciiTheme="minorBidi" w:hAnsiTheme="minorBidi"/>
+          <w:lang w:val="en-GB"/>
+        </w:rPr>
+        <w:t xml:space="preserve"> in a short period</w:t>
+      </w:r>
+      <w:r>
+        <w:rPr>
+          <w:rFonts w:asciiTheme="minorBidi" w:hAnsiTheme="minorBidi"/>
+          <w:lang w:val="en-GB"/>
+        </w:rPr>
+        <w:t>, then the algorithms will</w:t>
+      </w:r>
+      <w:r>
+        <w:rPr>
+          <w:rFonts w:asciiTheme="minorBidi" w:hAnsiTheme="minorBidi"/>
+          <w:lang w:val="en-GB"/>
+        </w:rPr>
+        <w:t xml:space="preserve"> be</w:t>
+      </w:r>
+      <w:r>
+        <w:rPr>
+          <w:rFonts w:asciiTheme="minorBidi" w:hAnsiTheme="minorBidi"/>
+          <w:lang w:val="en-GB"/>
+        </w:rPr>
+        <w:t xml:space="preserve"> </w:t>
+      </w:r>
+      <w:r>
+        <w:rPr>
+          <w:rFonts w:asciiTheme="minorBidi" w:hAnsiTheme="minorBidi"/>
+          <w:lang w:val="en-GB"/>
+        </w:rPr>
+        <w:t>recomputed</w:t>
+      </w:r>
+      <w:r>
+        <w:rPr>
+          <w:rFonts w:asciiTheme="minorBidi" w:hAnsiTheme="minorBidi"/>
+          <w:lang w:val="en-GB"/>
+        </w:rPr>
+        <w:t xml:space="preserve"> again</w:t>
+      </w:r>
+      <w:r>
+        <w:rPr>
+          <w:rFonts w:asciiTheme="minorBidi" w:hAnsiTheme="minorBidi"/>
+          <w:lang w:val="en-GB"/>
+        </w:rPr>
+        <w:t xml:space="preserve">. This </w:t>
+      </w:r>
+      <w:r>
+        <w:rPr>
+          <w:rFonts w:asciiTheme="minorBidi" w:hAnsiTheme="minorBidi"/>
+          <w:lang w:val="en-GB"/>
+        </w:rPr>
+        <w:t xml:space="preserve">is computationally </w:t>
+      </w:r>
+      <w:r>
+        <w:rPr>
+          <w:rFonts w:asciiTheme="minorBidi" w:hAnsiTheme="minorBidi"/>
+          <w:lang w:val="en-GB"/>
+        </w:rPr>
+        <w:t>expensive,</w:t>
+      </w:r>
+      <w:r>
+        <w:rPr>
+          <w:rFonts w:asciiTheme="minorBidi" w:hAnsiTheme="minorBidi"/>
+          <w:lang w:val="en-GB"/>
+        </w:rPr>
+        <w:t xml:space="preserve"> and </w:t>
+      </w:r>
+      <w:r>
+        <w:rPr>
+          <w:rFonts w:asciiTheme="minorBidi" w:hAnsiTheme="minorBidi"/>
+          <w:lang w:val="en-GB"/>
+        </w:rPr>
+        <w:t xml:space="preserve">it is a </w:t>
+      </w:r>
+      <w:r>
+        <w:rPr>
+          <w:rFonts w:asciiTheme="minorBidi" w:hAnsiTheme="minorBidi"/>
+          <w:lang w:val="en-GB"/>
+        </w:rPr>
+        <w:t>waste of CPU resources</w:t>
+      </w:r>
+      <w:r>
+        <w:rPr>
+          <w:rFonts w:asciiTheme="minorBidi" w:hAnsiTheme="minorBidi"/>
+          <w:lang w:val="en-GB"/>
+        </w:rPr>
+        <w:t xml:space="preserve"> to </w:t>
+      </w:r>
+      <w:r>
+        <w:rPr>
+          <w:rFonts w:asciiTheme="minorBidi" w:hAnsiTheme="minorBidi"/>
+          <w:lang w:val="en-GB"/>
+        </w:rPr>
+        <w:t>retrieve</w:t>
+      </w:r>
+      <w:r>
+        <w:rPr>
+          <w:rFonts w:asciiTheme="minorBidi" w:hAnsiTheme="minorBidi"/>
+          <w:lang w:val="en-GB"/>
+        </w:rPr>
+        <w:t xml:space="preserve"> the same set of ads.</w:t>
+      </w:r>
+      <w:r>
+        <w:rPr>
+          <w:rFonts w:asciiTheme="minorBidi" w:hAnsiTheme="minorBidi"/>
+          <w:lang w:val="en-GB"/>
+        </w:rPr>
+        <w:t xml:space="preserve"> </w:t>
+      </w:r>
+      <w:commentRangeStart w:id="42"/>
+      <w:r>
+        <w:rPr>
+          <w:rFonts w:asciiTheme="minorBidi" w:hAnsiTheme="minorBidi"/>
+          <w:color w:val="FF0000"/>
           <w:lang w:val="en-GB"/>
         </w:rPr>
         <w:t>T</w:t>
@@ -10052,784 +10205,85 @@
       <w:r>
         <w:rPr>
           <w:rFonts w:asciiTheme="minorBidi" w:hAnsiTheme="minorBidi"/>
-          <w:lang w:val="en-GB"/>
-        </w:rPr>
-        <w:t xml:space="preserve">herefore, </w:t>
-      </w:r>
-      <w:commentRangeStart w:id="41"/>
-      <w:r>
-        <w:rPr>
-          <w:rFonts w:asciiTheme="minorBidi" w:hAnsiTheme="minorBidi"/>
-          <w:color w:val="FF0000"/>
-          <w:lang w:val="en-GB"/>
-        </w:rPr>
-        <w:t xml:space="preserve">we </w:t>
-      </w:r>
-      <w:commentRangeEnd w:id="41"/>
+          <w:color w:val="FF0000"/>
+          <w:lang w:val="en-GB"/>
+        </w:rPr>
+        <w:t>hey have introduced a safe region algorithm</w:t>
+      </w:r>
+      <w:r>
+        <w:rPr>
+          <w:rFonts w:asciiTheme="minorBidi" w:hAnsiTheme="minorBidi"/>
+          <w:color w:val="FF0000"/>
+          <w:lang w:val="en-GB"/>
+        </w:rPr>
+        <w:t xml:space="preserve"> to handle this challenge</w:t>
+      </w:r>
+      <w:commentRangeEnd w:id="42"/>
       <w:r>
         <w:rPr>
           <w:rStyle w:val="CommentReference"/>
           <w:lang w:val="de-DE"/>
         </w:rPr>
-        <w:commentReference w:id="41"/>
-      </w:r>
-      <w:r>
-        <w:rPr>
-          <w:rFonts w:asciiTheme="minorBidi" w:hAnsiTheme="minorBidi"/>
-          <w:lang w:val="en-GB"/>
-        </w:rPr>
-        <w:t xml:space="preserve">could establish |T| inverted lists, sorted by rel(a,w) for each user. </w:t>
-      </w:r>
-      <w:r>
-        <w:rPr>
-          <w:rFonts w:asciiTheme="minorBidi" w:hAnsiTheme="minorBidi"/>
-          <w:lang w:val="en-GB"/>
-        </w:rPr>
-        <w:t>W</w:t>
-      </w:r>
-      <w:r>
-        <w:rPr>
-          <w:rFonts w:asciiTheme="minorBidi" w:hAnsiTheme="minorBidi"/>
-          <w:lang w:val="en-GB"/>
-        </w:rPr>
-        <w:t xml:space="preserve">hen a read operation is triggered, </w:t>
-      </w:r>
-      <w:commentRangeStart w:id="42"/>
-      <w:r>
-        <w:rPr>
-          <w:rFonts w:asciiTheme="minorBidi" w:hAnsiTheme="minorBidi"/>
-          <w:color w:val="FF0000"/>
-          <w:lang w:val="en-GB"/>
-        </w:rPr>
-        <w:t>they</w:t>
-      </w:r>
-      <w:commentRangeEnd w:id="42"/>
+        <w:commentReference w:id="42"/>
+      </w:r>
+      <w:r>
+        <w:rPr>
+          <w:rFonts w:asciiTheme="minorBidi" w:hAnsiTheme="minorBidi"/>
+          <w:lang w:val="en-GB"/>
+        </w:rPr>
+        <w:t xml:space="preserve">. It </w:t>
+      </w:r>
+      <w:r>
+        <w:rPr>
+          <w:rFonts w:asciiTheme="minorBidi" w:hAnsiTheme="minorBidi"/>
+          <w:lang w:val="en-GB"/>
+        </w:rPr>
+        <w:t xml:space="preserve">can examine, if the top relevant ads </w:t>
+      </w:r>
+      <w:r>
+        <w:rPr>
+          <w:rFonts w:asciiTheme="minorBidi" w:hAnsiTheme="minorBidi"/>
+          <w:lang w:val="en-GB"/>
+        </w:rPr>
+        <w:t>have</w:t>
+      </w:r>
+      <w:r>
+        <w:rPr>
+          <w:rFonts w:asciiTheme="minorBidi" w:hAnsiTheme="minorBidi"/>
+          <w:lang w:val="en-GB"/>
+        </w:rPr>
+        <w:t xml:space="preserve"> been change</w:t>
+      </w:r>
+      <w:r>
+        <w:rPr>
+          <w:rFonts w:asciiTheme="minorBidi" w:hAnsiTheme="minorBidi"/>
+          <w:lang w:val="en-GB"/>
+        </w:rPr>
+        <w:t>d</w:t>
+      </w:r>
+      <w:r>
+        <w:rPr>
+          <w:rFonts w:asciiTheme="minorBidi" w:hAnsiTheme="minorBidi"/>
+          <w:lang w:val="en-GB"/>
+        </w:rPr>
+        <w:t xml:space="preserve"> since the last read operation or not. </w:t>
+      </w:r>
+      <w:commentRangeStart w:id="43"/>
+      <w:r>
+        <w:rPr>
+          <w:rFonts w:asciiTheme="minorBidi" w:hAnsiTheme="minorBidi"/>
+          <w:color w:val="FF0000"/>
+          <w:lang w:val="en-GB"/>
+        </w:rPr>
+        <w:t>They have done this effectively, by implementing a safe region for each user</w:t>
+      </w:r>
+      <w:commentRangeEnd w:id="43"/>
       <w:r>
         <w:rPr>
           <w:rStyle w:val="CommentReference"/>
           <w:lang w:val="de-DE"/>
         </w:rPr>
-        <w:commentReference w:id="42"/>
-      </w:r>
-      <w:r>
-        <w:rPr>
-          <w:rFonts w:asciiTheme="minorBidi" w:hAnsiTheme="minorBidi"/>
-          <w:lang w:val="en-GB"/>
-        </w:rPr>
-        <w:t xml:space="preserve"> can </w:t>
-      </w:r>
-      <w:commentRangeStart w:id="43"/>
-      <w:r>
-        <w:rPr>
-          <w:rFonts w:asciiTheme="minorBidi" w:hAnsiTheme="minorBidi"/>
-          <w:color w:val="FF0000"/>
-          <w:lang w:val="en-GB"/>
-        </w:rPr>
-        <w:t xml:space="preserve">we </w:t>
-      </w:r>
-      <w:commentRangeEnd w:id="43"/>
-      <w:r>
-        <w:rPr>
-          <w:rStyle w:val="CommentReference"/>
-          <w:lang w:val="de-DE"/>
-        </w:rPr>
         <w:commentReference w:id="43"/>
-      </w:r>
-      <w:r>
-        <w:rPr>
-          <w:rFonts w:asciiTheme="minorBidi" w:hAnsiTheme="minorBidi"/>
-          <w:lang w:val="en-GB"/>
-        </w:rPr>
-        <w:t>can retrieve the sorted lists and directly apply standard top-k aggregation techniques such as Threshold Algorithm(TA)</w:t>
-      </w:r>
-      <w:r>
-        <w:rPr>
-          <w:rFonts w:asciiTheme="minorBidi" w:hAnsiTheme="minorBidi"/>
-          <w:lang w:val="en-GB"/>
-        </w:rPr>
-        <w:t>, which works as follows</w:t>
-      </w:r>
-      <w:r>
-        <w:rPr>
-          <w:rFonts w:asciiTheme="minorBidi" w:hAnsiTheme="minorBidi"/>
-          <w:lang w:val="en-GB"/>
-        </w:rPr>
-        <w:t xml:space="preserve"> [1]</w:t>
-      </w:r>
-      <w:r>
-        <w:rPr>
-          <w:rFonts w:asciiTheme="minorBidi" w:hAnsiTheme="minorBidi"/>
-          <w:lang w:val="en-GB"/>
-        </w:rPr>
-        <w:t>:</w:t>
-      </w:r>
-    </w:p>
-    <w:p>
-      <w:pPr>
-        <w:pStyle w:val="ListParagraph"/>
-        <w:numPr>
-          <w:ilvl w:val="0"/>
-          <w:numId w:val="1"/>
-        </w:numPr>
-        <w:autoSpaceDE w:val="0"/>
-        <w:autoSpaceDN w:val="0"/>
-        <w:adjustRightInd w:val="0"/>
-        <w:spacing w:after="0" w:line="360" w:lineRule="auto"/>
-        <w:jc w:val="both"/>
-        <w:rPr>
-          <w:rFonts w:asciiTheme="minorBidi" w:hAnsiTheme="minorBidi"/>
-          <w:lang w:val="en-GB"/>
-        </w:rPr>
-      </w:pPr>
-      <w:r>
-        <w:rPr>
-          <w:rFonts w:asciiTheme="minorBidi" w:hAnsiTheme="minorBidi"/>
-          <w:lang w:val="en-GB"/>
-        </w:rPr>
-        <w:t>Perform a sorted access in parallel to each of the |T|</w:t>
-      </w:r>
-      <w:r>
-        <w:rPr>
-          <w:rFonts w:asciiTheme="minorBidi" w:hAnsiTheme="minorBidi"/>
-          <w:lang w:val="en-GB"/>
-        </w:rPr>
-        <w:t xml:space="preserve"> </w:t>
-      </w:r>
-      <w:r>
-        <w:rPr>
-          <w:rFonts w:asciiTheme="minorBidi" w:hAnsiTheme="minorBidi"/>
-          <w:lang w:val="en-GB"/>
-        </w:rPr>
-        <w:t xml:space="preserve">sorted lists. For each document accessed, perform a random access to other topics and compute the aggregated score of </w:t>
-      </w:r>
-      <m:oMath>
-        <m:r>
-          <m:rPr>
-            <m:sty m:val="p"/>
-          </m:rPr>
-          <w:rPr>
-            <w:rFonts w:ascii="Cambria Math" w:hAnsi="Cambria Math"/>
-            <w:lang w:val="en-GB"/>
-          </w:rPr>
-          <m:t>Ø</m:t>
-        </m:r>
-      </m:oMath>
-      <w:r>
-        <w:rPr>
-          <w:rFonts w:asciiTheme="minorBidi" w:hAnsiTheme="minorBidi"/>
-          <w:lang w:val="en-GB"/>
-        </w:rPr>
-        <w:t xml:space="preserve"> (u, a). If the computed aggregated score is one of the k highest we have seen so far, remember the ad and its score.</w:t>
-      </w:r>
-    </w:p>
-    <w:p>
-      <w:pPr>
-        <w:pStyle w:val="ListParagraph"/>
-        <w:numPr>
-          <w:ilvl w:val="0"/>
-          <w:numId w:val="1"/>
-        </w:numPr>
-        <w:autoSpaceDE w:val="0"/>
-        <w:autoSpaceDN w:val="0"/>
-        <w:adjustRightInd w:val="0"/>
-        <w:spacing w:after="0" w:line="360" w:lineRule="auto"/>
-        <w:jc w:val="both"/>
-        <w:rPr>
-          <w:rFonts w:asciiTheme="minorBidi" w:hAnsiTheme="minorBidi"/>
-          <w:lang w:val="en-GB"/>
-        </w:rPr>
-      </w:pPr>
-      <w:r>
-        <w:rPr>
-          <w:rFonts w:asciiTheme="minorBidi" w:hAnsiTheme="minorBidi"/>
-          <w:lang w:val="en-GB"/>
-        </w:rPr>
-        <w:t xml:space="preserve">For each list Li, let high[i] be the score of the last ad seen under sorted access. Define the threshold value Bk to be the aggregated score of high[i] by the aggregation function </w:t>
-      </w:r>
-      <m:oMath>
-        <m:r>
-          <m:rPr>
-            <m:sty m:val="p"/>
-          </m:rPr>
-          <w:rPr>
-            <w:rFonts w:ascii="Cambria Math" w:hAnsi="Cambria Math"/>
-            <w:lang w:val="en-GB"/>
-          </w:rPr>
-          <m:t>Ø</m:t>
-        </m:r>
-      </m:oMath>
-      <w:r>
-        <w:rPr>
-          <w:rFonts w:asciiTheme="minorBidi" w:hAnsiTheme="minorBidi"/>
-          <w:lang w:val="en-GB"/>
-        </w:rPr>
-        <w:t xml:space="preserve"> (u, a). As soon as at least k ads have been seen whose score is at least equal to Bk, the algorithm terminates.</w:t>
-      </w:r>
-      <w:r>
-        <w:rPr>
-          <w:rFonts w:asciiTheme="minorBidi" w:hAnsiTheme="minorBidi"/>
-          <w:rtl/>
-          <w:lang w:val="en-GB"/>
-        </w:rPr>
-        <w:t xml:space="preserve"> </w:t>
-      </w:r>
-      <w:r>
-        <w:rPr>
-          <w:rFonts w:asciiTheme="minorBidi" w:hAnsiTheme="minorBidi"/>
-          <w:lang w:val="en-GB"/>
-        </w:rPr>
-        <w:t>Here is an example where we could understand it better</w:t>
-      </w:r>
-      <w:r>
-        <w:rPr>
-          <w:rFonts w:asciiTheme="minorBidi" w:hAnsiTheme="minorBidi"/>
-          <w:lang w:val="en-GB"/>
-        </w:rPr>
-        <w:t xml:space="preserve"> [1]</w:t>
-      </w:r>
-      <w:r>
-        <w:rPr>
-          <w:rFonts w:asciiTheme="minorBidi" w:hAnsiTheme="minorBidi"/>
-          <w:lang w:val="en-GB"/>
-        </w:rPr>
-        <w:t>.</w:t>
-      </w:r>
-    </w:p>
-    <w:p>
-      <w:pPr>
-        <w:autoSpaceDE w:val="0"/>
-        <w:autoSpaceDN w:val="0"/>
-        <w:adjustRightInd w:val="0"/>
-        <w:spacing w:after="0" w:line="360" w:lineRule="auto"/>
-        <w:jc w:val="both"/>
-        <w:rPr>
-          <w:rFonts w:asciiTheme="minorBidi" w:hAnsiTheme="minorBidi"/>
-          <w:sz w:val="24"/>
-          <w:szCs w:val="24"/>
-          <w:lang w:val="en-GB"/>
-        </w:rPr>
-      </w:pPr>
-    </w:p>
-    <w:p>
-      <w:pPr>
-        <w:autoSpaceDE w:val="0"/>
-        <w:autoSpaceDN w:val="0"/>
-        <w:adjustRightInd w:val="0"/>
-        <w:spacing w:after="0" w:line="360" w:lineRule="auto"/>
-        <w:jc w:val="both"/>
-        <w:rPr>
-          <w:rFonts w:asciiTheme="minorBidi" w:hAnsiTheme="minorBidi"/>
-          <w:color w:val="FF0000"/>
-          <w:lang w:val="en-GB"/>
-        </w:rPr>
-      </w:pPr>
-      <w:commentRangeStart w:id="44"/>
-      <w:r>
-        <w:rPr>
-          <w:rFonts w:asciiTheme="minorBidi" w:hAnsiTheme="minorBidi"/>
-          <w:b/>
-          <w:bCs/>
-          <w:color w:val="FF0000"/>
-          <w:lang w:val="en-GB"/>
-        </w:rPr>
-        <w:t>Example 1</w:t>
-      </w:r>
-      <w:r>
-        <w:rPr>
-          <w:rFonts w:asciiTheme="minorBidi" w:hAnsiTheme="minorBidi"/>
-          <w:color w:val="FF0000"/>
-          <w:lang w:val="en-GB"/>
-        </w:rPr>
-        <w:t>:</w:t>
-      </w:r>
-      <w:r>
-        <w:rPr>
-          <w:rFonts w:asciiTheme="minorBidi" w:hAnsiTheme="minorBidi"/>
-          <w:color w:val="FF0000"/>
-          <w:lang w:val="en-GB"/>
-        </w:rPr>
-        <w:t xml:space="preserve"> Let the window size m = 3, the weighting parameter α = 0.25 and the number of topics |T| = 2. Given a user u, let Hu = (0.4, 0.6) be the topic distributions</w:t>
-      </w:r>
-      <w:r>
-        <w:rPr>
-          <w:rFonts w:asciiTheme="minorBidi" w:hAnsiTheme="minorBidi"/>
-          <w:color w:val="FF0000"/>
-          <w:lang w:val="en-GB"/>
-        </w:rPr>
-        <w:t xml:space="preserve"> </w:t>
-      </w:r>
-      <w:r>
-        <w:rPr>
-          <w:rFonts w:asciiTheme="minorBidi" w:hAnsiTheme="minorBidi"/>
-          <w:color w:val="FF0000"/>
-          <w:lang w:val="en-GB"/>
-        </w:rPr>
-        <w:t>of his static interests. Suppose the topic distributions of the three posts in the window are (0.2, 0.8), (0.1, 0.9) and (1.0, 0) respectively. When u triggers a read operation, the context-aware query vector Qu is calculated as Qu = 0.25 · (0.4, 0.6) + 1−0.25 3 [(0.2, 0.8) + (0.1, 0.9) + (1.0, 0)] =</w:t>
-      </w:r>
-      <w:r>
-        <w:rPr>
-          <w:rFonts w:asciiTheme="minorBidi" w:hAnsiTheme="minorBidi"/>
-          <w:color w:val="FF0000"/>
-          <w:lang w:val="en-GB"/>
-        </w:rPr>
-        <w:t xml:space="preserve"> </w:t>
-      </w:r>
-      <w:r>
-        <w:rPr>
-          <w:rFonts w:asciiTheme="minorBidi" w:hAnsiTheme="minorBidi"/>
-          <w:color w:val="FF0000"/>
-          <w:lang w:val="en-GB"/>
-        </w:rPr>
-        <w:t>(0.55, 0.45) = (0.425, 0.575). Suppose Qu is used to query an</w:t>
-      </w:r>
-      <w:r>
-        <w:rPr>
-          <w:rFonts w:asciiTheme="minorBidi" w:hAnsiTheme="minorBidi"/>
-          <w:color w:val="FF0000"/>
-          <w:lang w:val="en-GB"/>
-        </w:rPr>
-        <w:t xml:space="preserve"> </w:t>
-      </w:r>
-      <w:r>
-        <w:rPr>
-          <w:rFonts w:asciiTheme="minorBidi" w:hAnsiTheme="minorBidi"/>
-          <w:color w:val="FF0000"/>
-          <w:lang w:val="en-GB"/>
-        </w:rPr>
-        <w:t xml:space="preserve">ad database with four tuples {a1 = (0.3, 0.9), </w:t>
-      </w:r>
-      <w:r>
-        <w:rPr>
-          <w:rFonts w:asciiTheme="minorBidi" w:hAnsiTheme="minorBidi"/>
-          <w:color w:val="FF0000"/>
-          <w:lang w:val="en-GB"/>
-        </w:rPr>
-        <w:lastRenderedPageBreak/>
-        <w:t>a2 = (0.4, 0.7), a3 = (0.5, 0.8) and a4 = (1.0, 0)}. To support top-k aggregation, we pre-compute two inverted lists lw1 and lw2 for the topics and get lw1 = {(a4, 1.0), (a3, 0.5), (a2, 0.4), (a1, 0.3)}</w:t>
-      </w:r>
-      <w:r>
-        <w:rPr>
-          <w:rFonts w:asciiTheme="minorBidi" w:hAnsiTheme="minorBidi"/>
-          <w:color w:val="FF0000"/>
-          <w:lang w:val="en-GB"/>
-        </w:rPr>
-        <w:t xml:space="preserve"> </w:t>
-      </w:r>
-      <w:r>
-        <w:rPr>
-          <w:rFonts w:asciiTheme="minorBidi" w:hAnsiTheme="minorBidi"/>
-          <w:color w:val="FF0000"/>
-          <w:lang w:val="en-GB"/>
-        </w:rPr>
-        <w:t>and lw2 = {(a1, 0.9), (a3, 0.8), (a2, 0.7), (a1, 0.0)}. By calling the TA algorithm presented above, a3 will be returned as the most relevant ad if k is set to 1.</w:t>
-      </w:r>
-      <w:commentRangeEnd w:id="44"/>
-      <w:r>
-        <w:rPr>
-          <w:rStyle w:val="CommentReference"/>
-          <w:lang w:val="de-DE"/>
-        </w:rPr>
-        <w:commentReference w:id="44"/>
-      </w:r>
-    </w:p>
-    <w:p>
-      <w:pPr>
-        <w:pStyle w:val="Heading1"/>
-        <w:rPr>
-          <w:lang w:val="en-GB"/>
-        </w:rPr>
-      </w:pPr>
-      <w:bookmarkStart w:id="45" w:name="_Toc499544839"/>
-      <w:r>
-        <w:rPr>
-          <w:lang w:val="en-GB"/>
-        </w:rPr>
-        <w:t>S</w:t>
-      </w:r>
-      <w:r>
-        <w:rPr>
-          <w:lang w:val="en-GB"/>
-        </w:rPr>
-        <w:t>afe region algorithm</w:t>
-      </w:r>
-      <w:bookmarkEnd w:id="45"/>
-    </w:p>
-    <w:p>
-      <w:pPr>
-        <w:autoSpaceDE w:val="0"/>
-        <w:autoSpaceDN w:val="0"/>
-        <w:adjustRightInd w:val="0"/>
-        <w:spacing w:after="0" w:line="360" w:lineRule="auto"/>
-        <w:jc w:val="both"/>
-        <w:rPr>
-          <w:rFonts w:asciiTheme="minorBidi" w:hAnsiTheme="minorBidi"/>
-          <w:lang w:val="en-GB"/>
-        </w:rPr>
-      </w:pPr>
-      <w:r>
-        <w:rPr>
-          <w:rFonts w:asciiTheme="minorBidi" w:hAnsiTheme="minorBidi"/>
-          <w:lang w:val="en-GB"/>
-        </w:rPr>
-        <w:t>According to some studies, 90</w:t>
-      </w:r>
-      <w:r>
-        <w:rPr>
-          <w:rFonts w:asciiTheme="minorBidi" w:hAnsiTheme="minorBidi"/>
-          <w:lang w:val="en-GB"/>
-        </w:rPr>
-        <w:t xml:space="preserve"> </w:t>
-      </w:r>
-      <w:r>
-        <w:rPr>
-          <w:rFonts w:asciiTheme="minorBidi" w:hAnsiTheme="minorBidi"/>
-          <w:lang w:val="en-GB"/>
-        </w:rPr>
-        <w:t xml:space="preserve">% of the </w:t>
-      </w:r>
-      <w:r>
-        <w:rPr>
-          <w:rFonts w:asciiTheme="minorBidi" w:hAnsiTheme="minorBidi"/>
-          <w:lang w:val="en-GB"/>
-        </w:rPr>
-        <w:t xml:space="preserve">social media </w:t>
-      </w:r>
-      <w:r>
-        <w:rPr>
-          <w:rFonts w:asciiTheme="minorBidi" w:hAnsiTheme="minorBidi"/>
-          <w:lang w:val="en-GB"/>
-        </w:rPr>
-        <w:t>user</w:t>
-      </w:r>
-      <w:r>
-        <w:rPr>
-          <w:rFonts w:asciiTheme="minorBidi" w:hAnsiTheme="minorBidi"/>
-          <w:lang w:val="en-GB"/>
-        </w:rPr>
-        <w:t>s</w:t>
-      </w:r>
-      <w:r>
-        <w:rPr>
-          <w:rFonts w:asciiTheme="minorBidi" w:hAnsiTheme="minorBidi"/>
-          <w:lang w:val="en-GB"/>
-        </w:rPr>
-        <w:t xml:space="preserve"> are readers (content viewers), 9</w:t>
-      </w:r>
-      <w:r>
-        <w:rPr>
-          <w:rFonts w:asciiTheme="minorBidi" w:hAnsiTheme="minorBidi"/>
-          <w:lang w:val="en-GB"/>
-        </w:rPr>
-        <w:t xml:space="preserve"> </w:t>
-      </w:r>
-      <w:r>
-        <w:rPr>
-          <w:rFonts w:asciiTheme="minorBidi" w:hAnsiTheme="minorBidi"/>
-          <w:lang w:val="en-GB"/>
-        </w:rPr>
-        <w:t>% are editors and 1</w:t>
-      </w:r>
-      <w:r>
-        <w:rPr>
-          <w:rFonts w:asciiTheme="minorBidi" w:hAnsiTheme="minorBidi"/>
-          <w:lang w:val="en-GB"/>
-        </w:rPr>
-        <w:t xml:space="preserve"> </w:t>
-      </w:r>
-      <w:r>
-        <w:rPr>
-          <w:rFonts w:asciiTheme="minorBidi" w:hAnsiTheme="minorBidi"/>
-          <w:lang w:val="en-GB"/>
-        </w:rPr>
-        <w:t>% are publishers</w:t>
-      </w:r>
-      <w:r>
-        <w:rPr>
-          <w:rFonts w:asciiTheme="minorBidi" w:hAnsiTheme="minorBidi"/>
-          <w:lang w:val="en-GB"/>
-        </w:rPr>
-        <w:t xml:space="preserve"> [1]</w:t>
-      </w:r>
-      <w:r>
-        <w:rPr>
-          <w:rFonts w:asciiTheme="minorBidi" w:hAnsiTheme="minorBidi"/>
-          <w:lang w:val="en-GB"/>
-        </w:rPr>
-        <w:t>.</w:t>
-      </w:r>
-      <w:r>
-        <w:rPr>
-          <w:rFonts w:asciiTheme="minorBidi" w:hAnsiTheme="minorBidi"/>
-          <w:lang w:val="en-GB"/>
-        </w:rPr>
-        <w:t xml:space="preserve"> I</w:t>
-      </w:r>
-      <w:r>
-        <w:rPr>
-          <w:rFonts w:asciiTheme="minorBidi" w:hAnsiTheme="minorBidi"/>
-          <w:lang w:val="en-GB"/>
-        </w:rPr>
-        <w:t>f you only do a read operation, then the online retrieval algorithm will not be convenient for you</w:t>
-      </w:r>
-      <w:r>
-        <w:rPr>
-          <w:rFonts w:asciiTheme="minorBidi" w:hAnsiTheme="minorBidi"/>
-          <w:lang w:val="en-GB"/>
-        </w:rPr>
-        <w:t>.</w:t>
-      </w:r>
-      <w:r>
-        <w:rPr>
-          <w:rFonts w:asciiTheme="minorBidi" w:hAnsiTheme="minorBidi"/>
-          <w:lang w:val="en-GB"/>
-        </w:rPr>
-        <w:t xml:space="preserve"> </w:t>
-      </w:r>
-      <w:r>
-        <w:rPr>
-          <w:rFonts w:asciiTheme="minorBidi" w:hAnsiTheme="minorBidi"/>
-          <w:lang w:val="en-GB"/>
-        </w:rPr>
-        <w:t>B</w:t>
-      </w:r>
-      <w:r>
-        <w:rPr>
-          <w:rFonts w:asciiTheme="minorBidi" w:hAnsiTheme="minorBidi"/>
-          <w:lang w:val="en-GB"/>
-        </w:rPr>
-        <w:t xml:space="preserve">ecause if the content </w:t>
-      </w:r>
-      <w:r>
-        <w:rPr>
-          <w:rFonts w:asciiTheme="minorBidi" w:hAnsiTheme="minorBidi"/>
-          <w:lang w:val="en-GB"/>
-        </w:rPr>
-        <w:t>varies</w:t>
-      </w:r>
-      <w:r>
-        <w:rPr>
-          <w:rFonts w:asciiTheme="minorBidi" w:hAnsiTheme="minorBidi"/>
-          <w:lang w:val="en-GB"/>
-        </w:rPr>
-        <w:t xml:space="preserve"> </w:t>
-      </w:r>
-      <w:r>
-        <w:rPr>
-          <w:rFonts w:asciiTheme="minorBidi" w:hAnsiTheme="minorBidi"/>
-          <w:lang w:val="en-GB"/>
-        </w:rPr>
-        <w:t xml:space="preserve">only </w:t>
-      </w:r>
-      <w:r>
-        <w:rPr>
-          <w:rFonts w:asciiTheme="minorBidi" w:hAnsiTheme="minorBidi"/>
-          <w:lang w:val="en-GB"/>
-        </w:rPr>
-        <w:t>a little bit</w:t>
-      </w:r>
-      <w:r>
-        <w:rPr>
-          <w:rFonts w:asciiTheme="minorBidi" w:hAnsiTheme="minorBidi"/>
-          <w:lang w:val="en-GB"/>
-        </w:rPr>
-        <w:t xml:space="preserve"> in a short period</w:t>
-      </w:r>
-      <w:r>
-        <w:rPr>
-          <w:rFonts w:asciiTheme="minorBidi" w:hAnsiTheme="minorBidi"/>
-          <w:lang w:val="en-GB"/>
-        </w:rPr>
-        <w:t>, then the algorithms will</w:t>
-      </w:r>
-      <w:r>
-        <w:rPr>
-          <w:rFonts w:asciiTheme="minorBidi" w:hAnsiTheme="minorBidi"/>
-          <w:lang w:val="en-GB"/>
-        </w:rPr>
-        <w:t xml:space="preserve"> be</w:t>
-      </w:r>
-      <w:r>
-        <w:rPr>
-          <w:rFonts w:asciiTheme="minorBidi" w:hAnsiTheme="minorBidi"/>
-          <w:lang w:val="en-GB"/>
-        </w:rPr>
-        <w:t xml:space="preserve"> </w:t>
-      </w:r>
-      <w:r>
-        <w:rPr>
-          <w:rFonts w:asciiTheme="minorBidi" w:hAnsiTheme="minorBidi"/>
-          <w:lang w:val="en-GB"/>
-        </w:rPr>
-        <w:t>recomputed</w:t>
-      </w:r>
-      <w:r>
-        <w:rPr>
-          <w:rFonts w:asciiTheme="minorBidi" w:hAnsiTheme="minorBidi"/>
-          <w:lang w:val="en-GB"/>
-        </w:rPr>
-        <w:t xml:space="preserve"> again</w:t>
-      </w:r>
-      <w:r>
-        <w:rPr>
-          <w:rFonts w:asciiTheme="minorBidi" w:hAnsiTheme="minorBidi"/>
-          <w:lang w:val="en-GB"/>
-        </w:rPr>
-        <w:t xml:space="preserve">. This </w:t>
-      </w:r>
-      <w:r>
-        <w:rPr>
-          <w:rFonts w:asciiTheme="minorBidi" w:hAnsiTheme="minorBidi"/>
-          <w:lang w:val="en-GB"/>
-        </w:rPr>
-        <w:t xml:space="preserve">is computationally </w:t>
-      </w:r>
-      <w:r>
-        <w:rPr>
-          <w:rFonts w:asciiTheme="minorBidi" w:hAnsiTheme="minorBidi"/>
-          <w:lang w:val="en-GB"/>
-        </w:rPr>
-        <w:t>expensive,</w:t>
-      </w:r>
-      <w:r>
-        <w:rPr>
-          <w:rFonts w:asciiTheme="minorBidi" w:hAnsiTheme="minorBidi"/>
-          <w:lang w:val="en-GB"/>
-        </w:rPr>
-        <w:t xml:space="preserve"> and </w:t>
-      </w:r>
-      <w:r>
-        <w:rPr>
-          <w:rFonts w:asciiTheme="minorBidi" w:hAnsiTheme="minorBidi"/>
-          <w:lang w:val="en-GB"/>
-        </w:rPr>
-        <w:t xml:space="preserve">it is a </w:t>
-      </w:r>
-      <w:r>
-        <w:rPr>
-          <w:rFonts w:asciiTheme="minorBidi" w:hAnsiTheme="minorBidi"/>
-          <w:lang w:val="en-GB"/>
-        </w:rPr>
-        <w:t>waste of CPU resources</w:t>
-      </w:r>
-      <w:r>
-        <w:rPr>
-          <w:rFonts w:asciiTheme="minorBidi" w:hAnsiTheme="minorBidi"/>
-          <w:lang w:val="en-GB"/>
-        </w:rPr>
-        <w:t xml:space="preserve"> to </w:t>
-      </w:r>
-      <w:r>
-        <w:rPr>
-          <w:rFonts w:asciiTheme="minorBidi" w:hAnsiTheme="minorBidi"/>
-          <w:lang w:val="en-GB"/>
-        </w:rPr>
-        <w:t>retrieve</w:t>
-      </w:r>
-      <w:r>
-        <w:rPr>
-          <w:rFonts w:asciiTheme="minorBidi" w:hAnsiTheme="minorBidi"/>
-          <w:lang w:val="en-GB"/>
-        </w:rPr>
-        <w:t xml:space="preserve"> the same set of ads.</w:t>
-      </w:r>
-      <w:r>
-        <w:rPr>
-          <w:rFonts w:asciiTheme="minorBidi" w:hAnsiTheme="minorBidi"/>
-          <w:lang w:val="en-GB"/>
-        </w:rPr>
-        <w:t xml:space="preserve"> </w:t>
-      </w:r>
-      <w:commentRangeStart w:id="46"/>
-      <w:r>
-        <w:rPr>
-          <w:rFonts w:asciiTheme="minorBidi" w:hAnsiTheme="minorBidi"/>
-          <w:color w:val="FF0000"/>
-          <w:lang w:val="en-GB"/>
-        </w:rPr>
-        <w:t>T</w:t>
-      </w:r>
-      <w:r>
-        <w:rPr>
-          <w:rFonts w:asciiTheme="minorBidi" w:hAnsiTheme="minorBidi"/>
-          <w:color w:val="FF0000"/>
-          <w:lang w:val="en-GB"/>
-        </w:rPr>
-        <w:t>hey have introduced a safe region algorithm</w:t>
-      </w:r>
-      <w:r>
-        <w:rPr>
-          <w:rFonts w:asciiTheme="minorBidi" w:hAnsiTheme="minorBidi"/>
-          <w:color w:val="FF0000"/>
-          <w:lang w:val="en-GB"/>
-        </w:rPr>
-        <w:t xml:space="preserve"> to handle this challenge</w:t>
-      </w:r>
-      <w:commentRangeEnd w:id="46"/>
-      <w:r>
-        <w:rPr>
-          <w:rStyle w:val="CommentReference"/>
-          <w:lang w:val="de-DE"/>
-        </w:rPr>
-        <w:commentReference w:id="46"/>
-      </w:r>
-      <w:r>
-        <w:rPr>
-          <w:rFonts w:asciiTheme="minorBidi" w:hAnsiTheme="minorBidi"/>
-          <w:lang w:val="en-GB"/>
-        </w:rPr>
-        <w:t xml:space="preserve">. It </w:t>
-      </w:r>
-      <w:r>
-        <w:rPr>
-          <w:rFonts w:asciiTheme="minorBidi" w:hAnsiTheme="minorBidi"/>
-          <w:lang w:val="en-GB"/>
-        </w:rPr>
-        <w:t xml:space="preserve">can examine, if the top relevant ads </w:t>
-      </w:r>
-      <w:r>
-        <w:rPr>
-          <w:rFonts w:asciiTheme="minorBidi" w:hAnsiTheme="minorBidi"/>
-          <w:lang w:val="en-GB"/>
-        </w:rPr>
-        <w:t>have</w:t>
-      </w:r>
-      <w:r>
-        <w:rPr>
-          <w:rFonts w:asciiTheme="minorBidi" w:hAnsiTheme="minorBidi"/>
-          <w:lang w:val="en-GB"/>
-        </w:rPr>
-        <w:t xml:space="preserve"> been change</w:t>
-      </w:r>
-      <w:r>
-        <w:rPr>
-          <w:rFonts w:asciiTheme="minorBidi" w:hAnsiTheme="minorBidi"/>
-          <w:lang w:val="en-GB"/>
-        </w:rPr>
-        <w:t>d</w:t>
-      </w:r>
-      <w:r>
-        <w:rPr>
-          <w:rFonts w:asciiTheme="minorBidi" w:hAnsiTheme="minorBidi"/>
-          <w:lang w:val="en-GB"/>
-        </w:rPr>
-        <w:t xml:space="preserve"> since the last read operation or not. </w:t>
-      </w:r>
-      <w:commentRangeStart w:id="47"/>
-      <w:r>
-        <w:rPr>
-          <w:rFonts w:asciiTheme="minorBidi" w:hAnsiTheme="minorBidi"/>
-          <w:color w:val="FF0000"/>
-          <w:lang w:val="en-GB"/>
-        </w:rPr>
-        <w:t>They have done this effectively, by implementing a safe region for each user</w:t>
-      </w:r>
-      <w:commentRangeEnd w:id="47"/>
-      <w:r>
-        <w:rPr>
-          <w:rStyle w:val="CommentReference"/>
-          <w:lang w:val="de-DE"/>
-        </w:rPr>
-        <w:commentReference w:id="47"/>
       </w:r>
       <w:r>
         <w:rPr>
@@ -10855,7 +10309,7 @@
           <w:lang w:val="en-GB"/>
         </w:rPr>
       </w:pPr>
-      <w:bookmarkStart w:id="48" w:name="_Toc499544840"/>
+      <w:bookmarkStart w:id="44" w:name="_Toc499544840"/>
       <w:r>
         <w:rPr>
           <w:rStyle w:val="Heading2Char"/>
@@ -10889,7 +10343,7 @@
         </w:rPr>
         <w:t xml:space="preserve"> Construction</w:t>
       </w:r>
-      <w:bookmarkEnd w:id="48"/>
+      <w:bookmarkEnd w:id="44"/>
     </w:p>
     <w:p>
       <w:pPr>
@@ -10903,7 +10357,7 @@
           <w:lang w:val="en-GB"/>
         </w:rPr>
       </w:pPr>
-      <w:commentRangeStart w:id="49"/>
+      <w:commentRangeStart w:id="45"/>
       <w:r>
         <w:rPr>
           <w:rFonts w:asciiTheme="minorBidi" w:hAnsiTheme="minorBidi"/>
@@ -10928,13 +10382,13 @@
         </w:rPr>
         <w:t xml:space="preserve"> a rectangle in the high-dimensional topic space</w:t>
       </w:r>
-      <w:commentRangeEnd w:id="49"/>
+      <w:commentRangeEnd w:id="45"/>
       <w:r>
         <w:rPr>
           <w:rStyle w:val="CommentReference"/>
           <w:lang w:val="de-DE"/>
         </w:rPr>
-        <w:commentReference w:id="49"/>
+        <w:commentReference w:id="45"/>
       </w:r>
       <w:r>
         <w:rPr>
@@ -10971,7 +10425,7 @@
         </w:rPr>
         <w:t xml:space="preserve"> </w:t>
       </w:r>
-      <w:commentRangeStart w:id="50"/>
+      <w:commentRangeStart w:id="46"/>
       <w:r>
         <w:rPr>
           <w:rFonts w:asciiTheme="minorBidi" w:hAnsiTheme="minorBidi"/>
@@ -10980,13 +10434,13 @@
         </w:rPr>
         <w:t>They</w:t>
       </w:r>
-      <w:commentRangeEnd w:id="50"/>
+      <w:commentRangeEnd w:id="46"/>
       <w:r>
         <w:rPr>
           <w:rStyle w:val="CommentReference"/>
           <w:lang w:val="de-DE"/>
         </w:rPr>
-        <w:commentReference w:id="50"/>
+        <w:commentReference w:id="46"/>
       </w:r>
       <w:r>
         <w:rPr>
@@ -11130,7 +10584,7 @@
         </w:rPr>
         <w:t xml:space="preserve">bound. </w:t>
       </w:r>
-      <w:commentRangeStart w:id="51"/>
+      <w:commentRangeStart w:id="47"/>
       <w:r>
         <w:rPr>
           <w:rFonts w:asciiTheme="minorBidi" w:hAnsiTheme="minorBidi"/>
@@ -11163,13 +10617,13 @@
         </w:rPr>
         <w:t xml:space="preserve">Region </w:t>
       </w:r>
-      <w:commentRangeEnd w:id="51"/>
+      <w:commentRangeEnd w:id="47"/>
       <w:r>
         <w:rPr>
           <w:rStyle w:val="CommentReference"/>
           <w:lang w:val="de-DE"/>
         </w:rPr>
-        <w:commentReference w:id="51"/>
+        <w:commentReference w:id="47"/>
       </w:r>
       <w:r>
         <w:rPr>
@@ -11199,7 +10653,7 @@
         </w:rPr>
         <w:t xml:space="preserve">build the safe region. </w:t>
       </w:r>
-      <w:commentRangeStart w:id="52"/>
+      <w:commentRangeStart w:id="48"/>
       <w:r>
         <w:rPr>
           <w:rFonts w:asciiTheme="minorBidi" w:hAnsiTheme="minorBidi"/>
@@ -11240,13 +10694,13 @@
         </w:rPr>
         <w:t>:</w:t>
       </w:r>
-      <w:commentRangeEnd w:id="52"/>
+      <w:commentRangeEnd w:id="48"/>
       <w:r>
         <w:rPr>
           <w:rStyle w:val="CommentReference"/>
           <w:lang w:val="de-DE"/>
         </w:rPr>
-        <w:commentReference w:id="52"/>
+        <w:commentReference w:id="48"/>
       </w:r>
     </w:p>
     <w:p>
@@ -11824,7 +11278,7 @@
           <w:lang w:val="en-GB"/>
         </w:rPr>
       </w:pPr>
-      <w:commentRangeStart w:id="53"/>
+      <w:commentRangeStart w:id="49"/>
       <w:r>
         <w:rPr>
           <w:rFonts w:asciiTheme="minorBidi" w:hAnsiTheme="minorBidi"/>
@@ -12087,14 +11541,14 @@
         </w:rPr>
         <w:t xml:space="preserve"> [1]</w:t>
       </w:r>
-      <w:commentRangeEnd w:id="53"/>
+      <w:commentRangeEnd w:id="49"/>
       <w:r>
         <w:rPr>
           <w:rStyle w:val="CommentReference"/>
           <w:color w:val="FF0000"/>
           <w:lang w:val="de-DE"/>
         </w:rPr>
-        <w:commentReference w:id="53"/>
+        <w:commentReference w:id="49"/>
       </w:r>
     </w:p>
     <w:p>
@@ -12113,8 +11567,8 @@
           <w:szCs w:val="22"/>
         </w:rPr>
       </w:pPr>
-      <w:bookmarkStart w:id="54" w:name="_Toc499544841"/>
-      <w:commentRangeStart w:id="55"/>
+      <w:bookmarkStart w:id="50" w:name="_Toc499544841"/>
+      <w:commentRangeStart w:id="51"/>
       <w:r>
         <w:rPr>
           <w:rStyle w:val="Heading2Char"/>
@@ -12125,7 +11579,7 @@
         <w:lastRenderedPageBreak/>
         <w:t>Computing MinS and MaxS</w:t>
       </w:r>
-      <w:bookmarkEnd w:id="54"/>
+      <w:bookmarkEnd w:id="50"/>
     </w:p>
     <w:p>
       <w:pPr>
@@ -12839,13 +12293,13 @@
         </w:rPr>
         <w:t xml:space="preserve">    [1]</w:t>
       </w:r>
-      <w:commentRangeEnd w:id="55"/>
+      <w:commentRangeEnd w:id="51"/>
       <w:r>
         <w:rPr>
           <w:rStyle w:val="CommentReference"/>
           <w:lang w:val="de-DE"/>
         </w:rPr>
-        <w:commentReference w:id="55"/>
+        <w:commentReference w:id="51"/>
       </w:r>
     </w:p>
     <w:p>
@@ -12865,8 +12319,8 @@
           <w:szCs w:val="22"/>
         </w:rPr>
       </w:pPr>
-      <w:bookmarkStart w:id="56" w:name="_Toc499544842"/>
-      <w:commentRangeStart w:id="57"/>
+      <w:bookmarkStart w:id="52" w:name="_Toc499544842"/>
+      <w:commentRangeStart w:id="53"/>
       <w:r>
         <w:rPr>
           <w:rStyle w:val="Heading2Char"/>
@@ -12877,7 +12331,7 @@
         </w:rPr>
         <w:t>Safe Region Based Query Processing</w:t>
       </w:r>
-      <w:bookmarkEnd w:id="56"/>
+      <w:bookmarkEnd w:id="52"/>
     </w:p>
     <w:p>
       <w:pPr>
@@ -13546,24 +13000,24 @@
         </w:rPr>
         <w:t>.</w:t>
       </w:r>
-      <w:commentRangeEnd w:id="57"/>
+      <w:commentRangeEnd w:id="53"/>
       <w:r>
         <w:rPr>
           <w:rStyle w:val="CommentReference"/>
           <w:lang w:val="de-DE"/>
         </w:rPr>
-        <w:commentReference w:id="57"/>
+        <w:commentReference w:id="53"/>
       </w:r>
     </w:p>
     <w:p>
       <w:pPr>
         <w:pStyle w:val="Heading1"/>
       </w:pPr>
-      <w:bookmarkStart w:id="58" w:name="_Toc499544843"/>
+      <w:bookmarkStart w:id="54" w:name="_Toc499544843"/>
       <w:r>
         <w:t>Optimizations</w:t>
       </w:r>
-      <w:bookmarkEnd w:id="58"/>
+      <w:bookmarkEnd w:id="54"/>
     </w:p>
     <w:p>
       <w:pPr>
@@ -13766,7 +13220,7 @@
         </w:rPr>
         <w:t xml:space="preserve"> </w:t>
       </w:r>
-      <w:commentRangeStart w:id="59"/>
+      <w:commentRangeStart w:id="55"/>
       <w:r>
         <w:rPr>
           <w:rFonts w:asciiTheme="minorBidi" w:hAnsiTheme="minorBidi"/>
@@ -13775,13 +13229,13 @@
         </w:rPr>
         <w:t xml:space="preserve">you </w:t>
       </w:r>
-      <w:commentRangeEnd w:id="59"/>
+      <w:commentRangeEnd w:id="55"/>
       <w:r>
         <w:rPr>
           <w:rStyle w:val="CommentReference"/>
           <w:lang w:val="de-DE"/>
         </w:rPr>
-        <w:commentReference w:id="59"/>
+        <w:commentReference w:id="55"/>
       </w:r>
       <w:r>
         <w:rPr>
@@ -13918,7 +13372,7 @@
         </w:rPr>
         <w:t xml:space="preserve">the first optimization </w:t>
       </w:r>
-      <w:commentRangeStart w:id="60"/>
+      <w:commentRangeStart w:id="56"/>
       <w:r>
         <w:rPr>
           <w:rFonts w:asciiTheme="minorBidi" w:hAnsiTheme="minorBidi"/>
@@ -13927,14 +13381,14 @@
         </w:rPr>
         <w:t xml:space="preserve">they </w:t>
       </w:r>
-      <w:commentRangeEnd w:id="60"/>
+      <w:commentRangeEnd w:id="56"/>
       <w:r>
         <w:rPr>
           <w:rStyle w:val="CommentReference"/>
           <w:color w:val="FF0000"/>
           <w:lang w:val="de-DE"/>
         </w:rPr>
-        <w:commentReference w:id="60"/>
+        <w:commentReference w:id="56"/>
       </w:r>
       <w:r>
         <w:rPr>
@@ -13958,7 +13412,7 @@
         </w:rPr>
         <w:t xml:space="preserve">Therefore, </w:t>
       </w:r>
-      <w:commentRangeStart w:id="61"/>
+      <w:commentRangeStart w:id="57"/>
       <w:r>
         <w:rPr>
           <w:rFonts w:asciiTheme="minorBidi" w:hAnsiTheme="minorBidi"/>
@@ -13975,14 +13429,14 @@
         </w:rPr>
         <w:t xml:space="preserve">hey </w:t>
       </w:r>
-      <w:commentRangeEnd w:id="61"/>
+      <w:commentRangeEnd w:id="57"/>
       <w:r>
         <w:rPr>
           <w:rStyle w:val="CommentReference"/>
           <w:color w:val="FF0000"/>
           <w:lang w:val="de-DE"/>
         </w:rPr>
-        <w:commentReference w:id="61"/>
+        <w:commentReference w:id="57"/>
       </w:r>
       <w:r>
         <w:rPr>
@@ -14152,7 +13606,7 @@
         </w:rPr>
         <w:t xml:space="preserve">, </w:t>
       </w:r>
-      <w:commentRangeStart w:id="62"/>
+      <w:commentRangeStart w:id="58"/>
       <w:r>
         <w:rPr>
           <w:rFonts w:asciiTheme="minorBidi" w:hAnsiTheme="minorBidi"/>
@@ -14177,13 +13631,13 @@
         </w:rPr>
         <w:t xml:space="preserve"> the top ads using the online retrieval algorithm</w:t>
       </w:r>
-      <w:commentRangeEnd w:id="62"/>
+      <w:commentRangeEnd w:id="58"/>
       <w:r>
         <w:rPr>
           <w:rStyle w:val="CommentReference"/>
           <w:lang w:val="de-DE"/>
         </w:rPr>
-        <w:commentReference w:id="62"/>
+        <w:commentReference w:id="58"/>
       </w:r>
       <w:r>
         <w:rPr>
@@ -14345,7 +13799,7 @@
       <w:pPr>
         <w:pStyle w:val="Heading1"/>
       </w:pPr>
-      <w:bookmarkStart w:id="63" w:name="_Toc499544844"/>
+      <w:bookmarkStart w:id="59" w:name="_Toc499544844"/>
       <w:r>
         <w:rPr>
           <w:lang w:val="de-CH"/>
@@ -14358,7 +13812,7 @@
       <w:r>
         <w:t xml:space="preserve"> algorithm</w:t>
       </w:r>
-      <w:bookmarkEnd w:id="63"/>
+      <w:bookmarkEnd w:id="59"/>
     </w:p>
     <w:p>
       <w:pPr>
@@ -14443,7 +13897,7 @@
         </w:rPr>
         <w:t xml:space="preserve">then </w:t>
       </w:r>
-      <w:commentRangeStart w:id="64"/>
+      <w:commentRangeStart w:id="60"/>
       <w:r>
         <w:rPr>
           <w:rFonts w:asciiTheme="minorBidi" w:hAnsiTheme="minorBidi"/>
@@ -14452,14 +13906,14 @@
         </w:rPr>
         <w:t>they</w:t>
       </w:r>
-      <w:commentRangeEnd w:id="64"/>
+      <w:commentRangeEnd w:id="60"/>
       <w:r>
         <w:rPr>
           <w:rStyle w:val="CommentReference"/>
           <w:color w:val="FF0000"/>
           <w:lang w:val="de-DE"/>
         </w:rPr>
-        <w:commentReference w:id="64"/>
+        <w:commentReference w:id="60"/>
       </w:r>
       <w:r>
         <w:rPr>
@@ -14501,7 +13955,7 @@
           <w:lang w:val="en-GB"/>
         </w:rPr>
       </w:pPr>
-      <w:bookmarkStart w:id="65" w:name="_Toc499544845"/>
+      <w:bookmarkStart w:id="61" w:name="_Toc499544845"/>
       <w:r>
         <w:rPr>
           <w:b/>
@@ -14552,7 +14006,7 @@
         </w:rPr>
         <w:t>istributions</w:t>
       </w:r>
-      <w:bookmarkEnd w:id="65"/>
+      <w:bookmarkEnd w:id="61"/>
     </w:p>
     <w:p>
       <w:pPr>
@@ -14594,7 +14048,7 @@
         </w:rPr>
         <w:t xml:space="preserve"> </w:t>
       </w:r>
-      <w:commentRangeStart w:id="66"/>
+      <w:commentRangeStart w:id="62"/>
       <w:r>
         <w:rPr>
           <w:rFonts w:asciiTheme="minorBidi" w:hAnsiTheme="minorBidi"/>
@@ -14627,13 +14081,13 @@
         </w:rPr>
         <w:t xml:space="preserve"> </w:t>
       </w:r>
-      <w:commentRangeEnd w:id="66"/>
+      <w:commentRangeEnd w:id="62"/>
       <w:r>
         <w:rPr>
           <w:rStyle w:val="CommentReference"/>
           <w:lang w:val="de-DE"/>
         </w:rPr>
-        <w:commentReference w:id="66"/>
+        <w:commentReference w:id="62"/>
       </w:r>
       <w:r>
         <w:rPr>
@@ -15253,7 +14707,7 @@
         </w:rPr>
         <w:t xml:space="preserve">After making some derivation processes </w:t>
       </w:r>
-      <w:commentRangeStart w:id="67"/>
+      <w:commentRangeStart w:id="63"/>
       <w:r>
         <w:rPr>
           <w:rFonts w:asciiTheme="minorBidi" w:hAnsiTheme="minorBidi"/>
@@ -15262,14 +14716,14 @@
         </w:rPr>
         <w:t>they</w:t>
       </w:r>
-      <w:commentRangeEnd w:id="67"/>
+      <w:commentRangeEnd w:id="63"/>
       <w:r>
         <w:rPr>
           <w:rStyle w:val="CommentReference"/>
           <w:color w:val="FF0000"/>
           <w:lang w:val="de-DE"/>
         </w:rPr>
-        <w:commentReference w:id="67"/>
+        <w:commentReference w:id="63"/>
       </w:r>
       <w:r>
         <w:rPr>
@@ -15880,7 +15334,7 @@
           <w:lang w:val="en-GB"/>
         </w:rPr>
       </w:pPr>
-      <w:bookmarkStart w:id="68" w:name="_Toc499544846"/>
+      <w:bookmarkStart w:id="64" w:name="_Toc499544846"/>
       <w:r>
         <w:rPr>
           <w:rStyle w:val="Heading1Char"/>
@@ -15892,7 +15346,7 @@
         <w:lastRenderedPageBreak/>
         <w:t>Hybrid Retrieval Strategy</w:t>
       </w:r>
-      <w:bookmarkEnd w:id="68"/>
+      <w:bookmarkEnd w:id="64"/>
     </w:p>
     <w:p>
       <w:pPr>
@@ -15935,7 +15389,7 @@
         </w:rPr>
         <w:t xml:space="preserve"> </w:t>
       </w:r>
-      <w:commentRangeStart w:id="69"/>
+      <w:commentRangeStart w:id="65"/>
       <w:r>
         <w:rPr>
           <w:rFonts w:asciiTheme="minorBidi" w:hAnsiTheme="minorBidi"/>
@@ -15944,14 +15398,14 @@
         </w:rPr>
         <w:t>they</w:t>
       </w:r>
-      <w:commentRangeEnd w:id="69"/>
+      <w:commentRangeEnd w:id="65"/>
       <w:r>
         <w:rPr>
           <w:rStyle w:val="CommentReference"/>
           <w:color w:val="FF0000"/>
           <w:lang w:val="de-DE"/>
         </w:rPr>
-        <w:commentReference w:id="69"/>
+        <w:commentReference w:id="65"/>
       </w:r>
       <w:r>
         <w:rPr>
@@ -16418,7 +15872,7 @@
         </w:rPr>
         <w:t xml:space="preserve">for the write operations, while ignoring the read frequency. </w:t>
       </w:r>
-      <w:commentRangeStart w:id="70"/>
+      <w:commentRangeStart w:id="66"/>
       <w:r>
         <w:rPr>
           <w:rFonts w:asciiTheme="minorBidi" w:hAnsiTheme="minorBidi"/>
@@ -16427,14 +15881,14 @@
         </w:rPr>
         <w:t>They</w:t>
       </w:r>
-      <w:commentRangeEnd w:id="70"/>
+      <w:commentRangeEnd w:id="66"/>
       <w:r>
         <w:rPr>
           <w:rStyle w:val="CommentReference"/>
           <w:color w:val="FF0000"/>
           <w:lang w:val="de-DE"/>
         </w:rPr>
-        <w:commentReference w:id="70"/>
+        <w:commentReference w:id="66"/>
       </w:r>
       <w:r>
         <w:rPr>
@@ -16908,7 +16362,7 @@
           <w:lang w:val="en-GB"/>
         </w:rPr>
       </w:pPr>
-      <w:bookmarkStart w:id="71" w:name="_Toc499544847"/>
+      <w:bookmarkStart w:id="67" w:name="_Toc499544847"/>
       <w:r>
         <w:rPr>
           <w:lang w:val="en-GB"/>
@@ -16921,7 +16375,7 @@
         </w:rPr>
         <w:t>xperimental study</w:t>
       </w:r>
-      <w:bookmarkEnd w:id="71"/>
+      <w:bookmarkEnd w:id="67"/>
     </w:p>
     <w:p>
       <w:pPr>
@@ -16935,7 +16389,7 @@
           <w:lang w:val="en-GB"/>
         </w:rPr>
       </w:pPr>
-      <w:commentRangeStart w:id="72"/>
+      <w:commentRangeStart w:id="68"/>
       <w:r>
         <w:rPr>
           <w:rFonts w:asciiTheme="minorBidi" w:hAnsiTheme="minorBidi"/>
@@ -16952,13 +16406,13 @@
         </w:rPr>
         <w:t xml:space="preserve"> did experiments </w:t>
       </w:r>
-      <w:commentRangeEnd w:id="72"/>
+      <w:commentRangeEnd w:id="68"/>
       <w:r>
         <w:rPr>
           <w:rStyle w:val="CommentReference"/>
           <w:lang w:val="de-DE"/>
         </w:rPr>
-        <w:commentReference w:id="72"/>
+        <w:commentReference w:id="68"/>
       </w:r>
       <w:r>
         <w:rPr>
@@ -16995,7 +16449,7 @@
         </w:rPr>
         <w:t xml:space="preserve">. </w:t>
       </w:r>
-      <w:commentRangeStart w:id="73"/>
+      <w:commentRangeStart w:id="69"/>
       <w:r>
         <w:rPr>
           <w:rFonts w:asciiTheme="minorBidi" w:hAnsiTheme="minorBidi"/>
@@ -17012,14 +16466,14 @@
         </w:rPr>
         <w:t>heir</w:t>
       </w:r>
-      <w:commentRangeEnd w:id="73"/>
+      <w:commentRangeEnd w:id="69"/>
       <w:r>
         <w:rPr>
           <w:rStyle w:val="CommentReference"/>
           <w:color w:val="FF0000"/>
           <w:lang w:val="de-DE"/>
         </w:rPr>
-        <w:commentReference w:id="73"/>
+        <w:commentReference w:id="69"/>
       </w:r>
       <w:r>
         <w:rPr>
@@ -17043,7 +16497,7 @@
         </w:rPr>
         <w:t xml:space="preserve">. </w:t>
       </w:r>
-      <w:commentRangeStart w:id="74"/>
+      <w:commentRangeStart w:id="70"/>
       <w:r>
         <w:rPr>
           <w:rFonts w:asciiTheme="minorBidi" w:hAnsiTheme="minorBidi"/>
@@ -17068,14 +16522,14 @@
         </w:rPr>
         <w:t xml:space="preserve"> </w:t>
       </w:r>
-      <w:commentRangeEnd w:id="74"/>
+      <w:commentRangeEnd w:id="70"/>
       <w:r>
         <w:rPr>
           <w:rStyle w:val="CommentReference"/>
           <w:color w:val="FF0000"/>
           <w:lang w:val="de-DE"/>
         </w:rPr>
-        <w:commentReference w:id="74"/>
+        <w:commentReference w:id="70"/>
       </w:r>
       <w:r>
         <w:rPr>
@@ -17640,14 +17094,14 @@
           <w:lang w:val="en-GB"/>
         </w:rPr>
       </w:pPr>
-      <w:bookmarkStart w:id="75" w:name="_Toc499544848"/>
+      <w:bookmarkStart w:id="71" w:name="_Toc499544848"/>
       <w:r>
         <w:rPr>
           <w:lang w:val="en-GB"/>
         </w:rPr>
         <w:t>Conclusion</w:t>
       </w:r>
-      <w:bookmarkEnd w:id="75"/>
+      <w:bookmarkEnd w:id="71"/>
     </w:p>
     <w:p>
       <w:pPr>
@@ -17689,7 +17143,7 @@
         </w:rPr>
         <w:t xml:space="preserve"> paper </w:t>
       </w:r>
-      <w:commentRangeStart w:id="76"/>
+      <w:commentRangeStart w:id="72"/>
       <w:r>
         <w:rPr>
           <w:rFonts w:asciiTheme="minorBidi" w:hAnsiTheme="minorBidi"/>
@@ -17714,13 +17168,13 @@
         </w:rPr>
         <w:t xml:space="preserve"> </w:t>
       </w:r>
-      <w:commentRangeEnd w:id="76"/>
+      <w:commentRangeEnd w:id="72"/>
       <w:r>
         <w:rPr>
           <w:rStyle w:val="CommentReference"/>
           <w:lang w:val="de-DE"/>
         </w:rPr>
-        <w:commentReference w:id="76"/>
+        <w:commentReference w:id="72"/>
       </w:r>
       <w:r>
         <w:rPr>
@@ -17787,7 +17241,7 @@
         </w:rPr>
         <w:t xml:space="preserve">hen </w:t>
       </w:r>
-      <w:commentRangeStart w:id="77"/>
+      <w:commentRangeStart w:id="73"/>
       <w:r>
         <w:rPr>
           <w:rFonts w:asciiTheme="minorBidi" w:hAnsiTheme="minorBidi"/>
@@ -17804,14 +17258,14 @@
         </w:rPr>
         <w:t>y</w:t>
       </w:r>
-      <w:commentRangeEnd w:id="77"/>
+      <w:commentRangeEnd w:id="73"/>
       <w:r>
         <w:rPr>
           <w:rStyle w:val="CommentReference"/>
           <w:color w:val="FF0000"/>
           <w:lang w:val="de-DE"/>
         </w:rPr>
-        <w:commentReference w:id="77"/>
+        <w:commentReference w:id="73"/>
       </w:r>
       <w:r>
         <w:rPr>
@@ -17880,7 +17334,7 @@
         </w:rPr>
         <w:t xml:space="preserve"> </w:t>
       </w:r>
-      <w:commentRangeStart w:id="78"/>
+      <w:commentRangeStart w:id="74"/>
       <w:r>
         <w:rPr>
           <w:rFonts w:asciiTheme="minorBidi" w:hAnsiTheme="minorBidi"/>
@@ -17889,14 +17343,14 @@
         </w:rPr>
         <w:t>they</w:t>
       </w:r>
-      <w:commentRangeEnd w:id="78"/>
+      <w:commentRangeEnd w:id="74"/>
       <w:r>
         <w:rPr>
           <w:rStyle w:val="CommentReference"/>
           <w:color w:val="FF0000"/>
           <w:lang w:val="de-DE"/>
         </w:rPr>
-        <w:commentReference w:id="78"/>
+        <w:commentReference w:id="74"/>
       </w:r>
       <w:r>
         <w:rPr>
@@ -18025,7 +17479,7 @@
         </w:rPr>
         <w:t xml:space="preserve">efficient and </w:t>
       </w:r>
-      <w:commentRangeStart w:id="79"/>
+      <w:commentRangeStart w:id="75"/>
       <w:r>
         <w:rPr>
           <w:rFonts w:asciiTheme="minorBidi" w:hAnsiTheme="minorBidi"/>
@@ -18034,13 +17488,13 @@
         </w:rPr>
         <w:t>robust</w:t>
       </w:r>
-      <w:commentRangeEnd w:id="79"/>
+      <w:commentRangeEnd w:id="75"/>
       <w:r>
         <w:rPr>
           <w:rStyle w:val="CommentReference"/>
           <w:lang w:val="de-DE"/>
         </w:rPr>
-        <w:commentReference w:id="79"/>
+        <w:commentReference w:id="75"/>
       </w:r>
       <w:r>
         <w:rPr>
@@ -18095,7 +17549,7 @@
         </w:rPr>
       </w:pPr>
     </w:p>
-    <w:bookmarkStart w:id="80" w:name="_Toc499544849" w:displacedByCustomXml="next"/>
+    <w:bookmarkStart w:id="76" w:name="_Toc499544849" w:displacedByCustomXml="next"/>
     <w:sdt>
       <w:sdtPr>
         <w:rPr>
@@ -18126,7 +17580,7 @@
             </w:rPr>
             <w:t>References</w:t>
           </w:r>
-          <w:bookmarkEnd w:id="80"/>
+          <w:bookmarkEnd w:id="76"/>
         </w:p>
         <w:sdt>
           <w:sdtPr>
@@ -19275,7 +18729,7 @@
       </w:r>
     </w:p>
   </w:comment>
-  <w:comment w:id="41" w:author="Altahan, Mohammad (STUDENTS)" w:date="2018-01-03T17:47:00Z" w:initials="AM(">
+  <w:comment w:id="42" w:author="Altahan, Mohammad (STUDENTS)" w:date="2018-01-03T18:03:00Z" w:initials="AM(">
     <w:p>
       <w:pPr>
         <w:pStyle w:val="CommentText"/>
@@ -19293,11 +18747,17 @@
         <w:rPr>
           <w:lang w:val="en-GB"/>
         </w:rPr>
-        <w:t>The algorihm</w:t>
+        <w:t xml:space="preserve">a safe region has been </w:t>
+      </w:r>
+      <w:r>
+        <w:rPr>
+          <w:lang w:val="en-GB"/>
+        </w:rPr>
+        <w:t xml:space="preserve">introduced </w:t>
       </w:r>
     </w:p>
   </w:comment>
-  <w:comment w:id="42" w:author="Altahan, Mohammad (STUDENTS)" w:date="2018-01-03T17:48:00Z" w:initials="AM(">
+  <w:comment w:id="43" w:author="Altahan, Mohammad (STUDENTS)" w:date="2018-01-03T18:03:00Z" w:initials="AM(">
     <w:p>
       <w:pPr>
         <w:pStyle w:val="CommentText"/>
@@ -19315,11 +18775,17 @@
         <w:rPr>
           <w:lang w:val="en-GB"/>
         </w:rPr>
-        <w:t>The algorithm</w:t>
+        <w:t xml:space="preserve">the algorithm implemented effectively by </w:t>
+      </w:r>
+      <w:r>
+        <w:rPr>
+          <w:lang w:val="en-GB"/>
+        </w:rPr>
+        <w:t xml:space="preserve">… </w:t>
       </w:r>
     </w:p>
   </w:comment>
-  <w:comment w:id="43" w:author="Altahan, Mohammad (STUDENTS)" w:date="2018-01-03T17:48:00Z" w:initials="AM(">
+  <w:comment w:id="45" w:author="Altahan, Mohammad (STUDENTS)" w:date="2018-01-03T18:05:00Z" w:initials="AM(">
     <w:p>
       <w:pPr>
         <w:pStyle w:val="CommentText"/>
@@ -19337,11 +18803,11 @@
         <w:rPr>
           <w:lang w:val="en-GB"/>
         </w:rPr>
-        <w:t>deleted</w:t>
+        <w:t>a rectangle has been constructed in the ...</w:t>
       </w:r>
     </w:p>
   </w:comment>
-  <w:comment w:id="44" w:author="Altahan, Mohammad (STUDENTS)" w:date="2018-01-03T17:54:00Z" w:initials="AM(">
+  <w:comment w:id="46" w:author="Altahan, Mohammad (STUDENTS)" w:date="2018-01-03T18:06:00Z" w:initials="AM(">
     <w:p>
       <w:pPr>
         <w:pStyle w:val="CommentText"/>
@@ -19359,17 +18825,11 @@
         <w:rPr>
           <w:lang w:val="en-GB"/>
         </w:rPr>
-        <w:t>create another example and write t</w:t>
-      </w:r>
-      <w:r>
-        <w:rPr>
-          <w:lang w:val="en-GB"/>
-        </w:rPr>
-        <w:t>he online as algorithm with steps</w:t>
+        <w:t>the algorithm calls</w:t>
       </w:r>
     </w:p>
   </w:comment>
-  <w:comment w:id="46" w:author="Altahan, Mohammad (STUDENTS)" w:date="2018-01-03T18:03:00Z" w:initials="AM(">
+  <w:comment w:id="47" w:author="Altahan, Mohammad (STUDENTS)" w:date="2018-01-03T18:09:00Z" w:initials="AM(">
     <w:p>
       <w:pPr>
         <w:pStyle w:val="CommentText"/>
@@ -19387,17 +18847,17 @@
         <w:rPr>
           <w:lang w:val="en-GB"/>
         </w:rPr>
-        <w:t xml:space="preserve">a safe region has been </w:t>
-      </w:r>
-      <w:r>
-        <w:rPr>
-          <w:lang w:val="en-GB"/>
-        </w:rPr>
-        <w:t xml:space="preserve">introduced </w:t>
+        <w:t>a greedy safe algorithm has b</w:t>
+      </w:r>
+      <w:r>
+        <w:rPr>
+          <w:lang w:val="en-GB"/>
+        </w:rPr>
+        <w:t xml:space="preserve">een proposed </w:t>
       </w:r>
     </w:p>
   </w:comment>
-  <w:comment w:id="47" w:author="Altahan, Mohammad (STUDENTS)" w:date="2018-01-03T18:03:00Z" w:initials="AM(">
+  <w:comment w:id="48" w:author="Altahan, Mohammad (STUDENTS)" w:date="2018-01-03T18:10:00Z" w:initials="AM(">
     <w:p>
       <w:pPr>
         <w:pStyle w:val="CommentText"/>
@@ -19415,17 +18875,17 @@
         <w:rPr>
           <w:lang w:val="en-GB"/>
         </w:rPr>
-        <w:t xml:space="preserve">the algorithm implemented effectively by </w:t>
-      </w:r>
-      <w:r>
-        <w:rPr>
-          <w:lang w:val="en-GB"/>
-        </w:rPr>
-        <w:t xml:space="preserve">… </w:t>
+        <w:t>summarise the algorithm as in t</w:t>
+      </w:r>
+      <w:r>
+        <w:rPr>
+          <w:lang w:val="en-GB"/>
+        </w:rPr>
+        <w:t xml:space="preserve">he presentation </w:t>
       </w:r>
     </w:p>
   </w:comment>
-  <w:comment w:id="49" w:author="Altahan, Mohammad (STUDENTS)" w:date="2018-01-03T18:05:00Z" w:initials="AM(">
+  <w:comment w:id="49" w:author="Altahan, Mohammad (STUDENTS)" w:date="2018-01-03T18:11:00Z" w:initials="AM(">
     <w:p>
       <w:pPr>
         <w:pStyle w:val="CommentText"/>
@@ -19443,11 +18903,11 @@
         <w:rPr>
           <w:lang w:val="en-GB"/>
         </w:rPr>
-        <w:t>a rectangle has been constructed in the ...</w:t>
+        <w:t xml:space="preserve">to be deleted </w:t>
       </w:r>
     </w:p>
   </w:comment>
-  <w:comment w:id="50" w:author="Altahan, Mohammad (STUDENTS)" w:date="2018-01-03T18:06:00Z" w:initials="AM(">
+  <w:comment w:id="51" w:author="Altahan, Mohammad (STUDENTS)" w:date="2018-01-03T18:11:00Z" w:initials="AM(">
     <w:p>
       <w:pPr>
         <w:pStyle w:val="CommentText"/>
@@ -19465,11 +18925,11 @@
         <w:rPr>
           <w:lang w:val="en-GB"/>
         </w:rPr>
-        <w:t>the algorithm calls</w:t>
+        <w:t xml:space="preserve">to be deleted </w:t>
       </w:r>
     </w:p>
   </w:comment>
-  <w:comment w:id="51" w:author="Altahan, Mohammad (STUDENTS)" w:date="2018-01-03T18:09:00Z" w:initials="AM(">
+  <w:comment w:id="53" w:author="Altahan, Mohammad (STUDENTS)" w:date="2018-01-03T18:15:00Z" w:initials="AM(">
     <w:p>
       <w:pPr>
         <w:pStyle w:val="CommentText"/>
@@ -19487,17 +18947,11 @@
         <w:rPr>
           <w:lang w:val="en-GB"/>
         </w:rPr>
-        <w:t>a greedy safe algorithm has b</w:t>
-      </w:r>
-      <w:r>
-        <w:rPr>
-          <w:lang w:val="en-GB"/>
-        </w:rPr>
-        <w:t xml:space="preserve">een proposed </w:t>
+        <w:t xml:space="preserve">to be deleted </w:t>
       </w:r>
     </w:p>
   </w:comment>
-  <w:comment w:id="52" w:author="Altahan, Mohammad (STUDENTS)" w:date="2018-01-03T18:10:00Z" w:initials="AM(">
+  <w:comment w:id="55" w:author="Altahan, Mohammad (STUDENTS)" w:date="2018-01-03T18:26:00Z" w:initials="AM(">
     <w:p>
       <w:pPr>
         <w:pStyle w:val="CommentText"/>
@@ -19515,17 +18969,11 @@
         <w:rPr>
           <w:lang w:val="en-GB"/>
         </w:rPr>
-        <w:t>summarise the algorithm as in t</w:t>
-      </w:r>
-      <w:r>
-        <w:rPr>
-          <w:lang w:val="en-GB"/>
-        </w:rPr>
-        <w:t xml:space="preserve">he presentation </w:t>
+        <w:t xml:space="preserve">the model needs </w:t>
       </w:r>
     </w:p>
   </w:comment>
-  <w:comment w:id="53" w:author="Altahan, Mohammad (STUDENTS)" w:date="2018-01-03T18:11:00Z" w:initials="AM(">
+  <w:comment w:id="56" w:author="Altahan, Mohammad (STUDENTS)" w:date="2018-01-03T18:27:00Z" w:initials="AM(">
     <w:p>
       <w:pPr>
         <w:pStyle w:val="CommentText"/>
@@ -19543,11 +18991,289 @@
         <w:rPr>
           <w:lang w:val="en-GB"/>
         </w:rPr>
+        <w:t>is to reduce the nu</w:t>
+      </w:r>
+      <w:r>
+        <w:rPr>
+          <w:lang w:val="en-GB"/>
+        </w:rPr>
+        <w:t xml:space="preserve">mber .. </w:t>
+      </w:r>
+    </w:p>
+  </w:comment>
+  <w:comment w:id="57" w:author="Altahan, Mohammad (STUDENTS)" w:date="2018-01-03T18:27:00Z" w:initials="AM(">
+    <w:p>
+      <w:pPr>
+        <w:pStyle w:val="CommentText"/>
+        <w:rPr>
+          <w:lang w:val="en-GB"/>
+        </w:rPr>
+      </w:pPr>
+      <w:r>
+        <w:rPr>
+          <w:rStyle w:val="CommentReference"/>
+        </w:rPr>
+        <w:annotationRef/>
+      </w:r>
+      <w:r>
+        <w:rPr>
+          <w:lang w:val="en-GB"/>
+        </w:rPr>
+        <w:t>an upper bound has been developed</w:t>
+      </w:r>
+    </w:p>
+  </w:comment>
+  <w:comment w:id="58" w:author="Altahan, Mohammad (STUDENTS)" w:date="2018-01-03T18:29:00Z" w:initials="AM(">
+    <w:p>
+      <w:pPr>
+        <w:pStyle w:val="CommentText"/>
+        <w:rPr>
+          <w:lang w:val="en-GB"/>
+        </w:rPr>
+      </w:pPr>
+      <w:r>
+        <w:rPr>
+          <w:rStyle w:val="CommentReference"/>
+        </w:rPr>
+        <w:annotationRef/>
+      </w:r>
+      <w:r>
+        <w:rPr>
+          <w:lang w:val="en-GB"/>
+        </w:rPr>
+        <w:t xml:space="preserve">the top-k </w:t>
+      </w:r>
+      <w:r>
+        <w:rPr>
+          <w:lang w:val="en-GB"/>
+        </w:rPr>
+        <w:t>should be recalculated using the …</w:t>
+      </w:r>
+    </w:p>
+  </w:comment>
+  <w:comment w:id="60" w:author="Altahan, Mohammad (STUDENTS)" w:date="2018-01-03T18:34:00Z" w:initials="AM(">
+    <w:p>
+      <w:pPr>
+        <w:pStyle w:val="CommentText"/>
+        <w:rPr>
+          <w:lang w:val="en-GB"/>
+        </w:rPr>
+      </w:pPr>
+      <w:r>
+        <w:rPr>
+          <w:rStyle w:val="CommentReference"/>
+        </w:rPr>
+        <w:annotationRef/>
+      </w:r>
+      <w:r>
+        <w:rPr>
+          <w:lang w:val="en-GB"/>
+        </w:rPr>
+        <w:t>the model uses the online ,</w:t>
+      </w:r>
+      <w:r>
+        <w:rPr>
+          <w:lang w:val="en-GB"/>
+        </w:rPr>
+        <w:t xml:space="preserve"> otherwise the model uses the gsr</w:t>
+      </w:r>
+    </w:p>
+  </w:comment>
+  <w:comment w:id="62" w:author="Altahan, Mohammad (STUDENTS)" w:date="2018-01-03T18:35:00Z" w:initials="AM(">
+    <w:p>
+      <w:pPr>
+        <w:pStyle w:val="CommentText"/>
+        <w:rPr>
+          <w:lang w:val="en-GB"/>
+        </w:rPr>
+      </w:pPr>
+      <w:r>
+        <w:rPr>
+          <w:rStyle w:val="CommentReference"/>
+        </w:rPr>
+        <w:annotationRef/>
+      </w:r>
+      <w:r>
+        <w:rPr>
+          <w:lang w:val="en-GB"/>
+        </w:rPr>
+        <w:t xml:space="preserve">a series of equations has </w:t>
+      </w:r>
+      <w:r>
+        <w:rPr>
+          <w:lang w:val="en-GB"/>
+        </w:rPr>
+        <w:t xml:space="preserve">been introduced </w:t>
+      </w:r>
+    </w:p>
+  </w:comment>
+  <w:comment w:id="63" w:author="Altahan, Mohammad (STUDENTS)" w:date="2018-01-03T18:36:00Z" w:initials="AM(">
+    <w:p>
+      <w:pPr>
+        <w:pStyle w:val="CommentText"/>
+        <w:rPr>
+          <w:lang w:val="en-GB"/>
+        </w:rPr>
+      </w:pPr>
+      <w:r>
+        <w:rPr>
+          <w:rStyle w:val="CommentReference"/>
+        </w:rPr>
+        <w:annotationRef/>
+      </w:r>
+      <w:r>
+        <w:rPr>
+          <w:lang w:val="en-GB"/>
+        </w:rPr>
+        <w:t xml:space="preserve">the final </w:t>
+      </w:r>
+    </w:p>
+  </w:comment>
+  <w:comment w:id="65" w:author="Altahan, Mohammad (STUDENTS)" w:date="2018-01-03T18:37:00Z" w:initials="AM(">
+    <w:p>
+      <w:pPr>
+        <w:pStyle w:val="CommentText"/>
+        <w:rPr>
+          <w:lang w:val="en-GB"/>
+        </w:rPr>
+      </w:pPr>
+      <w:r>
+        <w:rPr>
+          <w:rStyle w:val="CommentReference"/>
+        </w:rPr>
+        <w:annotationRef/>
+      </w:r>
+      <w:r>
+        <w:rPr>
+          <w:lang w:val="en-GB"/>
+        </w:rPr>
+        <w:t xml:space="preserve">the model needs to combine it </w:t>
+      </w:r>
+    </w:p>
+  </w:comment>
+  <w:comment w:id="66" w:author="Altahan, Mohammad (STUDENTS)" w:date="2018-01-03T18:38:00Z" w:initials="AM(">
+    <w:p>
+      <w:pPr>
+        <w:pStyle w:val="CommentText"/>
+        <w:rPr>
+          <w:lang w:val="en-GB"/>
+        </w:rPr>
+      </w:pPr>
+      <w:r>
+        <w:rPr>
+          <w:rStyle w:val="CommentReference"/>
+        </w:rPr>
+        <w:annotationRef/>
+      </w:r>
+      <w:r>
+        <w:rPr>
+          <w:lang w:val="en-GB"/>
+        </w:rPr>
+        <w:t xml:space="preserve">the last equation has been adopted </w:t>
+      </w:r>
+    </w:p>
+  </w:comment>
+  <w:comment w:id="68" w:author="Altahan, Mohammad (STUDENTS)" w:date="2018-01-03T18:38:00Z" w:initials="AM(">
+    <w:p>
+      <w:pPr>
+        <w:pStyle w:val="CommentText"/>
+        <w:rPr>
+          <w:lang w:val="en-GB"/>
+        </w:rPr>
+      </w:pPr>
+      <w:r>
+        <w:rPr>
+          <w:rStyle w:val="CommentReference"/>
+        </w:rPr>
+        <w:annotationRef/>
+      </w:r>
+      <w:r>
+        <w:rPr>
+          <w:lang w:val="en-GB"/>
+        </w:rPr>
+        <w:t>a series of experiments on r</w:t>
+      </w:r>
+      <w:r>
+        <w:rPr>
+          <w:lang w:val="en-GB"/>
+        </w:rPr>
+        <w:t xml:space="preserve">eal </w:t>
+      </w:r>
+    </w:p>
+  </w:comment>
+  <w:comment w:id="69" w:author="Altahan, Mohammad (STUDENTS)" w:date="2018-01-03T18:39:00Z" w:initials="AM(">
+    <w:p>
+      <w:pPr>
+        <w:pStyle w:val="CommentText"/>
+        <w:rPr>
+          <w:lang w:val="en-GB"/>
+        </w:rPr>
+      </w:pPr>
+      <w:r>
+        <w:rPr>
+          <w:rStyle w:val="CommentReference"/>
+        </w:rPr>
+        <w:annotationRef/>
+      </w:r>
+      <w:r>
+        <w:rPr>
+          <w:lang w:val="en-GB"/>
+        </w:rPr>
+        <w:t xml:space="preserve">the target </w:t>
+      </w:r>
+    </w:p>
+  </w:comment>
+  <w:comment w:id="70" w:author="Altahan, Mohammad (STUDENTS)" w:date="2018-01-03T18:40:00Z" w:initials="AM(">
+    <w:p>
+      <w:pPr>
+        <w:pStyle w:val="CommentText"/>
+        <w:rPr>
+          <w:lang w:val="en-GB"/>
+        </w:rPr>
+      </w:pPr>
+      <w:r>
+        <w:rPr>
+          <w:rStyle w:val="CommentReference"/>
+        </w:rPr>
+        <w:annotationRef/>
+      </w:r>
+      <w:r>
+        <w:rPr>
+          <w:lang w:val="en-GB"/>
+        </w:rPr>
+        <w:t>we are or the model i</w:t>
+      </w:r>
+      <w:r>
+        <w:rPr>
+          <w:lang w:val="en-GB"/>
+        </w:rPr>
+        <w:t xml:space="preserve">s interested </w:t>
+      </w:r>
+    </w:p>
+  </w:comment>
+  <w:comment w:id="72" w:author="Altahan, Mohammad (STUDENTS)" w:date="2018-01-03T18:42:00Z" w:initials="AM(">
+    <w:p>
+      <w:pPr>
+        <w:pStyle w:val="CommentText"/>
+        <w:rPr>
+          <w:lang w:val="en-GB"/>
+        </w:rPr>
+      </w:pPr>
+      <w:r>
+        <w:rPr>
+          <w:rStyle w:val="CommentReference"/>
+        </w:rPr>
+        <w:annotationRef/>
+      </w:r>
+      <w:r>
+        <w:rPr>
+          <w:lang w:val="en-GB"/>
+        </w:rPr>
         <w:t xml:space="preserve">to be deleted </w:t>
       </w:r>
     </w:p>
   </w:comment>
-  <w:comment w:id="55" w:author="Altahan, Mohammad (STUDENTS)" w:date="2018-01-03T18:11:00Z" w:initials="AM(">
+  <w:comment w:id="73" w:author="Altahan, Mohammad (STUDENTS)" w:date="2018-01-03T18:43:00Z" w:initials="AM(">
     <w:p>
       <w:pPr>
         <w:pStyle w:val="CommentText"/>
@@ -19565,11 +19291,11 @@
         <w:rPr>
           <w:lang w:val="en-GB"/>
         </w:rPr>
-        <w:t xml:space="preserve">to be deleted </w:t>
+        <w:t xml:space="preserve">we or a GSR has been created </w:t>
       </w:r>
     </w:p>
   </w:comment>
-  <w:comment w:id="57" w:author="Altahan, Mohammad (STUDENTS)" w:date="2018-01-03T18:15:00Z" w:initials="AM(">
+  <w:comment w:id="74" w:author="Altahan, Mohammad (STUDENTS)" w:date="2018-01-03T18:44:00Z" w:initials="AM(">
     <w:p>
       <w:pPr>
         <w:pStyle w:val="CommentText"/>
@@ -19587,377 +19313,11 @@
         <w:rPr>
           <w:lang w:val="en-GB"/>
         </w:rPr>
-        <w:t xml:space="preserve">to be deleted </w:t>
+        <w:t xml:space="preserve">we or a Hybrid model has been produced </w:t>
       </w:r>
     </w:p>
   </w:comment>
-  <w:comment w:id="59" w:author="Altahan, Mohammad (STUDENTS)" w:date="2018-01-03T18:26:00Z" w:initials="AM(">
-    <w:p>
-      <w:pPr>
-        <w:pStyle w:val="CommentText"/>
-        <w:rPr>
-          <w:lang w:val="en-GB"/>
-        </w:rPr>
-      </w:pPr>
-      <w:r>
-        <w:rPr>
-          <w:rStyle w:val="CommentReference"/>
-        </w:rPr>
-        <w:annotationRef/>
-      </w:r>
-      <w:r>
-        <w:rPr>
-          <w:lang w:val="en-GB"/>
-        </w:rPr>
-        <w:t xml:space="preserve">the model needs </w:t>
-      </w:r>
-    </w:p>
-  </w:comment>
-  <w:comment w:id="60" w:author="Altahan, Mohammad (STUDENTS)" w:date="2018-01-03T18:27:00Z" w:initials="AM(">
-    <w:p>
-      <w:pPr>
-        <w:pStyle w:val="CommentText"/>
-        <w:rPr>
-          <w:lang w:val="en-GB"/>
-        </w:rPr>
-      </w:pPr>
-      <w:r>
-        <w:rPr>
-          <w:rStyle w:val="CommentReference"/>
-        </w:rPr>
-        <w:annotationRef/>
-      </w:r>
-      <w:r>
-        <w:rPr>
-          <w:lang w:val="en-GB"/>
-        </w:rPr>
-        <w:t>is to reduce the nu</w:t>
-      </w:r>
-      <w:r>
-        <w:rPr>
-          <w:lang w:val="en-GB"/>
-        </w:rPr>
-        <w:t xml:space="preserve">mber .. </w:t>
-      </w:r>
-    </w:p>
-  </w:comment>
-  <w:comment w:id="61" w:author="Altahan, Mohammad (STUDENTS)" w:date="2018-01-03T18:27:00Z" w:initials="AM(">
-    <w:p>
-      <w:pPr>
-        <w:pStyle w:val="CommentText"/>
-        <w:rPr>
-          <w:lang w:val="en-GB"/>
-        </w:rPr>
-      </w:pPr>
-      <w:r>
-        <w:rPr>
-          <w:rStyle w:val="CommentReference"/>
-        </w:rPr>
-        <w:annotationRef/>
-      </w:r>
-      <w:r>
-        <w:rPr>
-          <w:lang w:val="en-GB"/>
-        </w:rPr>
-        <w:t>an upper bound has been developed</w:t>
-      </w:r>
-    </w:p>
-  </w:comment>
-  <w:comment w:id="62" w:author="Altahan, Mohammad (STUDENTS)" w:date="2018-01-03T18:29:00Z" w:initials="AM(">
-    <w:p>
-      <w:pPr>
-        <w:pStyle w:val="CommentText"/>
-        <w:rPr>
-          <w:lang w:val="en-GB"/>
-        </w:rPr>
-      </w:pPr>
-      <w:r>
-        <w:rPr>
-          <w:rStyle w:val="CommentReference"/>
-        </w:rPr>
-        <w:annotationRef/>
-      </w:r>
-      <w:r>
-        <w:rPr>
-          <w:lang w:val="en-GB"/>
-        </w:rPr>
-        <w:t xml:space="preserve">the top-k </w:t>
-      </w:r>
-      <w:r>
-        <w:rPr>
-          <w:lang w:val="en-GB"/>
-        </w:rPr>
-        <w:t>should be recalculated using the …</w:t>
-      </w:r>
-    </w:p>
-  </w:comment>
-  <w:comment w:id="64" w:author="Altahan, Mohammad (STUDENTS)" w:date="2018-01-03T18:34:00Z" w:initials="AM(">
-    <w:p>
-      <w:pPr>
-        <w:pStyle w:val="CommentText"/>
-        <w:rPr>
-          <w:lang w:val="en-GB"/>
-        </w:rPr>
-      </w:pPr>
-      <w:r>
-        <w:rPr>
-          <w:rStyle w:val="CommentReference"/>
-        </w:rPr>
-        <w:annotationRef/>
-      </w:r>
-      <w:r>
-        <w:rPr>
-          <w:lang w:val="en-GB"/>
-        </w:rPr>
-        <w:t>the model uses the online ,</w:t>
-      </w:r>
-      <w:r>
-        <w:rPr>
-          <w:lang w:val="en-GB"/>
-        </w:rPr>
-        <w:t xml:space="preserve"> otherwise the model uses the gsr</w:t>
-      </w:r>
-    </w:p>
-  </w:comment>
-  <w:comment w:id="66" w:author="Altahan, Mohammad (STUDENTS)" w:date="2018-01-03T18:35:00Z" w:initials="AM(">
-    <w:p>
-      <w:pPr>
-        <w:pStyle w:val="CommentText"/>
-        <w:rPr>
-          <w:lang w:val="en-GB"/>
-        </w:rPr>
-      </w:pPr>
-      <w:r>
-        <w:rPr>
-          <w:rStyle w:val="CommentReference"/>
-        </w:rPr>
-        <w:annotationRef/>
-      </w:r>
-      <w:r>
-        <w:rPr>
-          <w:lang w:val="en-GB"/>
-        </w:rPr>
-        <w:t xml:space="preserve">a series of equations has </w:t>
-      </w:r>
-      <w:r>
-        <w:rPr>
-          <w:lang w:val="en-GB"/>
-        </w:rPr>
-        <w:t xml:space="preserve">been introduced </w:t>
-      </w:r>
-    </w:p>
-  </w:comment>
-  <w:comment w:id="67" w:author="Altahan, Mohammad (STUDENTS)" w:date="2018-01-03T18:36:00Z" w:initials="AM(">
-    <w:p>
-      <w:pPr>
-        <w:pStyle w:val="CommentText"/>
-        <w:rPr>
-          <w:lang w:val="en-GB"/>
-        </w:rPr>
-      </w:pPr>
-      <w:r>
-        <w:rPr>
-          <w:rStyle w:val="CommentReference"/>
-        </w:rPr>
-        <w:annotationRef/>
-      </w:r>
-      <w:r>
-        <w:rPr>
-          <w:lang w:val="en-GB"/>
-        </w:rPr>
-        <w:t xml:space="preserve">the final </w:t>
-      </w:r>
-    </w:p>
-  </w:comment>
-  <w:comment w:id="69" w:author="Altahan, Mohammad (STUDENTS)" w:date="2018-01-03T18:37:00Z" w:initials="AM(">
-    <w:p>
-      <w:pPr>
-        <w:pStyle w:val="CommentText"/>
-        <w:rPr>
-          <w:lang w:val="en-GB"/>
-        </w:rPr>
-      </w:pPr>
-      <w:r>
-        <w:rPr>
-          <w:rStyle w:val="CommentReference"/>
-        </w:rPr>
-        <w:annotationRef/>
-      </w:r>
-      <w:r>
-        <w:rPr>
-          <w:lang w:val="en-GB"/>
-        </w:rPr>
-        <w:t xml:space="preserve">the model needs to combine it </w:t>
-      </w:r>
-    </w:p>
-  </w:comment>
-  <w:comment w:id="70" w:author="Altahan, Mohammad (STUDENTS)" w:date="2018-01-03T18:38:00Z" w:initials="AM(">
-    <w:p>
-      <w:pPr>
-        <w:pStyle w:val="CommentText"/>
-        <w:rPr>
-          <w:lang w:val="en-GB"/>
-        </w:rPr>
-      </w:pPr>
-      <w:r>
-        <w:rPr>
-          <w:rStyle w:val="CommentReference"/>
-        </w:rPr>
-        <w:annotationRef/>
-      </w:r>
-      <w:r>
-        <w:rPr>
-          <w:lang w:val="en-GB"/>
-        </w:rPr>
-        <w:t xml:space="preserve">the last equation has been adopted </w:t>
-      </w:r>
-    </w:p>
-  </w:comment>
-  <w:comment w:id="72" w:author="Altahan, Mohammad (STUDENTS)" w:date="2018-01-03T18:38:00Z" w:initials="AM(">
-    <w:p>
-      <w:pPr>
-        <w:pStyle w:val="CommentText"/>
-        <w:rPr>
-          <w:lang w:val="en-GB"/>
-        </w:rPr>
-      </w:pPr>
-      <w:r>
-        <w:rPr>
-          <w:rStyle w:val="CommentReference"/>
-        </w:rPr>
-        <w:annotationRef/>
-      </w:r>
-      <w:r>
-        <w:rPr>
-          <w:lang w:val="en-GB"/>
-        </w:rPr>
-        <w:t>a series of experiments on r</w:t>
-      </w:r>
-      <w:r>
-        <w:rPr>
-          <w:lang w:val="en-GB"/>
-        </w:rPr>
-        <w:t xml:space="preserve">eal </w:t>
-      </w:r>
-    </w:p>
-  </w:comment>
-  <w:comment w:id="73" w:author="Altahan, Mohammad (STUDENTS)" w:date="2018-01-03T18:39:00Z" w:initials="AM(">
-    <w:p>
-      <w:pPr>
-        <w:pStyle w:val="CommentText"/>
-        <w:rPr>
-          <w:lang w:val="en-GB"/>
-        </w:rPr>
-      </w:pPr>
-      <w:r>
-        <w:rPr>
-          <w:rStyle w:val="CommentReference"/>
-        </w:rPr>
-        <w:annotationRef/>
-      </w:r>
-      <w:r>
-        <w:rPr>
-          <w:lang w:val="en-GB"/>
-        </w:rPr>
-        <w:t xml:space="preserve">the target </w:t>
-      </w:r>
-    </w:p>
-  </w:comment>
-  <w:comment w:id="74" w:author="Altahan, Mohammad (STUDENTS)" w:date="2018-01-03T18:40:00Z" w:initials="AM(">
-    <w:p>
-      <w:pPr>
-        <w:pStyle w:val="CommentText"/>
-        <w:rPr>
-          <w:lang w:val="en-GB"/>
-        </w:rPr>
-      </w:pPr>
-      <w:r>
-        <w:rPr>
-          <w:rStyle w:val="CommentReference"/>
-        </w:rPr>
-        <w:annotationRef/>
-      </w:r>
-      <w:r>
-        <w:rPr>
-          <w:lang w:val="en-GB"/>
-        </w:rPr>
-        <w:t>we are or the model i</w:t>
-      </w:r>
-      <w:r>
-        <w:rPr>
-          <w:lang w:val="en-GB"/>
-        </w:rPr>
-        <w:t xml:space="preserve">s interested </w:t>
-      </w:r>
-    </w:p>
-  </w:comment>
-  <w:comment w:id="76" w:author="Altahan, Mohammad (STUDENTS)" w:date="2018-01-03T18:42:00Z" w:initials="AM(">
-    <w:p>
-      <w:pPr>
-        <w:pStyle w:val="CommentText"/>
-        <w:rPr>
-          <w:lang w:val="en-GB"/>
-        </w:rPr>
-      </w:pPr>
-      <w:r>
-        <w:rPr>
-          <w:rStyle w:val="CommentReference"/>
-        </w:rPr>
-        <w:annotationRef/>
-      </w:r>
-      <w:r>
-        <w:rPr>
-          <w:lang w:val="en-GB"/>
-        </w:rPr>
-        <w:t xml:space="preserve">to be deleted </w:t>
-      </w:r>
-    </w:p>
-  </w:comment>
-  <w:comment w:id="77" w:author="Altahan, Mohammad (STUDENTS)" w:date="2018-01-03T18:43:00Z" w:initials="AM(">
-    <w:p>
-      <w:pPr>
-        <w:pStyle w:val="CommentText"/>
-        <w:rPr>
-          <w:lang w:val="en-GB"/>
-        </w:rPr>
-      </w:pPr>
-      <w:r>
-        <w:rPr>
-          <w:rStyle w:val="CommentReference"/>
-        </w:rPr>
-        <w:annotationRef/>
-      </w:r>
-      <w:r>
-        <w:rPr>
-          <w:lang w:val="en-GB"/>
-        </w:rPr>
-        <w:t xml:space="preserve">we or a GSR has been created </w:t>
-      </w:r>
-    </w:p>
-  </w:comment>
-  <w:comment w:id="78" w:author="Altahan, Mohammad (STUDENTS)" w:date="2018-01-03T18:44:00Z" w:initials="AM(">
-    <w:p>
-      <w:pPr>
-        <w:pStyle w:val="CommentText"/>
-        <w:rPr>
-          <w:lang w:val="en-GB"/>
-        </w:rPr>
-      </w:pPr>
-      <w:r>
-        <w:rPr>
-          <w:rStyle w:val="CommentReference"/>
-        </w:rPr>
-        <w:annotationRef/>
-      </w:r>
-      <w:r>
-        <w:rPr>
-          <w:lang w:val="en-GB"/>
-        </w:rPr>
-        <w:t xml:space="preserve">we or a Hybrid model has been produced </w:t>
-      </w:r>
-    </w:p>
-  </w:comment>
-  <w:comment w:id="79" w:author="Altahan, Mohammad (STUDENTS)" w:date="2018-01-03T18:44:00Z" w:initials="AM(">
+  <w:comment w:id="75" w:author="Altahan, Mohammad (STUDENTS)" w:date="2018-01-03T18:44:00Z" w:initials="AM(">
     <w:p>
       <w:pPr>
         <w:pStyle w:val="CommentText"/>
@@ -20010,10 +19370,6 @@
   <w15:commentEx w15:paraId="65AD5954" w15:done="0"/>
   <w15:commentEx w15:paraId="45628322" w15:done="0"/>
   <w15:commentEx w15:paraId="6D1ECD07" w15:done="0"/>
-  <w15:commentEx w15:paraId="54F69ECF" w15:done="0"/>
-  <w15:commentEx w15:paraId="5C133683" w15:done="0"/>
-  <w15:commentEx w15:paraId="042B6237" w15:done="0"/>
-  <w15:commentEx w15:paraId="44F6607A" w15:done="0"/>
   <w15:commentEx w15:paraId="6F81E314" w15:done="0"/>
   <w15:commentEx w15:paraId="6E1AB766" w15:done="0"/>
   <w15:commentEx w15:paraId="51CBC701" w15:done="0"/>
@@ -20076,10 +19432,6 @@
   <w16cid:commentId w16cid:paraId="65AD5954" w16cid:durableId="1DF79432"/>
   <w16cid:commentId w16cid:paraId="45628322" w16cid:durableId="1DF7951D"/>
   <w16cid:commentId w16cid:paraId="6D1ECD07" w16cid:durableId="1DF79545"/>
-  <w16cid:commentId w16cid:paraId="54F69ECF" w16cid:durableId="1DF795B6"/>
-  <w16cid:commentId w16cid:paraId="5C133683" w16cid:durableId="1DF795D1"/>
-  <w16cid:commentId w16cid:paraId="042B6237" w16cid:durableId="1DF795ED"/>
-  <w16cid:commentId w16cid:paraId="44F6607A" w16cid:durableId="1DF79750"/>
   <w16cid:commentId w16cid:paraId="6F81E314" w16cid:durableId="1DF79955"/>
   <w16cid:commentId w16cid:paraId="6E1AB766" w16cid:durableId="1DF7998E"/>
   <w16cid:commentId w16cid:paraId="51CBC701" w16cid:durableId="1DF799FC"/>
@@ -20193,7 +19545,7 @@
             <w:sz w:val="20"/>
             <w:szCs w:val="20"/>
           </w:rPr>
-          <w:t>8</w:t>
+          <w:t>14</w:t>
         </w:r>
         <w:r>
           <w:rPr>
@@ -22855,7 +22207,7 @@
 </file>
 
 <file path=customXml/itemProps1.xml><?xml version="1.0" encoding="utf-8"?>
-<ds:datastoreItem xmlns:ds="http://schemas.openxmlformats.org/officeDocument/2006/customXml" ds:itemID="{1F475D9E-3840-41C6-8A6D-8380226E2CA4}">
+<ds:datastoreItem xmlns:ds="http://schemas.openxmlformats.org/officeDocument/2006/customXml" ds:itemID="{240F2019-5B11-4C2D-9D0D-C3B251FCD591}">
   <ds:schemaRefs>
     <ds:schemaRef ds:uri="http://schemas.openxmlformats.org/officeDocument/2006/bibliography"/>
   </ds:schemaRefs>

</xml_diff>

<commit_message>
hybrid model(algo & example)
</commit_message>
<xml_diff>
--- a/Seminar_Algorithms.docx
+++ b/Seminar_Algorithms.docx
@@ -2778,7 +2778,23 @@
           <w:rFonts w:asciiTheme="minorBidi" w:hAnsiTheme="minorBidi"/>
           <w:lang w:val="en-GB"/>
         </w:rPr>
-        <w:t xml:space="preserve"> market. In order to deliver ads to </w:t>
+        <w:t xml:space="preserve"> market. </w:t>
+      </w:r>
+      <w:proofErr w:type="gramStart"/>
+      <w:r>
+        <w:rPr>
+          <w:rFonts w:asciiTheme="minorBidi" w:hAnsiTheme="minorBidi"/>
+          <w:lang w:val="en-GB"/>
+        </w:rPr>
+        <w:t>In order to</w:t>
+      </w:r>
+      <w:proofErr w:type="gramEnd"/>
+      <w:r>
+        <w:rPr>
+          <w:rFonts w:asciiTheme="minorBidi" w:hAnsiTheme="minorBidi"/>
+          <w:lang w:val="en-GB"/>
+        </w:rPr>
+        <w:t xml:space="preserve"> deliver ads to </w:t>
       </w:r>
       <w:r>
         <w:rPr>
@@ -3554,7 +3570,15 @@
           <w:rFonts w:asciiTheme="minorBidi" w:hAnsiTheme="minorBidi"/>
           <w:lang w:val="en-GB"/>
         </w:rPr>
-        <w:t>which is</w:t>
+        <w:t xml:space="preserve">which </w:t>
+      </w:r>
+      <w:proofErr w:type="gramStart"/>
+      <w:r>
+        <w:rPr>
+          <w:rFonts w:asciiTheme="minorBidi" w:hAnsiTheme="minorBidi"/>
+          <w:lang w:val="en-GB"/>
+        </w:rPr>
+        <w:t>is</w:t>
       </w:r>
       <w:r>
         <w:rPr>
@@ -3570,6 +3594,7 @@
         </w:rPr>
         <w:t>to</w:t>
       </w:r>
+      <w:proofErr w:type="gramEnd"/>
       <w:r>
         <w:rPr>
           <w:rFonts w:asciiTheme="minorBidi" w:hAnsiTheme="minorBidi"/>
@@ -3694,7 +3719,25 @@
           <w:color w:val="FF0000"/>
           <w:lang w:val="en-GB"/>
         </w:rPr>
-        <w:t>own score. In order to calculate the total score for an object, they are using a monotonic aggregation function</w:t>
+        <w:t xml:space="preserve">own score. </w:t>
+      </w:r>
+      <w:proofErr w:type="gramStart"/>
+      <w:r>
+        <w:rPr>
+          <w:rFonts w:asciiTheme="minorBidi" w:hAnsiTheme="minorBidi"/>
+          <w:color w:val="FF0000"/>
+          <w:lang w:val="en-GB"/>
+        </w:rPr>
+        <w:t>In order to</w:t>
+      </w:r>
+      <w:proofErr w:type="gramEnd"/>
+      <w:r>
+        <w:rPr>
+          <w:rFonts w:asciiTheme="minorBidi" w:hAnsiTheme="minorBidi"/>
+          <w:color w:val="FF0000"/>
+          <w:lang w:val="en-GB"/>
+        </w:rPr>
+        <w:t xml:space="preserve"> calculate the total score for an object, they are using a monotonic aggregation function</w:t>
       </w:r>
       <w:r>
         <w:rPr>
@@ -3833,7 +3876,23 @@
           <w:rFonts w:asciiTheme="minorBidi" w:hAnsiTheme="minorBidi"/>
           <w:lang w:val="en-GB"/>
         </w:rPr>
-        <w:t xml:space="preserve">. An immutable region takes the form of a validity interval for an isolated query weight, assuming that all the other weights are kept constant. </w:t>
+        <w:t xml:space="preserve">. An immutable region takes the form of a validity interval for an isolated query weight, </w:t>
+      </w:r>
+      <w:proofErr w:type="gramStart"/>
+      <w:r>
+        <w:rPr>
+          <w:rFonts w:asciiTheme="minorBidi" w:hAnsiTheme="minorBidi"/>
+          <w:lang w:val="en-GB"/>
+        </w:rPr>
+        <w:t>assuming that</w:t>
+      </w:r>
+      <w:proofErr w:type="gramEnd"/>
+      <w:r>
+        <w:rPr>
+          <w:rFonts w:asciiTheme="minorBidi" w:hAnsiTheme="minorBidi"/>
+          <w:lang w:val="en-GB"/>
+        </w:rPr>
+        <w:t xml:space="preserve"> all the other weights are kept constant. </w:t>
       </w:r>
       <w:r>
         <w:rPr>
@@ -4501,7 +4560,23 @@
           <w:rFonts w:asciiTheme="minorBidi" w:hAnsiTheme="minorBidi"/>
           <w:lang w:val="en-GB"/>
         </w:rPr>
-        <w:t xml:space="preserve"> is the relation between static user profile and ads, rel(u, w) </w:t>
+        <w:t xml:space="preserve"> is the relation between static user profile and ads, </w:t>
+      </w:r>
+      <w:proofErr w:type="gramStart"/>
+      <w:r>
+        <w:rPr>
+          <w:rFonts w:asciiTheme="minorBidi" w:hAnsiTheme="minorBidi"/>
+          <w:lang w:val="en-GB"/>
+        </w:rPr>
+        <w:t>rel(</w:t>
+      </w:r>
+      <w:proofErr w:type="gramEnd"/>
+      <w:r>
+        <w:rPr>
+          <w:rFonts w:asciiTheme="minorBidi" w:hAnsiTheme="minorBidi"/>
+          <w:lang w:val="en-GB"/>
+        </w:rPr>
+        <w:t xml:space="preserve">u, w) </w:t>
       </w:r>
       <w:r>
         <w:rPr>
@@ -4706,7 +4781,23 @@
           <w:rFonts w:asciiTheme="minorBidi" w:hAnsiTheme="minorBidi"/>
           <w:lang w:val="en-GB"/>
         </w:rPr>
-        <w:t xml:space="preserve"> the same topic modelling technique to project each post in the window to the latent topic space and use rel(d,w) </w:t>
+        <w:t xml:space="preserve"> the same topic modelling technique to project each post in the window to the latent topic space and use rel(</w:t>
+      </w:r>
+      <w:proofErr w:type="gramStart"/>
+      <w:r>
+        <w:rPr>
+          <w:rFonts w:asciiTheme="minorBidi" w:hAnsiTheme="minorBidi"/>
+          <w:lang w:val="en-GB"/>
+        </w:rPr>
+        <w:t>d,w</w:t>
+      </w:r>
+      <w:proofErr w:type="gramEnd"/>
+      <w:r>
+        <w:rPr>
+          <w:rFonts w:asciiTheme="minorBidi" w:hAnsiTheme="minorBidi"/>
+          <w:lang w:val="en-GB"/>
+        </w:rPr>
+        <w:t xml:space="preserve">) </w:t>
       </w:r>
       <w:r>
         <w:rPr>
@@ -5140,7 +5231,23 @@
           <w:lang w:val="en-GB"/>
         </w:rPr>
         <w:lastRenderedPageBreak/>
-        <w:t>rel(a,w) is the relation between an ad(a) and a topic(w),</w:t>
+        <w:t>rel(</w:t>
+      </w:r>
+      <w:proofErr w:type="gramStart"/>
+      <w:r>
+        <w:rPr>
+          <w:rFonts w:asciiTheme="minorBidi" w:hAnsiTheme="minorBidi"/>
+          <w:lang w:val="en-GB"/>
+        </w:rPr>
+        <w:t>a,w</w:t>
+      </w:r>
+      <w:proofErr w:type="gramEnd"/>
+      <w:r>
+        <w:rPr>
+          <w:rFonts w:asciiTheme="minorBidi" w:hAnsiTheme="minorBidi"/>
+          <w:lang w:val="en-GB"/>
+        </w:rPr>
+        <w:t>) is the relation between an ad(a) and a topic(w),</w:t>
       </w:r>
       <w:r>
         <w:rPr>
@@ -5716,6 +5823,7 @@
           <m:t>Ø</m:t>
         </m:r>
       </m:oMath>
+      <w:proofErr w:type="gramStart"/>
       <w:r>
         <w:rPr>
           <w:rFonts w:asciiTheme="minorBidi" w:hAnsiTheme="minorBidi"/>
@@ -5733,7 +5841,17 @@
           <w:szCs w:val="32"/>
           <w:lang w:val="en-CH"/>
         </w:rPr>
-        <w:t>(u, a)</w:t>
+        <w:t>(</w:t>
+      </w:r>
+      <w:proofErr w:type="gramEnd"/>
+      <w:r>
+        <w:rPr>
+          <w:rFonts w:asciiTheme="minorBidi" w:hAnsiTheme="minorBidi"/>
+          <w:sz w:val="32"/>
+          <w:szCs w:val="32"/>
+          <w:lang w:val="en-CH"/>
+        </w:rPr>
+        <w:t>u, a)</w:t>
       </w:r>
       <w:r>
         <w:rPr>
@@ -6450,12 +6568,21 @@
         </w:rPr>
         <w:commentReference w:id="34"/>
       </w:r>
-      <w:r>
-        <w:rPr>
-          <w:rFonts w:asciiTheme="minorBidi" w:hAnsiTheme="minorBidi"/>
-          <w:lang w:val="en-GB"/>
-        </w:rPr>
-        <w:t>have to construct a query vector</w:t>
+      <w:proofErr w:type="gramStart"/>
+      <w:r>
+        <w:rPr>
+          <w:rFonts w:asciiTheme="minorBidi" w:hAnsiTheme="minorBidi"/>
+          <w:lang w:val="en-GB"/>
+        </w:rPr>
+        <w:t>have to</w:t>
+      </w:r>
+      <w:proofErr w:type="gramEnd"/>
+      <w:r>
+        <w:rPr>
+          <w:rFonts w:asciiTheme="minorBidi" w:hAnsiTheme="minorBidi"/>
+          <w:lang w:val="en-GB"/>
+        </w:rPr>
+        <w:t xml:space="preserve"> construct a query vector</w:t>
       </w:r>
       <w:r>
         <w:rPr>
@@ -6722,7 +6849,7 @@
           </mc:Choice>
           <mc:Fallback>
             <w:pict>
-              <v:shapetype w14:anchorId="3AC3E613" id="_x0000_t87" coordsize="21600,21600" o:spt="87" adj="1800,10800" path="m21600,qx10800@0l10800@2qy0@11,10800@3l10800@1qy21600,21600e" filled="f">
+              <v:shapetype w14:anchorId="16865AF5" id="_x0000_t87" coordsize="21600,21600" o:spt="87" adj="1800,10800" path="m21600,qx10800@0l10800@2qy0@11,10800@3l10800@1qy21600,21600e" filled="f">
                 <v:formulas>
                   <v:f eqn="val #0"/>
                   <v:f eqn="sum 21600 0 #0"/>
@@ -6803,6 +6930,7 @@
           <m:t>Ø</m:t>
         </m:r>
       </m:oMath>
+      <w:proofErr w:type="gramStart"/>
       <w:r>
         <w:rPr>
           <w:rFonts w:asciiTheme="minorBidi" w:eastAsiaTheme="minorEastAsia" w:hAnsiTheme="minorBidi"/>
@@ -6822,7 +6950,18 @@
           <w:szCs w:val="32"/>
           <w:lang w:val="en-CH"/>
         </w:rPr>
-        <w:t xml:space="preserve">(u, a) + (1 − α) · </w:t>
+        <w:t>(</w:t>
+      </w:r>
+      <w:proofErr w:type="gramEnd"/>
+      <w:r>
+        <w:rPr>
+          <w:rFonts w:asciiTheme="minorBidi" w:hAnsiTheme="minorBidi"/>
+          <w:color w:val="FF0000"/>
+          <w:sz w:val="32"/>
+          <w:szCs w:val="32"/>
+          <w:lang w:val="en-CH"/>
+        </w:rPr>
+        <w:t xml:space="preserve">u, a) + (1 − α) · </w:t>
       </w:r>
       <m:oMath>
         <m:r>
@@ -7456,7 +7595,23 @@
           <w:rFonts w:asciiTheme="minorBidi" w:hAnsiTheme="minorBidi"/>
           <w:lang w:val="en-GB"/>
         </w:rPr>
-        <w:t xml:space="preserve">(w) and rel(a,w)). </w:t>
+        <w:t>(w) and rel(</w:t>
+      </w:r>
+      <w:proofErr w:type="gramStart"/>
+      <w:r>
+        <w:rPr>
+          <w:rFonts w:asciiTheme="minorBidi" w:hAnsiTheme="minorBidi"/>
+          <w:lang w:val="en-GB"/>
+        </w:rPr>
+        <w:t>a,w</w:t>
+      </w:r>
+      <w:proofErr w:type="gramEnd"/>
+      <w:r>
+        <w:rPr>
+          <w:rFonts w:asciiTheme="minorBidi" w:hAnsiTheme="minorBidi"/>
+          <w:lang w:val="en-GB"/>
+        </w:rPr>
+        <w:t xml:space="preserve">)). </w:t>
       </w:r>
       <w:r>
         <w:rPr>
@@ -7470,7 +7625,23 @@
           <w:rFonts w:asciiTheme="minorBidi" w:hAnsiTheme="minorBidi"/>
           <w:lang w:val="en-GB"/>
         </w:rPr>
-        <w:t>ince rel(a,w) is independent of the dynamic context</w:t>
+        <w:t>ince rel(</w:t>
+      </w:r>
+      <w:proofErr w:type="gramStart"/>
+      <w:r>
+        <w:rPr>
+          <w:rFonts w:asciiTheme="minorBidi" w:hAnsiTheme="minorBidi"/>
+          <w:lang w:val="en-GB"/>
+        </w:rPr>
+        <w:t>a,w</w:t>
+      </w:r>
+      <w:proofErr w:type="gramEnd"/>
+      <w:r>
+        <w:rPr>
+          <w:rFonts w:asciiTheme="minorBidi" w:hAnsiTheme="minorBidi"/>
+          <w:lang w:val="en-GB"/>
+        </w:rPr>
+        <w:t>) is independent of the dynamic context</w:t>
       </w:r>
       <w:r>
         <w:rPr>
@@ -7563,7 +7734,23 @@
           <w:rFonts w:asciiTheme="minorBidi" w:hAnsiTheme="minorBidi"/>
           <w:lang w:val="en-GB"/>
         </w:rPr>
-        <w:t xml:space="preserve">t will not affect the ordering of the rel(a,w). </w:t>
+        <w:t>t will not affect the ordering of the rel(</w:t>
+      </w:r>
+      <w:proofErr w:type="gramStart"/>
+      <w:r>
+        <w:rPr>
+          <w:rFonts w:asciiTheme="minorBidi" w:hAnsiTheme="minorBidi"/>
+          <w:lang w:val="en-GB"/>
+        </w:rPr>
+        <w:t>a,w</w:t>
+      </w:r>
+      <w:proofErr w:type="gramEnd"/>
+      <w:r>
+        <w:rPr>
+          <w:rFonts w:asciiTheme="minorBidi" w:hAnsiTheme="minorBidi"/>
+          <w:lang w:val="en-GB"/>
+        </w:rPr>
+        <w:t xml:space="preserve">). </w:t>
       </w:r>
     </w:p>
     <w:p>
@@ -7629,7 +7816,23 @@
           <w:rFonts w:asciiTheme="minorBidi" w:hAnsiTheme="minorBidi"/>
           <w:lang w:val="en-GB"/>
         </w:rPr>
-        <w:t>each user u in U(space of all users)</w:t>
+        <w:t xml:space="preserve">each user u in </w:t>
+      </w:r>
+      <w:proofErr w:type="gramStart"/>
+      <w:r>
+        <w:rPr>
+          <w:rFonts w:asciiTheme="minorBidi" w:hAnsiTheme="minorBidi"/>
+          <w:lang w:val="en-GB"/>
+        </w:rPr>
+        <w:t>U(</w:t>
+      </w:r>
+      <w:proofErr w:type="gramEnd"/>
+      <w:r>
+        <w:rPr>
+          <w:rFonts w:asciiTheme="minorBidi" w:hAnsiTheme="minorBidi"/>
+          <w:lang w:val="en-GB"/>
+        </w:rPr>
+        <w:t>space of all users)</w:t>
       </w:r>
     </w:p>
     <w:p>
@@ -7668,7 +7871,23 @@
           <w:rFonts w:asciiTheme="minorBidi" w:hAnsiTheme="minorBidi"/>
           <w:lang w:val="en-GB"/>
         </w:rPr>
-        <w:t>each Topic w in T(space of all topics)</w:t>
+        <w:t xml:space="preserve">each Topic w in </w:t>
+      </w:r>
+      <w:proofErr w:type="gramStart"/>
+      <w:r>
+        <w:rPr>
+          <w:rFonts w:asciiTheme="minorBidi" w:hAnsiTheme="minorBidi"/>
+          <w:lang w:val="en-GB"/>
+        </w:rPr>
+        <w:t>T(</w:t>
+      </w:r>
+      <w:proofErr w:type="gramEnd"/>
+      <w:r>
+        <w:rPr>
+          <w:rFonts w:asciiTheme="minorBidi" w:hAnsiTheme="minorBidi"/>
+          <w:lang w:val="en-GB"/>
+        </w:rPr>
+        <w:t>space of all topics)</w:t>
       </w:r>
     </w:p>
     <w:p>
@@ -7718,7 +7937,23 @@
           <w:rFonts w:asciiTheme="minorBidi" w:hAnsiTheme="minorBidi"/>
           <w:lang w:val="en-GB"/>
         </w:rPr>
-        <w:t>sort them by rel(a,w)</w:t>
+        <w:t>sort them by rel(</w:t>
+      </w:r>
+      <w:proofErr w:type="gramStart"/>
+      <w:r>
+        <w:rPr>
+          <w:rFonts w:asciiTheme="minorBidi" w:hAnsiTheme="minorBidi"/>
+          <w:lang w:val="en-GB"/>
+        </w:rPr>
+        <w:t>a,w</w:t>
+      </w:r>
+      <w:proofErr w:type="gramEnd"/>
+      <w:r>
+        <w:rPr>
+          <w:rFonts w:asciiTheme="minorBidi" w:hAnsiTheme="minorBidi"/>
+          <w:lang w:val="en-GB"/>
+        </w:rPr>
+        <w:t>)</w:t>
       </w:r>
     </w:p>
     <w:p>
@@ -7928,7 +8163,23 @@
           <w:rFonts w:asciiTheme="minorBidi" w:hAnsiTheme="minorBidi"/>
           <w:lang w:val="en-GB"/>
         </w:rPr>
-        <w:t>retrieve all fields x1, x2,….,xm</w:t>
+        <w:t>retrieve all fields x1, x</w:t>
+      </w:r>
+      <w:proofErr w:type="gramStart"/>
+      <w:r>
+        <w:rPr>
+          <w:rFonts w:asciiTheme="minorBidi" w:hAnsiTheme="minorBidi"/>
+          <w:lang w:val="en-GB"/>
+        </w:rPr>
+        <w:t>2,…</w:t>
+      </w:r>
+      <w:proofErr w:type="gramEnd"/>
+      <w:r>
+        <w:rPr>
+          <w:rFonts w:asciiTheme="minorBidi" w:hAnsiTheme="minorBidi"/>
+          <w:lang w:val="en-GB"/>
+        </w:rPr>
+        <w:t>.,xm</w:t>
       </w:r>
     </w:p>
     <w:p>
@@ -8104,6 +8355,7 @@
         </w:rPr>
         <w:t xml:space="preserve"> to be </w:t>
       </w:r>
+      <w:proofErr w:type="gramStart"/>
       <w:r>
         <w:rPr>
           <w:rFonts w:asciiTheme="minorBidi" w:hAnsiTheme="minorBidi"/>
@@ -8117,7 +8369,15 @@
           <w:rFonts w:asciiTheme="minorBidi" w:hAnsiTheme="minorBidi"/>
           <w:lang w:val="en-GB"/>
         </w:rPr>
-        <w:t>(x1, x2,…,xm)</w:t>
+        <w:t>(</w:t>
+      </w:r>
+      <w:proofErr w:type="gramEnd"/>
+      <w:r>
+        <w:rPr>
+          <w:rFonts w:asciiTheme="minorBidi" w:hAnsiTheme="minorBidi"/>
+          <w:lang w:val="en-GB"/>
+        </w:rPr>
+        <w:t>x1, x2,…,xm)</w:t>
       </w:r>
     </w:p>
     <w:p>
@@ -8619,7 +8879,23 @@
           <w:rFonts w:asciiTheme="minorBidi" w:hAnsiTheme="minorBidi"/>
           <w:lang w:val="en-GB"/>
         </w:rPr>
-        <w:t xml:space="preserve"> rel(a,w)</w:t>
+        <w:t xml:space="preserve"> rel(</w:t>
+      </w:r>
+      <w:proofErr w:type="gramStart"/>
+      <w:r>
+        <w:rPr>
+          <w:rFonts w:asciiTheme="minorBidi" w:hAnsiTheme="minorBidi"/>
+          <w:lang w:val="en-GB"/>
+        </w:rPr>
+        <w:t>a,w</w:t>
+      </w:r>
+      <w:proofErr w:type="gramEnd"/>
+      <w:r>
+        <w:rPr>
+          <w:rFonts w:asciiTheme="minorBidi" w:hAnsiTheme="minorBidi"/>
+          <w:lang w:val="en-GB"/>
+        </w:rPr>
+        <w:t>)</w:t>
       </w:r>
       <w:r>
         <w:rPr>
@@ -9370,7 +9646,7 @@
                 </mc:Choice>
                 <mc:Fallback>
                   <w:pict>
-                    <v:oval w14:anchorId="7C9F14A8" id="Oval 5" o:spid="_x0000_s1026" style="position:absolute;margin-left:-89.75pt;margin-top:-2.3pt;width:246.1pt;height:23.65pt;z-index:251660288;visibility:visible;mso-wrap-style:square;mso-wrap-distance-left:9pt;mso-wrap-distance-top:0;mso-wrap-distance-right:9pt;mso-wrap-distance-bottom:0;mso-position-horizontal:absolute;mso-position-horizontal-relative:text;mso-position-vertical:absolute;mso-position-vertical-relative:text;v-text-anchor:middle" o:gfxdata="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" filled="f" strokecolor="#1f3763 [1604]" strokeweight="1pt">
+                    <v:oval w14:anchorId="4F952E06" id="Oval 5" o:spid="_x0000_s1026" style="position:absolute;margin-left:-89.75pt;margin-top:-2.3pt;width:246.1pt;height:23.65pt;z-index:251660288;visibility:visible;mso-wrap-style:square;mso-wrap-distance-left:9pt;mso-wrap-distance-top:0;mso-wrap-distance-right:9pt;mso-wrap-distance-bottom:0;mso-position-horizontal:absolute;mso-position-horizontal-relative:text;mso-position-vertical:absolute;mso-position-vertical-relative:text;v-text-anchor:middle" o:gfxdata="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" filled="f" strokecolor="#1f3763 [1604]" strokeweight="1pt">
                       <v:stroke joinstyle="miter"/>
                     </v:oval>
                   </w:pict>
@@ -9750,7 +10026,7 @@
           </mc:Choice>
           <mc:Fallback>
             <w:pict>
-              <v:oval w14:anchorId="16A71446" id="Oval 6" o:spid="_x0000_s1026" style="position:absolute;margin-left:34.4pt;margin-top:-62.7pt;width:224.6pt;height:21.45pt;z-index:251661312;visibility:visible;mso-wrap-style:square;mso-width-percent:0;mso-height-percent:0;mso-wrap-distance-left:9pt;mso-wrap-distance-top:0;mso-wrap-distance-right:9pt;mso-wrap-distance-bottom:0;mso-position-horizontal:absolute;mso-position-horizontal-relative:text;mso-position-vertical:absolute;mso-position-vertical-relative:text;mso-width-percent:0;mso-height-percent:0;mso-width-relative:margin;mso-height-relative:margin;v-text-anchor:middle" o:gfxdata="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" filled="f" strokecolor="#823b0b [1605]" strokeweight="1pt">
+              <v:oval w14:anchorId="72DC668E" id="Oval 6" o:spid="_x0000_s1026" style="position:absolute;margin-left:34.4pt;margin-top:-62.7pt;width:224.6pt;height:21.45pt;z-index:251661312;visibility:visible;mso-wrap-style:square;mso-width-percent:0;mso-height-percent:0;mso-wrap-distance-left:9pt;mso-wrap-distance-top:0;mso-wrap-distance-right:9pt;mso-wrap-distance-bottom:0;mso-position-horizontal:absolute;mso-position-horizontal-relative:text;mso-position-vertical:absolute;mso-position-vertical-relative:text;mso-width-percent:0;mso-height-percent:0;mso-width-relative:margin;mso-height-relative:margin;v-text-anchor:middle" o:gfxdata="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" filled="f" strokecolor="#823b0b [1605]" strokeweight="1pt">
                 <v:stroke joinstyle="miter"/>
               </v:oval>
             </w:pict>
@@ -9808,7 +10084,21 @@
                 <w:rFonts w:asciiTheme="minorBidi" w:hAnsiTheme="minorBidi"/>
                 <w:lang w:val="en-GB"/>
               </w:rPr>
-              <w:t>Now we calculate the score of a3, a2, a4. The Score of a3 = 0.7+0.1+0.2 = 1.0, a2 = 1.2, a4=1.7, so all of them is bellow the threshold</w:t>
+              <w:t xml:space="preserve">Now we calculate the score of a3, a2, a4. The Score of a3 = 0.7+0.1+0.2 = 1.0, a2 = 1.2, a4=1.7, so all of them is </w:t>
+            </w:r>
+            <w:r>
+              <w:rPr>
+                <w:rFonts w:asciiTheme="minorBidi" w:hAnsiTheme="minorBidi"/>
+                <w:lang w:val="en-GB"/>
+              </w:rPr>
+              <w:t>below</w:t>
+            </w:r>
+            <w:r>
+              <w:rPr>
+                <w:rFonts w:asciiTheme="minorBidi" w:hAnsiTheme="minorBidi"/>
+                <w:lang w:val="en-GB"/>
+              </w:rPr>
+              <w:t xml:space="preserve"> the threshold</w:t>
             </w:r>
             <w:r>
               <w:rPr>
@@ -10316,7 +10606,23 @@
           <w:rFonts w:asciiTheme="minorBidi" w:hAnsiTheme="minorBidi"/>
           <w:lang w:val="en-GB"/>
         </w:rPr>
-        <w:t>. As long as the new context-aware query vector triggered by a user read operation is still located in the safe region, the top-k ads can be directly presented to the user. Otherwise, we re-compute the new top-k results and update the safe region.</w:t>
+        <w:t xml:space="preserve">. </w:t>
+      </w:r>
+      <w:proofErr w:type="gramStart"/>
+      <w:r>
+        <w:rPr>
+          <w:rFonts w:asciiTheme="minorBidi" w:hAnsiTheme="minorBidi"/>
+          <w:lang w:val="en-GB"/>
+        </w:rPr>
+        <w:t>As long as</w:t>
+      </w:r>
+      <w:proofErr w:type="gramEnd"/>
+      <w:r>
+        <w:rPr>
+          <w:rFonts w:asciiTheme="minorBidi" w:hAnsiTheme="minorBidi"/>
+          <w:lang w:val="en-GB"/>
+        </w:rPr>
+        <w:t xml:space="preserve"> the new context-aware query vector triggered by a user read operation is still located in the safe region, the top-k ads can be directly presented to the user. Otherwise, we re-compute the new top-k results and update the safe region.</w:t>
       </w:r>
     </w:p>
     <w:p>
@@ -10430,6 +10736,7 @@
         </w:rPr>
         <w:t xml:space="preserve">henever new posts </w:t>
       </w:r>
+      <w:proofErr w:type="gramStart"/>
       <w:r>
         <w:rPr>
           <w:rFonts w:asciiTheme="minorBidi" w:hAnsiTheme="minorBidi"/>
@@ -10442,7 +10749,15 @@
           <w:rFonts w:asciiTheme="minorBidi" w:hAnsiTheme="minorBidi"/>
           <w:lang w:val="en-GB"/>
         </w:rPr>
-        <w:t>located in rectangle boundaries, the top ad will not change.</w:t>
+        <w:t>located in</w:t>
+      </w:r>
+      <w:proofErr w:type="gramEnd"/>
+      <w:r>
+        <w:rPr>
+          <w:rFonts w:asciiTheme="minorBidi" w:hAnsiTheme="minorBidi"/>
+          <w:lang w:val="en-GB"/>
+        </w:rPr>
+        <w:t xml:space="preserve"> rectangle boundaries, the top ad will not change.</w:t>
       </w:r>
       <w:r>
         <w:rPr>
@@ -13900,25 +14215,7 @@
           <w:szCs w:val="24"/>
           <w:lang w:val="en-GB"/>
         </w:rPr>
-        <w:t xml:space="preserve"> distances </w:t>
-      </w:r>
-      <w:r>
-        <w:rPr>
-          <w:rFonts w:asciiTheme="minorBidi" w:hAnsiTheme="minorBidi"/>
-          <w:sz w:val="24"/>
-          <w:szCs w:val="24"/>
-          <w:lang w:val="en-GB"/>
-        </w:rPr>
-        <w:t>between a4 and a2</w:t>
-      </w:r>
-      <w:r>
-        <w:rPr>
-          <w:rFonts w:asciiTheme="minorBidi" w:hAnsiTheme="minorBidi"/>
-          <w:sz w:val="24"/>
-          <w:szCs w:val="24"/>
-          <w:lang w:val="en-GB"/>
-        </w:rPr>
-        <w:t xml:space="preserve"> is (0.5,0.5,0.</w:t>
+        <w:t xml:space="preserve"> distances between a4 and a2 is (0.5,0.5,0.</w:t>
       </w:r>
       <w:r>
         <w:rPr>
@@ -14906,16 +15203,7 @@
           <w:szCs w:val="24"/>
           <w:lang w:val="en-GB"/>
         </w:rPr>
-        <w:t xml:space="preserve"> </w:t>
-      </w:r>
-      <w:r>
-        <w:rPr>
-          <w:rFonts w:asciiTheme="minorBidi" w:hAnsiTheme="minorBidi"/>
-          <w:sz w:val="24"/>
-          <w:szCs w:val="24"/>
-          <w:lang w:val="en-GB"/>
-        </w:rPr>
-        <w:t>by this value</w:t>
+        <w:t xml:space="preserve"> by this value</w:t>
       </w:r>
       <m:oMath>
         <m:r>
@@ -15446,16 +15734,7 @@
           <w:szCs w:val="24"/>
           <w:lang w:val="en-GB"/>
         </w:rPr>
-        <w:t xml:space="preserve">). we choose the max now in science topic which is </w:t>
-      </w:r>
-      <w:r>
-        <w:rPr>
-          <w:rFonts w:asciiTheme="minorBidi" w:hAnsiTheme="minorBidi"/>
-          <w:sz w:val="24"/>
-          <w:szCs w:val="24"/>
-          <w:lang w:val="en-GB"/>
-        </w:rPr>
-        <w:t>S</w:t>
+        <w:t>). we choose the max now in science topic which is S</w:t>
       </w:r>
       <w:r>
         <w:rPr>
@@ -15586,43 +15865,7 @@
           <w:szCs w:val="24"/>
           <w:lang w:val="en-GB"/>
         </w:rPr>
-        <w:t>(</w:t>
-      </w:r>
-      <w:r>
-        <w:rPr>
-          <w:rFonts w:asciiTheme="minorBidi" w:hAnsiTheme="minorBidi"/>
-          <w:sz w:val="24"/>
-          <w:szCs w:val="24"/>
-          <w:lang w:val="en-GB"/>
-        </w:rPr>
-        <w:t>0.43</w:t>
-      </w:r>
-      <w:r>
-        <w:rPr>
-          <w:rFonts w:asciiTheme="minorBidi" w:hAnsiTheme="minorBidi"/>
-          <w:sz w:val="24"/>
-          <w:szCs w:val="24"/>
-          <w:lang w:val="en-GB"/>
-        </w:rPr>
-        <w:t xml:space="preserve"> </w:t>
-      </w:r>
-      <w:r>
-        <w:rPr>
-          <w:rFonts w:asciiTheme="minorBidi" w:hAnsiTheme="minorBidi"/>
-          <w:sz w:val="24"/>
-          <w:szCs w:val="24"/>
-          <w:lang w:val="en-GB"/>
-        </w:rPr>
-        <w:t>≥</w:t>
-      </w:r>
-      <w:r>
-        <w:rPr>
-          <w:rFonts w:asciiTheme="minorBidi" w:hAnsiTheme="minorBidi"/>
-          <w:sz w:val="24"/>
-          <w:szCs w:val="24"/>
-          <w:lang w:val="en-GB"/>
-        </w:rPr>
-        <w:t xml:space="preserve"> 0.43). S</w:t>
+        <w:t>(0.43 ≥ 0.43). S</w:t>
       </w:r>
       <w:r>
         <w:rPr>
@@ -15935,18 +16178,7 @@
           <w:szCs w:val="24"/>
           <w:lang w:val="en-GB"/>
         </w:rPr>
-        <w:t xml:space="preserve"> </w:t>
-      </w:r>
-      <w:bookmarkStart w:id="49" w:name="_GoBack"/>
-      <w:bookmarkEnd w:id="49"/>
-      <w:r>
-        <w:rPr>
-          <w:rFonts w:asciiTheme="minorBidi" w:hAnsiTheme="minorBidi"/>
-          <w:sz w:val="24"/>
-          <w:szCs w:val="24"/>
-          <w:lang w:val="en-GB"/>
-        </w:rPr>
-        <w:t>still located in S= (</w:t>
+        <w:t xml:space="preserve"> still located in S= (</w:t>
       </w:r>
       <m:oMath>
         <m:sSubSup>
@@ -16076,7 +16308,25 @@
           <w:szCs w:val="24"/>
           <w:lang w:val="en-GB"/>
         </w:rPr>
-        <w:t>), which is true in our example, (a4 and a2) will be recommend for him, without needing to recalculate the top-k again (using online retrieval algorithm).</w:t>
+        <w:t>)</w:t>
+      </w:r>
+      <w:r>
+        <w:rPr>
+          <w:rFonts w:asciiTheme="minorBidi" w:hAnsiTheme="minorBidi"/>
+          <w:sz w:val="24"/>
+          <w:szCs w:val="24"/>
+          <w:lang w:val="en-GB"/>
+        </w:rPr>
+        <w:t xml:space="preserve"> (his still interested in these topics)</w:t>
+      </w:r>
+      <w:r>
+        <w:rPr>
+          <w:rFonts w:asciiTheme="minorBidi" w:hAnsiTheme="minorBidi"/>
+          <w:sz w:val="24"/>
+          <w:szCs w:val="24"/>
+          <w:lang w:val="en-GB"/>
+        </w:rPr>
+        <w:t>, which is true in our example, (a4 and a2) will be recommend for him, without needing to recalculate the top-k again (using online retrieval algorithm).</w:t>
       </w:r>
     </w:p>
     <w:p>
@@ -16148,6 +16398,7 @@
         </w:rPr>
         <w:t xml:space="preserve">y evaluate </w:t>
       </w:r>
+      <w:proofErr w:type="gramStart"/>
       <w:r>
         <w:rPr>
           <w:rFonts w:asciiTheme="minorBidi" w:hAnsiTheme="minorBidi"/>
@@ -16169,6 +16420,7 @@
         </w:rPr>
         <w:t>(</w:t>
       </w:r>
+      <w:proofErr w:type="gramEnd"/>
       <w:r>
         <w:rPr>
           <w:rFonts w:asciiTheme="minorBidi" w:hAnsiTheme="minorBidi"/>
@@ -16289,7 +16541,7 @@
         </w:rPr>
         <w:t xml:space="preserve"> </w:t>
       </w:r>
-      <w:commentRangeStart w:id="50"/>
+      <w:commentRangeStart w:id="49"/>
       <w:r>
         <w:rPr>
           <w:rFonts w:asciiTheme="minorBidi" w:hAnsiTheme="minorBidi"/>
@@ -16298,13 +16550,13 @@
         </w:rPr>
         <w:t xml:space="preserve">you </w:t>
       </w:r>
-      <w:commentRangeEnd w:id="50"/>
+      <w:commentRangeEnd w:id="49"/>
       <w:r>
         <w:rPr>
           <w:rStyle w:val="CommentReference"/>
           <w:lang w:val="de-DE"/>
         </w:rPr>
-        <w:commentReference w:id="50"/>
+        <w:commentReference w:id="49"/>
       </w:r>
       <w:r>
         <w:rPr>
@@ -16441,7 +16693,7 @@
         </w:rPr>
         <w:t xml:space="preserve">the first optimization </w:t>
       </w:r>
-      <w:commentRangeStart w:id="51"/>
+      <w:commentRangeStart w:id="50"/>
       <w:r>
         <w:rPr>
           <w:rFonts w:asciiTheme="minorBidi" w:hAnsiTheme="minorBidi"/>
@@ -16450,14 +16702,14 @@
         </w:rPr>
         <w:t xml:space="preserve">they </w:t>
       </w:r>
-      <w:commentRangeEnd w:id="51"/>
+      <w:commentRangeEnd w:id="50"/>
       <w:r>
         <w:rPr>
           <w:rStyle w:val="CommentReference"/>
           <w:color w:val="FF0000"/>
           <w:lang w:val="de-DE"/>
         </w:rPr>
-        <w:commentReference w:id="51"/>
+        <w:commentReference w:id="50"/>
       </w:r>
       <w:r>
         <w:rPr>
@@ -16481,7 +16733,7 @@
         </w:rPr>
         <w:t xml:space="preserve">Therefore, </w:t>
       </w:r>
-      <w:commentRangeStart w:id="52"/>
+      <w:commentRangeStart w:id="51"/>
       <w:r>
         <w:rPr>
           <w:rFonts w:asciiTheme="minorBidi" w:hAnsiTheme="minorBidi"/>
@@ -16498,14 +16750,14 @@
         </w:rPr>
         <w:t xml:space="preserve">hey </w:t>
       </w:r>
-      <w:commentRangeEnd w:id="52"/>
+      <w:commentRangeEnd w:id="51"/>
       <w:r>
         <w:rPr>
           <w:rStyle w:val="CommentReference"/>
           <w:color w:val="FF0000"/>
           <w:lang w:val="de-DE"/>
         </w:rPr>
-        <w:commentReference w:id="52"/>
+        <w:commentReference w:id="51"/>
       </w:r>
       <w:r>
         <w:rPr>
@@ -16569,7 +16821,23 @@
           <w:rFonts w:asciiTheme="minorBidi" w:hAnsiTheme="minorBidi"/>
           <w:lang w:val="en-GB"/>
         </w:rPr>
-        <w:t>he maximum MaxS score of unvisited ads can be bounded by computing MaxS for b = (b1, .., b|T|) against the safe region. If the top-1 ad, which has the highest MaxS score among all visited ads, has larger MaxS score than that of b, we can terminate and return Sl</w:t>
+        <w:t>he maximum MaxS score of unvisited ads can be bounded by computing MaxS for b = (b</w:t>
+      </w:r>
+      <w:proofErr w:type="gramStart"/>
+      <w:r>
+        <w:rPr>
+          <w:rFonts w:asciiTheme="minorBidi" w:hAnsiTheme="minorBidi"/>
+          <w:lang w:val="en-GB"/>
+        </w:rPr>
+        <w:t>1, ..</w:t>
+      </w:r>
+      <w:proofErr w:type="gramEnd"/>
+      <w:r>
+        <w:rPr>
+          <w:rFonts w:asciiTheme="minorBidi" w:hAnsiTheme="minorBidi"/>
+          <w:lang w:val="en-GB"/>
+        </w:rPr>
+        <w:t>, b|T|) against the safe region. If the top-1 ad, which has the highest MaxS score among all visited ads, has larger MaxS score than that of b, we can terminate and return Sl</w:t>
       </w:r>
       <w:r>
         <w:rPr>
@@ -16667,21 +16935,39 @@
         </w:rPr>
         <w:t xml:space="preserve">, </w:t>
       </w:r>
-      <w:commentRangeStart w:id="53"/>
+      <w:commentRangeStart w:id="52"/>
       <w:r>
         <w:rPr>
           <w:rFonts w:asciiTheme="minorBidi" w:hAnsiTheme="minorBidi"/>
           <w:color w:val="FF0000"/>
           <w:lang w:val="en-GB"/>
         </w:rPr>
-        <w:t xml:space="preserve">we have to </w:t>
-      </w:r>
+        <w:t xml:space="preserve">we </w:t>
+      </w:r>
+      <w:proofErr w:type="gramStart"/>
       <w:r>
         <w:rPr>
           <w:rFonts w:asciiTheme="minorBidi" w:hAnsiTheme="minorBidi"/>
           <w:color w:val="FF0000"/>
           <w:lang w:val="en-GB"/>
         </w:rPr>
+        <w:t>have to</w:t>
+      </w:r>
+      <w:proofErr w:type="gramEnd"/>
+      <w:r>
+        <w:rPr>
+          <w:rFonts w:asciiTheme="minorBidi" w:hAnsiTheme="minorBidi"/>
+          <w:color w:val="FF0000"/>
+          <w:lang w:val="en-GB"/>
+        </w:rPr>
+        <w:t xml:space="preserve"> </w:t>
+      </w:r>
+      <w:r>
+        <w:rPr>
+          <w:rFonts w:asciiTheme="minorBidi" w:hAnsiTheme="minorBidi"/>
+          <w:color w:val="FF0000"/>
+          <w:lang w:val="en-GB"/>
+        </w:rPr>
         <w:t>recompute</w:t>
       </w:r>
       <w:r>
@@ -16692,13 +16978,13 @@
         </w:rPr>
         <w:t xml:space="preserve"> the top ads using the online retrieval algorithm</w:t>
       </w:r>
-      <w:commentRangeEnd w:id="53"/>
+      <w:commentRangeEnd w:id="52"/>
       <w:r>
         <w:rPr>
           <w:rStyle w:val="CommentReference"/>
           <w:lang w:val="de-DE"/>
         </w:rPr>
-        <w:commentReference w:id="53"/>
+        <w:commentReference w:id="52"/>
       </w:r>
       <w:r>
         <w:rPr>
@@ -16860,20 +17146,14 @@
       <w:pPr>
         <w:pStyle w:val="Heading1"/>
       </w:pPr>
-      <w:bookmarkStart w:id="54" w:name="_Toc499544844"/>
-      <w:r>
-        <w:rPr>
-          <w:lang w:val="de-CH"/>
-        </w:rPr>
-        <w:t>H</w:t>
-      </w:r>
-      <w:r>
-        <w:t>ybrid</w:t>
+      <w:bookmarkStart w:id="53" w:name="_Toc499544844"/>
+      <w:r>
+        <w:t>hybrid</w:t>
       </w:r>
       <w:r>
         <w:t xml:space="preserve"> algorithm</w:t>
       </w:r>
-      <w:bookmarkEnd w:id="54"/>
+      <w:bookmarkEnd w:id="53"/>
     </w:p>
     <w:p>
       <w:pPr>
@@ -16958,7 +17238,7 @@
         </w:rPr>
         <w:t xml:space="preserve">then </w:t>
       </w:r>
-      <w:commentRangeStart w:id="55"/>
+      <w:commentRangeStart w:id="54"/>
       <w:r>
         <w:rPr>
           <w:rFonts w:asciiTheme="minorBidi" w:hAnsiTheme="minorBidi"/>
@@ -16967,14 +17247,14 @@
         </w:rPr>
         <w:t>they</w:t>
       </w:r>
-      <w:commentRangeEnd w:id="55"/>
+      <w:commentRangeEnd w:id="54"/>
       <w:r>
         <w:rPr>
           <w:rStyle w:val="CommentReference"/>
           <w:color w:val="FF0000"/>
           <w:lang w:val="de-DE"/>
         </w:rPr>
-        <w:commentReference w:id="55"/>
+        <w:commentReference w:id="54"/>
       </w:r>
       <w:r>
         <w:rPr>
@@ -17016,7 +17296,7 @@
           <w:lang w:val="en-GB"/>
         </w:rPr>
       </w:pPr>
-      <w:bookmarkStart w:id="56" w:name="_Toc499544845"/>
+      <w:bookmarkStart w:id="55" w:name="_Toc499544845"/>
       <w:r>
         <w:rPr>
           <w:b/>
@@ -17067,7 +17347,7 @@
         </w:rPr>
         <w:t>istributions</w:t>
       </w:r>
-      <w:bookmarkEnd w:id="56"/>
+      <w:bookmarkEnd w:id="55"/>
     </w:p>
     <w:p>
       <w:pPr>
@@ -17109,7 +17389,7 @@
         </w:rPr>
         <w:t xml:space="preserve"> </w:t>
       </w:r>
-      <w:commentRangeStart w:id="57"/>
+      <w:commentRangeStart w:id="56"/>
       <w:r>
         <w:rPr>
           <w:rFonts w:asciiTheme="minorBidi" w:hAnsiTheme="minorBidi"/>
@@ -17142,13 +17422,13 @@
         </w:rPr>
         <w:t xml:space="preserve"> </w:t>
       </w:r>
-      <w:commentRangeEnd w:id="57"/>
+      <w:commentRangeEnd w:id="56"/>
       <w:r>
         <w:rPr>
           <w:rStyle w:val="CommentReference"/>
           <w:lang w:val="de-DE"/>
         </w:rPr>
-        <w:commentReference w:id="57"/>
+        <w:commentReference w:id="56"/>
       </w:r>
       <w:r>
         <w:rPr>
@@ -17316,6 +17596,7 @@
           </m:r>
         </m:oMath>
       </m:oMathPara>
+      <w:proofErr w:type="gramStart"/>
       <w:r>
         <w:rPr>
           <w:rFonts w:asciiTheme="minorBidi" w:hAnsiTheme="minorBidi"/>
@@ -17329,7 +17610,16 @@
           <w:vertAlign w:val="subscript"/>
           <w:lang w:val="en-GB"/>
         </w:rPr>
-        <w:t xml:space="preserve">w,v </w:t>
+        <w:t>w,v</w:t>
+      </w:r>
+      <w:proofErr w:type="gramEnd"/>
+      <w:r>
+        <w:rPr>
+          <w:rFonts w:asciiTheme="minorBidi" w:hAnsiTheme="minorBidi"/>
+          <w:vertAlign w:val="subscript"/>
+          <w:lang w:val="en-GB"/>
+        </w:rPr>
+        <w:t xml:space="preserve"> </w:t>
       </w:r>
       <w:r>
         <w:rPr>
@@ -17442,14 +17732,42 @@
           <w:rFonts w:asciiTheme="minorBidi" w:hAnsiTheme="minorBidi"/>
           <w:lang w:val="en-GB"/>
         </w:rPr>
-        <w:t>T</w:t>
-      </w:r>
-      <w:r>
-        <w:rPr>
-          <w:rFonts w:asciiTheme="minorBidi" w:hAnsiTheme="minorBidi"/>
-          <w:lang w:val="en-GB"/>
-        </w:rPr>
-        <w:t>he variance if the topic will be defined</w:t>
+        <w:t xml:space="preserve">Because we have </w:t>
+      </w:r>
+      <w:r>
+        <w:rPr>
+          <w:rFonts w:asciiTheme="minorBidi" w:hAnsiTheme="minorBidi"/>
+          <w:lang w:val="en-GB"/>
+        </w:rPr>
+        <w:t xml:space="preserve">variance </w:t>
+      </w:r>
+      <w:r>
+        <w:rPr>
+          <w:rFonts w:asciiTheme="minorBidi" w:hAnsiTheme="minorBidi"/>
+          <w:lang w:val="en-GB"/>
+        </w:rPr>
+        <w:t>of</w:t>
+      </w:r>
+      <w:r>
+        <w:rPr>
+          <w:rFonts w:asciiTheme="minorBidi" w:hAnsiTheme="minorBidi"/>
+          <w:lang w:val="en-GB"/>
+        </w:rPr>
+        <w:t xml:space="preserve"> topic</w:t>
+      </w:r>
+      <w:r>
+        <w:rPr>
+          <w:rFonts w:asciiTheme="minorBidi" w:hAnsiTheme="minorBidi"/>
+          <w:lang w:val="en-GB"/>
+        </w:rPr>
+        <w:t>s, the equation</w:t>
+      </w:r>
+      <w:r>
+        <w:rPr>
+          <w:rFonts w:asciiTheme="minorBidi" w:hAnsiTheme="minorBidi"/>
+          <w:lang w:val="en-GB"/>
+        </w:rPr>
+        <w:t xml:space="preserve"> will be defined</w:t>
       </w:r>
       <w:r>
         <w:rPr>
@@ -17488,10 +17806,7 @@
         <w:spacing w:after="0" w:line="360" w:lineRule="auto"/>
         <w:jc w:val="both"/>
         <w:rPr>
-          <w:rFonts w:asciiTheme="minorBidi" w:eastAsiaTheme="minorEastAsia" w:hAnsiTheme="minorBidi"/>
-          <w:iCs/>
-          <w:sz w:val="32"/>
-          <w:szCs w:val="28"/>
+          <w:rFonts w:ascii="Cambria Math" w:hAnsi="Cambria Math"/>
           <w:lang w:val="en-GB"/>
         </w:rPr>
       </w:pPr>
@@ -17502,9 +17817,7 @@
               <m:sty m:val="b"/>
             </m:rPr>
             <w:rPr>
-              <w:rFonts w:ascii="Cambria Math" w:eastAsiaTheme="minorEastAsia" w:hAnsi="Cambria Math"/>
-              <w:sz w:val="32"/>
-              <w:szCs w:val="28"/>
+              <w:rFonts w:ascii="Cambria Math" w:hAnsi="Cambria Math"/>
               <w:lang w:val="en-GB"/>
             </w:rPr>
             <m:t>v</m:t>
@@ -17514,9 +17827,7 @@
               <m:sty m:val="bi"/>
             </m:rPr>
             <w:rPr>
-              <w:rFonts w:ascii="Cambria Math" w:eastAsiaTheme="minorEastAsia" w:hAnsi="Cambria Math"/>
-              <w:sz w:val="32"/>
-              <w:szCs w:val="28"/>
+              <w:rFonts w:ascii="Cambria Math" w:hAnsi="Cambria Math"/>
               <w:lang w:val="en-GB"/>
             </w:rPr>
             <m:t>ar</m:t>
@@ -17526,9 +17837,7 @@
               <m:sty m:val="p"/>
             </m:rPr>
             <w:rPr>
-              <w:rFonts w:ascii="Cambria Math" w:eastAsiaTheme="minorEastAsia" w:hAnsi="Cambria Math"/>
-              <w:sz w:val="32"/>
-              <w:szCs w:val="28"/>
+              <w:rFonts w:ascii="Cambria Math" w:hAnsi="Cambria Math"/>
               <w:lang w:val="en-GB"/>
             </w:rPr>
             <m:t>[</m:t>
@@ -17537,12 +17846,10 @@
             <m:sSubPr>
               <m:ctrlPr>
                 <w:rPr>
-                  <w:rFonts w:ascii="Cambria Math" w:eastAsiaTheme="minorEastAsia" w:hAnsi="Cambria Math"/>
-                  <w:b/>
-                  <w:bCs/>
-                  <w:iCs/>
-                  <w:sz w:val="32"/>
-                  <w:szCs w:val="28"/>
+                  <w:rFonts w:ascii="Cambria Math" w:hAnsi="Cambria Math"/>
+                  <w:i/>
+                  <w:sz w:val="24"/>
+                  <w:szCs w:val="24"/>
                   <w:lang w:val="en-GB"/>
                 </w:rPr>
               </m:ctrlPr>
@@ -17550,38 +17857,26 @@
             <m:e>
               <m:r>
                 <m:rPr>
-                  <m:sty m:val="b"/>
+                  <m:sty m:val="bi"/>
                 </m:rPr>
                 <w:rPr>
-                  <w:rFonts w:ascii="Cambria Math" w:eastAsiaTheme="minorEastAsia" w:hAnsi="Cambria Math"/>
-                  <w:sz w:val="32"/>
-                  <w:szCs w:val="28"/>
+                  <w:rFonts w:ascii="Cambria Math" w:hAnsi="Cambria Math"/>
+                  <w:sz w:val="24"/>
+                  <w:szCs w:val="24"/>
                   <w:lang w:val="en-GB"/>
                 </w:rPr>
                 <m:t>X</m:t>
               </m:r>
-              <m:ctrlPr>
-                <w:rPr>
-                  <w:rFonts w:ascii="Cambria Math" w:eastAsiaTheme="minorEastAsia" w:hAnsi="Cambria Math"/>
-                  <w:iCs/>
-                  <w:sz w:val="32"/>
-                  <w:szCs w:val="28"/>
-                  <w:lang w:val="en-GB"/>
-                </w:rPr>
-              </m:ctrlPr>
             </m:e>
             <m:sub>
               <m:r>
-                <m:rPr>
-                  <m:sty m:val="p"/>
-                </m:rPr>
                 <w:rPr>
-                  <w:rFonts w:ascii="Cambria Math" w:eastAsiaTheme="minorEastAsia" w:hAnsi="Cambria Math"/>
-                  <w:sz w:val="32"/>
-                  <w:szCs w:val="28"/>
+                  <w:rFonts w:ascii="Cambria Math" w:hAnsi="Cambria Math"/>
+                  <w:sz w:val="24"/>
+                  <w:szCs w:val="24"/>
                   <w:lang w:val="en-GB"/>
                 </w:rPr>
-                <m:t>w</m:t>
+                <m:t>W,v</m:t>
               </m:r>
             </m:sub>
           </m:sSub>
@@ -17590,48 +17885,10 @@
               <m:sty m:val="p"/>
             </m:rPr>
             <w:rPr>
-              <w:rFonts w:ascii="Cambria Math" w:eastAsiaTheme="minorEastAsia" w:hAnsi="Cambria Math"/>
-              <w:sz w:val="32"/>
-              <w:szCs w:val="28"/>
+              <w:rFonts w:ascii="Cambria Math" w:hAnsi="Cambria Math"/>
               <w:lang w:val="en-GB"/>
             </w:rPr>
-            <m:t>,v]</m:t>
-          </m:r>
-          <m:r>
-            <m:rPr>
-              <m:sty m:val="p"/>
-            </m:rPr>
-            <w:rPr>
-              <w:rFonts w:ascii="Cambria Math" w:hAnsi="Cambria Math"/>
-              <w:sz w:val="18"/>
-              <w:szCs w:val="18"/>
-              <w:lang w:val="en-CH"/>
-            </w:rPr>
-            <m:t xml:space="preserve"> </m:t>
-          </m:r>
-          <m:r>
-            <m:rPr>
-              <m:sty m:val="p"/>
-            </m:rPr>
-            <w:rPr>
-              <w:rFonts w:ascii="Cambria Math" w:hAnsi="Cambria Math"/>
-              <w:sz w:val="24"/>
-              <w:szCs w:val="24"/>
-              <w:lang w:val="en-CH"/>
-            </w:rPr>
-            <m:t>=</m:t>
-          </m:r>
-          <m:r>
-            <m:rPr>
-              <m:sty m:val="p"/>
-            </m:rPr>
-            <w:rPr>
-              <w:rFonts w:ascii="Cambria Math" w:hAnsi="Cambria Math"/>
-              <w:sz w:val="36"/>
-              <w:szCs w:val="30"/>
-              <w:lang w:val="en-CH"/>
-            </w:rPr>
-            <m:t>var[</m:t>
+            <m:t>] =var[</m:t>
           </m:r>
           <m:nary>
             <m:naryPr>
@@ -17640,9 +17897,7 @@
               <m:ctrlPr>
                 <w:rPr>
                   <w:rFonts w:ascii="Cambria Math" w:hAnsi="Cambria Math"/>
-                  <w:sz w:val="36"/>
-                  <w:szCs w:val="30"/>
-                  <w:lang w:val="en-CH"/>
+                  <w:lang w:val="en-GB"/>
                 </w:rPr>
               </m:ctrlPr>
             </m:naryPr>
@@ -17653,9 +17908,7 @@
                 </m:rPr>
                 <w:rPr>
                   <w:rFonts w:ascii="Cambria Math" w:hAnsi="Cambria Math"/>
-                  <w:sz w:val="36"/>
-                  <w:szCs w:val="30"/>
-                  <w:lang w:val="en-CH"/>
+                  <w:lang w:val="en-GB"/>
                 </w:rPr>
                 <m:t>n∈N</m:t>
               </m:r>
@@ -17664,9 +17917,7 @@
                   <m:ctrlPr>
                     <w:rPr>
                       <w:rFonts w:ascii="Cambria Math" w:hAnsi="Cambria Math"/>
-                      <w:sz w:val="36"/>
-                      <w:szCs w:val="30"/>
-                      <w:lang w:val="en-CH"/>
+                      <w:lang w:val="en-GB"/>
                     </w:rPr>
                   </m:ctrlPr>
                 </m:dPr>
@@ -17677,9 +17928,7 @@
                     </m:rPr>
                     <w:rPr>
                       <w:rFonts w:ascii="Cambria Math" w:hAnsi="Cambria Math"/>
-                      <w:sz w:val="36"/>
-                      <w:szCs w:val="30"/>
-                      <w:lang w:val="en-CH"/>
+                      <w:lang w:val="en-GB"/>
                     </w:rPr>
                     <m:t>v</m:t>
                   </m:r>
@@ -17694,9 +17943,7 @@
                 </m:rPr>
                 <w:rPr>
                   <w:rFonts w:ascii="Cambria Math" w:hAnsi="Cambria Math"/>
-                  <w:sz w:val="36"/>
-                  <w:szCs w:val="30"/>
-                  <w:lang w:val="en-CH"/>
+                  <w:lang w:val="en-GB"/>
                 </w:rPr>
                 <m:t xml:space="preserve"> </m:t>
               </m:r>
@@ -17708,9 +17955,7 @@
                   <m:ctrlPr>
                     <w:rPr>
                       <w:rFonts w:ascii="Cambria Math" w:hAnsi="Cambria Math"/>
-                      <w:sz w:val="36"/>
-                      <w:szCs w:val="30"/>
-                      <w:lang w:val="en-CH"/>
+                      <w:lang w:val="en-GB"/>
                     </w:rPr>
                   </m:ctrlPr>
                 </m:naryPr>
@@ -17721,9 +17966,7 @@
                     </m:rPr>
                     <w:rPr>
                       <w:rFonts w:ascii="Cambria Math" w:hAnsi="Cambria Math"/>
-                      <w:sz w:val="36"/>
-                      <w:szCs w:val="30"/>
-                      <w:lang w:val="en-CH"/>
+                      <w:lang w:val="en-GB"/>
                     </w:rPr>
                     <m:t>1≤i≤Mv,n</m:t>
                   </m:r>
@@ -17736,9 +17979,7 @@
                     </m:rPr>
                     <w:rPr>
                       <w:rFonts w:ascii="Cambria Math" w:hAnsi="Cambria Math"/>
-                      <w:sz w:val="36"/>
-                      <w:szCs w:val="30"/>
-                      <w:lang w:val="en-CH"/>
+                      <w:lang w:val="en-GB"/>
                     </w:rPr>
                     <m:t>Dw,n(Fn)]</m:t>
                   </m:r>
@@ -17768,7 +18009,7 @@
         </w:rPr>
         <w:t xml:space="preserve">After making some derivation processes </w:t>
       </w:r>
-      <w:commentRangeStart w:id="58"/>
+      <w:commentRangeStart w:id="57"/>
       <w:r>
         <w:rPr>
           <w:rFonts w:asciiTheme="minorBidi" w:hAnsiTheme="minorBidi"/>
@@ -17777,14 +18018,14 @@
         </w:rPr>
         <w:t>they</w:t>
       </w:r>
-      <w:commentRangeEnd w:id="58"/>
+      <w:commentRangeEnd w:id="57"/>
       <w:r>
         <w:rPr>
           <w:rStyle w:val="CommentReference"/>
           <w:color w:val="FF0000"/>
           <w:lang w:val="de-DE"/>
         </w:rPr>
-        <w:commentReference w:id="58"/>
+        <w:commentReference w:id="57"/>
       </w:r>
       <w:r>
         <w:rPr>
@@ -17850,7 +18091,7 @@
         <w:autoSpaceDE w:val="0"/>
         <w:autoSpaceDN w:val="0"/>
         <w:adjustRightInd w:val="0"/>
-        <w:spacing w:after="0" w:line="240" w:lineRule="auto"/>
+        <w:spacing w:after="0" w:line="360" w:lineRule="auto"/>
         <w:jc w:val="both"/>
         <w:rPr>
           <w:rFonts w:asciiTheme="minorBidi" w:hAnsiTheme="minorBidi"/>
@@ -17863,12 +18104,12 @@
         <m:oMath>
           <m:r>
             <m:rPr>
-              <m:sty m:val="b"/>
+              <m:sty m:val="bi"/>
             </m:rPr>
             <w:rPr>
-              <w:rFonts w:ascii="Cambria Math" w:eastAsiaTheme="minorEastAsia" w:hAnsi="Cambria Math"/>
-              <w:sz w:val="32"/>
-              <w:szCs w:val="28"/>
+              <w:rFonts w:ascii="Cambria Math" w:hAnsi="Cambria Math"/>
+              <w:sz w:val="24"/>
+              <w:szCs w:val="24"/>
               <w:lang w:val="en-GB"/>
             </w:rPr>
             <m:t>v</m:t>
@@ -17878,9 +18119,9 @@
               <m:sty m:val="bi"/>
             </m:rPr>
             <w:rPr>
-              <w:rFonts w:ascii="Cambria Math" w:eastAsiaTheme="minorEastAsia" w:hAnsi="Cambria Math"/>
-              <w:sz w:val="32"/>
-              <w:szCs w:val="28"/>
+              <w:rFonts w:ascii="Cambria Math" w:hAnsi="Cambria Math"/>
+              <w:sz w:val="24"/>
+              <w:szCs w:val="24"/>
               <w:lang w:val="en-GB"/>
             </w:rPr>
             <m:t>ar</m:t>
@@ -17891,10 +18132,10 @@
               <m:endChr m:val="]"/>
               <m:ctrlPr>
                 <w:rPr>
-                  <w:rFonts w:ascii="Cambria Math" w:eastAsiaTheme="minorEastAsia" w:hAnsi="Cambria Math"/>
-                  <w:iCs/>
-                  <w:sz w:val="32"/>
-                  <w:szCs w:val="28"/>
+                  <w:rFonts w:ascii="Cambria Math" w:hAnsi="Cambria Math"/>
+                  <w:i/>
+                  <w:sz w:val="24"/>
+                  <w:szCs w:val="24"/>
                   <w:lang w:val="en-GB"/>
                 </w:rPr>
               </m:ctrlPr>
@@ -17904,12 +18145,10 @@
                 <m:sSubPr>
                   <m:ctrlPr>
                     <w:rPr>
-                      <w:rFonts w:ascii="Cambria Math" w:eastAsiaTheme="minorEastAsia" w:hAnsi="Cambria Math"/>
-                      <w:b/>
-                      <w:bCs/>
-                      <w:iCs/>
-                      <w:sz w:val="32"/>
-                      <w:szCs w:val="28"/>
+                      <w:rFonts w:ascii="Cambria Math" w:hAnsi="Cambria Math"/>
+                      <w:i/>
+                      <w:sz w:val="24"/>
+                      <w:szCs w:val="24"/>
                       <w:lang w:val="en-GB"/>
                     </w:rPr>
                   </m:ctrlPr>
@@ -17917,12 +18156,12 @@
                 <m:e>
                   <m:r>
                     <m:rPr>
-                      <m:sty m:val="b"/>
+                      <m:sty m:val="bi"/>
                     </m:rPr>
                     <w:rPr>
-                      <w:rFonts w:ascii="Cambria Math" w:eastAsiaTheme="minorEastAsia" w:hAnsi="Cambria Math"/>
-                      <w:sz w:val="32"/>
-                      <w:szCs w:val="28"/>
+                      <w:rFonts w:ascii="Cambria Math" w:hAnsi="Cambria Math"/>
+                      <w:sz w:val="24"/>
+                      <w:szCs w:val="24"/>
                       <w:lang w:val="en-GB"/>
                     </w:rPr>
                     <m:t>X</m:t>
@@ -17930,42 +18169,24 @@
                 </m:e>
                 <m:sub>
                   <m:r>
-                    <m:rPr>
-                      <m:sty m:val="p"/>
-                    </m:rPr>
                     <w:rPr>
-                      <w:rFonts w:ascii="Cambria Math" w:eastAsiaTheme="minorEastAsia" w:hAnsi="Cambria Math"/>
-                      <w:sz w:val="32"/>
-                      <w:szCs w:val="28"/>
+                      <w:rFonts w:ascii="Cambria Math" w:hAnsi="Cambria Math"/>
+                      <w:sz w:val="24"/>
+                      <w:szCs w:val="24"/>
                       <w:lang w:val="en-GB"/>
                     </w:rPr>
-                    <m:t>w</m:t>
+                    <m:t>W,v</m:t>
                   </m:r>
                 </m:sub>
               </m:sSub>
-              <m:r>
-                <m:rPr>
-                  <m:sty m:val="p"/>
-                </m:rPr>
-                <w:rPr>
-                  <w:rFonts w:ascii="Cambria Math" w:eastAsiaTheme="minorEastAsia" w:hAnsi="Cambria Math"/>
-                  <w:sz w:val="32"/>
-                  <w:szCs w:val="28"/>
-                  <w:lang w:val="en-GB"/>
-                </w:rPr>
-                <m:t>,v</m:t>
-              </m:r>
             </m:e>
           </m:d>
           <m:r>
-            <m:rPr>
-              <m:sty m:val="p"/>
-            </m:rPr>
             <w:rPr>
               <w:rFonts w:ascii="Cambria Math" w:hAnsi="Cambria Math"/>
-              <w:sz w:val="18"/>
-              <w:szCs w:val="18"/>
-              <w:lang w:val="en-CH"/>
+              <w:sz w:val="24"/>
+              <w:szCs w:val="24"/>
+              <w:lang w:val="en-GB"/>
             </w:rPr>
             <m:t>=</m:t>
           </m:r>
@@ -17974,24 +18195,34 @@
               <m:ctrlPr>
                 <w:rPr>
                   <w:rFonts w:ascii="Cambria Math" w:hAnsi="Cambria Math"/>
-                  <w:sz w:val="32"/>
-                  <w:szCs w:val="28"/>
-                  <w:lang w:val="en-CH"/>
+                  <w:i/>
+                  <w:sz w:val="24"/>
+                  <w:szCs w:val="24"/>
+                  <w:lang w:val="en-GB"/>
                 </w:rPr>
               </m:ctrlPr>
             </m:fPr>
             <m:num>
               <m:r>
+                <w:rPr>
+                  <w:rFonts w:ascii="Cambria Math" w:hAnsi="Cambria Math"/>
+                  <w:sz w:val="24"/>
+                  <w:szCs w:val="24"/>
+                  <w:lang w:val="en-GB"/>
+                </w:rPr>
+                <m:t>-</m:t>
+              </m:r>
+              <m:r>
                 <m:rPr>
-                  <m:sty m:val="b"/>
+                  <m:sty m:val="bi"/>
                 </m:rPr>
                 <w:rPr>
                   <w:rFonts w:ascii="Cambria Math" w:hAnsi="Cambria Math"/>
-                  <w:sz w:val="32"/>
-                  <w:szCs w:val="28"/>
-                  <w:lang w:val="en-CH"/>
+                  <w:sz w:val="24"/>
+                  <w:szCs w:val="24"/>
+                  <w:lang w:val="en-GB"/>
                 </w:rPr>
-                <m:t>-1</m:t>
+                <m:t>1</m:t>
               </m:r>
             </m:num>
             <m:den>
@@ -18001,23 +18232,20 @@
                 </m:rPr>
                 <w:rPr>
                   <w:rFonts w:ascii="Cambria Math" w:hAnsi="Cambria Math"/>
-                  <w:sz w:val="32"/>
-                  <w:szCs w:val="28"/>
-                  <w:lang w:val="en-CH"/>
+                  <w:sz w:val="24"/>
+                  <w:szCs w:val="24"/>
+                  <w:lang w:val="en-GB"/>
                 </w:rPr>
                 <m:t>4</m:t>
               </m:r>
             </m:den>
           </m:f>
           <m:r>
-            <m:rPr>
-              <m:sty m:val="p"/>
-            </m:rPr>
             <w:rPr>
               <w:rFonts w:ascii="Cambria Math" w:hAnsi="Cambria Math"/>
-              <w:sz w:val="32"/>
-              <w:szCs w:val="28"/>
-              <w:lang w:val="en-CH"/>
+              <w:sz w:val="24"/>
+              <w:szCs w:val="24"/>
+              <w:lang w:val="en-GB"/>
             </w:rPr>
             <m:t xml:space="preserve"> </m:t>
           </m:r>
@@ -18029,9 +18257,10 @@
               <m:ctrlPr>
                 <w:rPr>
                   <w:rFonts w:ascii="Cambria Math" w:hAnsi="Cambria Math"/>
-                  <w:sz w:val="32"/>
-                  <w:szCs w:val="28"/>
-                  <w:lang w:val="en-CH"/>
+                  <w:i/>
+                  <w:sz w:val="24"/>
+                  <w:szCs w:val="24"/>
+                  <w:lang w:val="en-GB"/>
                 </w:rPr>
               </m:ctrlPr>
             </m:naryPr>
@@ -18039,32 +18268,11 @@
               <m:r>
                 <w:rPr>
                   <w:rFonts w:ascii="Cambria Math" w:eastAsia="Cambria Math" w:hAnsi="Cambria Math"/>
-                  <w:sz w:val="32"/>
-                  <w:szCs w:val="28"/>
-                  <w:lang w:val="en-CH"/>
+                  <w:sz w:val="24"/>
+                  <w:szCs w:val="24"/>
+                  <w:lang w:val="en-GB"/>
                 </w:rPr>
-                <m:t>d</m:t>
-              </m:r>
-              <m:r>
-                <m:rPr>
-                  <m:sty m:val="p"/>
-                </m:rPr>
-                <w:rPr>
-                  <w:rFonts w:ascii="Cambria Math" w:eastAsia="Cambria Math" w:hAnsi="Cambria Math"/>
-                  <w:sz w:val="32"/>
-                  <w:szCs w:val="28"/>
-                  <w:lang w:val="en-CH"/>
-                </w:rPr>
-                <m:t>∈</m:t>
-              </m:r>
-              <m:r>
-                <w:rPr>
-                  <w:rFonts w:ascii="Cambria Math" w:eastAsia="Cambria Math" w:hAnsi="Cambria Math"/>
-                  <w:sz w:val="32"/>
-                  <w:szCs w:val="28"/>
-                  <w:lang w:val="en-CH"/>
-                </w:rPr>
-                <m:t>Wu</m:t>
+                <m:t>d∈Wu</m:t>
               </m:r>
             </m:sub>
             <m:sup/>
@@ -18075,22 +18283,20 @@
               <m:ctrlPr>
                 <w:rPr>
                   <w:rFonts w:ascii="Cambria Math" w:hAnsi="Cambria Math"/>
-                  <w:sz w:val="32"/>
-                  <w:szCs w:val="28"/>
-                  <w:lang w:val="en-CH"/>
+                  <w:i/>
+                  <w:sz w:val="24"/>
+                  <w:szCs w:val="24"/>
+                  <w:lang w:val="en-GB"/>
                 </w:rPr>
               </m:ctrlPr>
             </m:sSubSupPr>
             <m:e>
               <m:r>
-                <m:rPr>
-                  <m:sty m:val="p"/>
-                </m:rPr>
                 <w:rPr>
                   <w:rFonts w:ascii="Cambria Math" w:hAnsi="Cambria Math"/>
-                  <w:sz w:val="32"/>
-                  <w:szCs w:val="28"/>
-                  <w:lang w:val="en-CH"/>
+                  <w:sz w:val="24"/>
+                  <w:szCs w:val="24"/>
+                  <w:lang w:val="en-GB"/>
                 </w:rPr>
                 <m:t>mλ</m:t>
               </m:r>
@@ -18099,44 +18305,20 @@
               <m:r>
                 <w:rPr>
                   <w:rFonts w:ascii="Cambria Math" w:hAnsi="Cambria Math"/>
-                  <w:sz w:val="32"/>
-                  <w:szCs w:val="28"/>
-                  <w:lang w:val="en-CH"/>
+                  <w:sz w:val="24"/>
+                  <w:szCs w:val="24"/>
+                  <w:lang w:val="en-GB"/>
                 </w:rPr>
-                <m:t>a</m:t>
-              </m:r>
-              <m:r>
-                <m:rPr>
-                  <m:sty m:val="p"/>
-                </m:rPr>
-                <w:rPr>
-                  <w:rFonts w:ascii="Cambria Math" w:hAnsi="Cambria Math"/>
-                  <w:sz w:val="32"/>
-                  <w:szCs w:val="28"/>
-                  <w:lang w:val="en-CH"/>
-                </w:rPr>
-                <m:t>,</m:t>
-              </m:r>
-              <m:r>
-                <w:rPr>
-                  <w:rFonts w:ascii="Cambria Math" w:hAnsi="Cambria Math"/>
-                  <w:sz w:val="32"/>
-                  <w:szCs w:val="28"/>
-                  <w:lang w:val="en-CH"/>
-                </w:rPr>
-                <m:t>v</m:t>
+                <m:t>a,v</m:t>
               </m:r>
             </m:sub>
             <m:sup>
               <m:r>
-                <m:rPr>
-                  <m:sty m:val="p"/>
-                </m:rPr>
                 <w:rPr>
                   <w:rFonts w:ascii="Cambria Math" w:hAnsi="Cambria Math"/>
-                  <w:sz w:val="32"/>
-                  <w:szCs w:val="28"/>
-                  <w:lang w:val="en-CH"/>
+                  <w:sz w:val="24"/>
+                  <w:szCs w:val="24"/>
+                  <w:lang w:val="en-GB"/>
                 </w:rPr>
                 <m:t>2</m:t>
               </m:r>
@@ -18147,9 +18329,10 @@
               <m:ctrlPr>
                 <w:rPr>
                   <w:rFonts w:ascii="Cambria Math" w:hAnsi="Cambria Math"/>
-                  <w:sz w:val="32"/>
-                  <w:szCs w:val="28"/>
-                  <w:lang w:val="en-CH"/>
+                  <w:i/>
+                  <w:sz w:val="24"/>
+                  <w:szCs w:val="24"/>
+                  <w:lang w:val="en-GB"/>
                 </w:rPr>
               </m:ctrlPr>
             </m:sSupPr>
@@ -18159,9 +18342,10 @@
                   <m:ctrlPr>
                     <w:rPr>
                       <w:rFonts w:ascii="Cambria Math" w:hAnsi="Cambria Math"/>
-                      <w:sz w:val="32"/>
-                      <w:szCs w:val="28"/>
-                      <w:lang w:val="en-CH"/>
+                      <w:i/>
+                      <w:sz w:val="24"/>
+                      <w:szCs w:val="24"/>
+                      <w:lang w:val="en-GB"/>
                     </w:rPr>
                   </m:ctrlPr>
                 </m:dPr>
@@ -18171,50 +18355,42 @@
                       <m:ctrlPr>
                         <w:rPr>
                           <w:rFonts w:ascii="Cambria Math" w:hAnsi="Cambria Math"/>
-                          <w:sz w:val="32"/>
-                          <w:szCs w:val="28"/>
-                          <w:lang w:val="en-CH"/>
+                          <w:i/>
+                          <w:sz w:val="24"/>
+                          <w:szCs w:val="24"/>
+                          <w:lang w:val="en-GB"/>
                         </w:rPr>
                       </m:ctrlPr>
                     </m:sSubPr>
                     <m:e>
                       <m:r>
-                        <m:rPr>
-                          <m:sty m:val="p"/>
-                        </m:rPr>
                         <w:rPr>
                           <w:rFonts w:ascii="Cambria Math" w:hAnsi="Cambria Math"/>
-                          <w:sz w:val="32"/>
-                          <w:szCs w:val="28"/>
-                          <w:lang w:val="en-CH"/>
+                          <w:sz w:val="24"/>
+                          <w:szCs w:val="24"/>
+                          <w:lang w:val="en-GB"/>
                         </w:rPr>
                         <m:t>f</m:t>
                       </m:r>
                     </m:e>
                     <m:sub>
                       <m:r>
-                        <m:rPr>
-                          <m:sty m:val="p"/>
-                        </m:rPr>
                         <w:rPr>
                           <w:rFonts w:ascii="Cambria Math" w:hAnsi="Cambria Math"/>
-                          <w:sz w:val="32"/>
-                          <w:szCs w:val="28"/>
-                          <w:lang w:val="en-CH"/>
+                          <w:sz w:val="24"/>
+                          <w:szCs w:val="24"/>
+                          <w:lang w:val="en-GB"/>
                         </w:rPr>
                         <m:t>a</m:t>
                       </m:r>
                     </m:sub>
                   </m:sSub>
                   <m:r>
-                    <m:rPr>
-                      <m:sty m:val="p"/>
-                    </m:rPr>
                     <w:rPr>
                       <w:rFonts w:ascii="Cambria Math" w:hAnsi="Cambria Math"/>
-                      <w:sz w:val="32"/>
-                      <w:szCs w:val="28"/>
-                      <w:lang w:val="en-CH"/>
+                      <w:sz w:val="24"/>
+                      <w:szCs w:val="24"/>
+                      <w:lang w:val="en-GB"/>
                     </w:rPr>
                     <m:t xml:space="preserve"> + 1</m:t>
                   </m:r>
@@ -18223,14 +18399,11 @@
             </m:e>
             <m:sup>
               <m:r>
-                <m:rPr>
-                  <m:sty m:val="p"/>
-                </m:rPr>
                 <w:rPr>
                   <w:rFonts w:ascii="Cambria Math" w:hAnsi="Cambria Math"/>
-                  <w:sz w:val="32"/>
-                  <w:szCs w:val="28"/>
-                  <w:lang w:val="en-CH"/>
+                  <w:sz w:val="24"/>
+                  <w:szCs w:val="24"/>
+                  <w:lang w:val="en-GB"/>
                 </w:rPr>
                 <m:t>2</m:t>
               </m:r>
@@ -18241,9 +18414,10 @@
               <m:ctrlPr>
                 <w:rPr>
                   <w:rFonts w:ascii="Cambria Math" w:hAnsi="Cambria Math"/>
-                  <w:sz w:val="32"/>
-                  <w:szCs w:val="28"/>
-                  <w:lang w:val="en-CH"/>
+                  <w:i/>
+                  <w:sz w:val="24"/>
+                  <w:szCs w:val="24"/>
+                  <w:lang w:val="en-GB"/>
                 </w:rPr>
               </m:ctrlPr>
             </m:sSubSupPr>
@@ -18251,9 +18425,9 @@
               <m:r>
                 <w:rPr>
                   <w:rFonts w:ascii="Cambria Math" w:hAnsi="Cambria Math"/>
-                  <w:sz w:val="32"/>
-                  <w:szCs w:val="28"/>
-                  <w:lang w:val="en-CH"/>
+                  <w:sz w:val="24"/>
+                  <w:szCs w:val="24"/>
+                  <w:lang w:val="en-GB"/>
                 </w:rPr>
                 <m:t>p</m:t>
               </m:r>
@@ -18262,44 +18436,20 @@
               <m:r>
                 <w:rPr>
                   <w:rFonts w:ascii="Cambria Math" w:hAnsi="Cambria Math"/>
-                  <w:sz w:val="32"/>
-                  <w:szCs w:val="28"/>
-                  <w:lang w:val="en-CH"/>
+                  <w:sz w:val="24"/>
+                  <w:szCs w:val="24"/>
+                  <w:lang w:val="en-GB"/>
                 </w:rPr>
-                <m:t>w</m:t>
-              </m:r>
-              <m:r>
-                <m:rPr>
-                  <m:sty m:val="p"/>
-                </m:rPr>
-                <w:rPr>
-                  <w:rFonts w:ascii="Cambria Math" w:hAnsi="Cambria Math"/>
-                  <w:sz w:val="32"/>
-                  <w:szCs w:val="28"/>
-                  <w:lang w:val="en-CH"/>
-                </w:rPr>
-                <m:t>,</m:t>
-              </m:r>
-              <m:r>
-                <w:rPr>
-                  <w:rFonts w:ascii="Cambria Math" w:hAnsi="Cambria Math"/>
-                  <w:sz w:val="32"/>
-                  <w:szCs w:val="28"/>
-                  <w:lang w:val="en-CH"/>
-                </w:rPr>
-                <m:t>a</m:t>
+                <m:t>w,a</m:t>
               </m:r>
             </m:sub>
             <m:sup>
               <m:r>
-                <m:rPr>
-                  <m:sty m:val="p"/>
-                </m:rPr>
                 <w:rPr>
                   <w:rFonts w:ascii="Cambria Math" w:hAnsi="Cambria Math"/>
-                  <w:sz w:val="32"/>
-                  <w:szCs w:val="28"/>
-                  <w:lang w:val="en-CH"/>
+                  <w:sz w:val="24"/>
+                  <w:szCs w:val="24"/>
+                  <w:lang w:val="en-GB"/>
                 </w:rPr>
                 <m:t>2</m:t>
               </m:r>
@@ -18395,7 +18545,7 @@
           <w:lang w:val="en-GB"/>
         </w:rPr>
       </w:pPr>
-      <w:bookmarkStart w:id="59" w:name="_Toc499544846"/>
+      <w:bookmarkStart w:id="58" w:name="_Toc499544846"/>
       <w:r>
         <w:rPr>
           <w:rStyle w:val="Heading1Char"/>
@@ -18406,7 +18556,7 @@
         </w:rPr>
         <w:t>Hybrid Retrieval Strategy</w:t>
       </w:r>
-      <w:bookmarkEnd w:id="59"/>
+      <w:bookmarkEnd w:id="58"/>
     </w:p>
     <w:p>
       <w:pPr>
@@ -18439,7 +18589,38 @@
           <w:rFonts w:asciiTheme="minorBidi" w:hAnsiTheme="minorBidi"/>
           <w:lang w:val="en-GB"/>
         </w:rPr>
-        <w:t>the var[xw,v ] only captures the variance of topic distributions in the news feed,</w:t>
+        <w:t xml:space="preserve">the </w:t>
+      </w:r>
+      <w:proofErr w:type="gramStart"/>
+      <w:r>
+        <w:rPr>
+          <w:rFonts w:asciiTheme="minorBidi" w:hAnsiTheme="minorBidi"/>
+          <w:lang w:val="en-GB"/>
+        </w:rPr>
+        <w:t>var[</w:t>
+      </w:r>
+      <w:proofErr w:type="gramEnd"/>
+      <w:r>
+        <w:rPr>
+          <w:rFonts w:asciiTheme="minorBidi" w:hAnsiTheme="minorBidi"/>
+          <w:lang w:val="en-GB"/>
+        </w:rPr>
+        <w:t>x</w:t>
+      </w:r>
+      <w:r>
+        <w:rPr>
+          <w:rFonts w:asciiTheme="minorBidi" w:hAnsiTheme="minorBidi"/>
+          <w:vertAlign w:val="subscript"/>
+          <w:lang w:val="en-GB"/>
+        </w:rPr>
+        <w:t xml:space="preserve">w,v </w:t>
+      </w:r>
+      <w:r>
+        <w:rPr>
+          <w:rFonts w:asciiTheme="minorBidi" w:hAnsiTheme="minorBidi"/>
+          <w:lang w:val="en-GB"/>
+        </w:rPr>
+        <w:t>] only captures the variance of topic distributions in the news feed,</w:t>
       </w:r>
       <w:r>
         <w:rPr>
@@ -18449,7 +18630,7 @@
         </w:rPr>
         <w:t xml:space="preserve"> </w:t>
       </w:r>
-      <w:commentRangeStart w:id="60"/>
+      <w:commentRangeStart w:id="59"/>
       <w:r>
         <w:rPr>
           <w:rFonts w:asciiTheme="minorBidi" w:hAnsiTheme="minorBidi"/>
@@ -18458,14 +18639,14 @@
         </w:rPr>
         <w:t>they</w:t>
       </w:r>
-      <w:commentRangeEnd w:id="60"/>
+      <w:commentRangeEnd w:id="59"/>
       <w:r>
         <w:rPr>
           <w:rStyle w:val="CommentReference"/>
           <w:color w:val="FF0000"/>
           <w:lang w:val="de-DE"/>
         </w:rPr>
-        <w:commentReference w:id="60"/>
+        <w:commentReference w:id="59"/>
       </w:r>
       <w:r>
         <w:rPr>
@@ -18882,11 +19063,8 @@
         <w:autoSpaceDN w:val="0"/>
         <w:adjustRightInd w:val="0"/>
         <w:spacing w:after="0" w:line="360" w:lineRule="auto"/>
-        <w:jc w:val="both"/>
-        <w:rPr>
-          <w:rFonts w:asciiTheme="minorBidi" w:hAnsiTheme="minorBidi"/>
-          <w:sz w:val="24"/>
-          <w:szCs w:val="24"/>
+        <w:rPr>
+          <w:rFonts w:asciiTheme="minorBidi" w:hAnsiTheme="minorBidi"/>
           <w:lang w:val="en-GB"/>
         </w:rPr>
       </w:pPr>
@@ -18930,9 +19108,23 @@
           <w:rFonts w:asciiTheme="minorBidi" w:hAnsiTheme="minorBidi"/>
           <w:lang w:val="en-GB"/>
         </w:rPr>
-        <w:t xml:space="preserve">for the write operations, while ignoring the read frequency. </w:t>
-      </w:r>
-      <w:commentRangeStart w:id="61"/>
+        <w:t>for the write operations, while ignoring the read frequency</w:t>
+      </w:r>
+      <w:r>
+        <w:rPr>
+          <w:rFonts w:asciiTheme="minorBidi" w:hAnsiTheme="minorBidi"/>
+          <w:lang w:val="en-GB"/>
+        </w:rPr>
+        <w:t xml:space="preserve"> which is important, because 90% of social media users are readers</w:t>
+      </w:r>
+      <w:r>
+        <w:rPr>
+          <w:rFonts w:asciiTheme="minorBidi" w:hAnsiTheme="minorBidi"/>
+          <w:lang w:val="en-GB"/>
+        </w:rPr>
+        <w:t xml:space="preserve">. </w:t>
+      </w:r>
+      <w:commentRangeStart w:id="60"/>
       <w:r>
         <w:rPr>
           <w:rFonts w:asciiTheme="minorBidi" w:hAnsiTheme="minorBidi"/>
@@ -18941,14 +19133,14 @@
         </w:rPr>
         <w:t>They</w:t>
       </w:r>
-      <w:commentRangeEnd w:id="61"/>
+      <w:commentRangeEnd w:id="60"/>
       <w:r>
         <w:rPr>
           <w:rStyle w:val="CommentReference"/>
           <w:color w:val="FF0000"/>
           <w:lang w:val="de-DE"/>
         </w:rPr>
-        <w:commentReference w:id="61"/>
+        <w:commentReference w:id="60"/>
       </w:r>
       <w:r>
         <w:rPr>
@@ -18986,6 +19178,84 @@
           <w:lang w:val="en-GB"/>
         </w:rPr>
         <w:t>v</w:t>
+      </w:r>
+      <w:r>
+        <w:rPr>
+          <w:rFonts w:asciiTheme="minorBidi" w:hAnsiTheme="minorBidi"/>
+          <w:lang w:val="en-GB"/>
+        </w:rPr>
+        <w:t>.</w:t>
+      </w:r>
+      <w:r>
+        <w:rPr>
+          <w:rFonts w:asciiTheme="minorBidi" w:hAnsiTheme="minorBidi"/>
+          <w:lang w:val="en-GB"/>
+        </w:rPr>
+        <w:t xml:space="preserve"> </w:t>
+      </w:r>
+      <w:r>
+        <w:rPr>
+          <w:rFonts w:asciiTheme="minorBidi" w:hAnsiTheme="minorBidi"/>
+          <w:lang w:val="en-GB"/>
+        </w:rPr>
+        <w:t>Here,</w:t>
+      </w:r>
+      <w:r>
+        <w:rPr>
+          <w:rFonts w:asciiTheme="minorBidi" w:hAnsiTheme="minorBidi"/>
+          <w:lang w:val="en-GB"/>
+        </w:rPr>
+        <w:t xml:space="preserve"> </w:t>
+      </w:r>
+      <w:r>
+        <w:rPr>
+          <w:rFonts w:asciiTheme="minorBidi" w:hAnsiTheme="minorBidi"/>
+          <w:lang w:val="en-GB"/>
+        </w:rPr>
+        <w:t>λ</w:t>
+      </w:r>
+      <w:r>
+        <w:rPr>
+          <w:rFonts w:asciiTheme="minorBidi" w:hAnsiTheme="minorBidi"/>
+          <w:vertAlign w:val="subscript"/>
+          <w:lang w:val="en-GB"/>
+        </w:rPr>
+        <w:t>n</w:t>
+      </w:r>
+      <w:r>
+        <w:rPr>
+          <w:rFonts w:asciiTheme="minorBidi" w:hAnsiTheme="minorBidi"/>
+          <w:lang w:val="en-GB"/>
+        </w:rPr>
+        <w:t xml:space="preserve"> measures the probability of selecting a post from a</w:t>
+      </w:r>
+      <w:r>
+        <w:rPr>
+          <w:rFonts w:asciiTheme="minorBidi" w:hAnsiTheme="minorBidi"/>
+          <w:lang w:val="en-GB"/>
+        </w:rPr>
+        <w:t xml:space="preserve"> </w:t>
+      </w:r>
+      <w:r>
+        <w:rPr>
+          <w:rFonts w:asciiTheme="minorBidi" w:hAnsiTheme="minorBidi"/>
+          <w:lang w:val="en-GB"/>
+        </w:rPr>
+        <w:t>neighbo</w:t>
+      </w:r>
+      <w:r>
+        <w:rPr>
+          <w:rFonts w:asciiTheme="minorBidi" w:hAnsiTheme="minorBidi"/>
+          <w:lang w:val="en-GB"/>
+        </w:rPr>
+        <w:t>u</w:t>
+      </w:r>
+      <w:r>
+        <w:rPr>
+          <w:rFonts w:asciiTheme="minorBidi" w:hAnsiTheme="minorBidi"/>
+          <w:lang w:val="en-GB"/>
+        </w:rPr>
+        <w:t>r n for user v</w:t>
       </w:r>
       <w:r>
         <w:rPr>
@@ -19024,10 +19294,11 @@
         <w:spacing w:after="0" w:line="360" w:lineRule="auto"/>
         <w:jc w:val="both"/>
         <w:rPr>
-          <w:rFonts w:asciiTheme="minorBidi" w:hAnsiTheme="minorBidi"/>
-          <w:sz w:val="32"/>
-          <w:szCs w:val="32"/>
-          <w:lang w:val="de-CH"/>
+          <w:rFonts w:ascii="Cambria Math" w:hAnsi="Cambria Math"/>
+          <w:i/>
+          <w:sz w:val="24"/>
+          <w:szCs w:val="24"/>
+          <w:lang w:val="en-GB"/>
         </w:rPr>
       </w:pPr>
       <m:oMathPara>
@@ -19037,9 +19308,10 @@
               <m:ctrlPr>
                 <w:rPr>
                   <w:rFonts w:ascii="Cambria Math" w:hAnsi="Cambria Math"/>
-                  <w:sz w:val="32"/>
-                  <w:szCs w:val="32"/>
-                  <w:lang w:val="en-GB" w:bidi="ar-SY"/>
+                  <w:i/>
+                  <w:sz w:val="24"/>
+                  <w:szCs w:val="24"/>
+                  <w:lang w:val="en-GB"/>
                 </w:rPr>
               </m:ctrlPr>
             </m:sSupPr>
@@ -19047,29 +19319,20 @@
               <m:r>
                 <w:rPr>
                   <w:rFonts w:ascii="Cambria Math" w:hAnsi="Cambria Math"/>
-                  <w:sz w:val="32"/>
-                  <w:szCs w:val="32"/>
-                  <w:lang w:val="de-CH"/>
+                  <w:sz w:val="24"/>
+                  <w:szCs w:val="24"/>
+                  <w:lang w:val="en-GB"/>
                 </w:rPr>
                 <m:t>p</m:t>
               </m:r>
-              <m:ctrlPr>
-                <w:rPr>
-                  <w:rFonts w:ascii="Cambria Math" w:hAnsi="Cambria Math"/>
-                  <w:i/>
-                  <w:sz w:val="32"/>
-                  <w:szCs w:val="32"/>
-                  <w:lang w:val="de-CH"/>
-                </w:rPr>
-              </m:ctrlPr>
             </m:e>
             <m:sup>
               <m:r>
                 <w:rPr>
                   <w:rFonts w:ascii="Cambria Math" w:hAnsi="Cambria Math"/>
-                  <w:sz w:val="32"/>
-                  <w:szCs w:val="32"/>
-                  <w:lang w:val="de-CH" w:bidi="ar-SY"/>
+                  <w:sz w:val="24"/>
+                  <w:szCs w:val="24"/>
+                  <w:lang w:val="en-GB"/>
                 </w:rPr>
                 <m:t>*</m:t>
               </m:r>
@@ -19081,9 +19344,9 @@
                 <w:rPr>
                   <w:rFonts w:ascii="Cambria Math" w:hAnsi="Cambria Math"/>
                   <w:i/>
-                  <w:sz w:val="32"/>
-                  <w:szCs w:val="32"/>
-                  <w:lang w:val="de-CH"/>
+                  <w:sz w:val="24"/>
+                  <w:szCs w:val="24"/>
+                  <w:lang w:val="en-GB"/>
                 </w:rPr>
               </m:ctrlPr>
             </m:dPr>
@@ -19091,9 +19354,9 @@
               <m:r>
                 <w:rPr>
                   <w:rFonts w:ascii="Cambria Math" w:hAnsi="Cambria Math"/>
-                  <w:sz w:val="32"/>
-                  <w:szCs w:val="32"/>
-                  <w:lang w:val="de-CH"/>
+                  <w:sz w:val="24"/>
+                  <w:szCs w:val="24"/>
+                  <w:lang w:val="en-GB"/>
                 </w:rPr>
                 <m:t>v</m:t>
               </m:r>
@@ -19102,9 +19365,9 @@
           <m:r>
             <w:rPr>
               <w:rFonts w:ascii="Cambria Math" w:hAnsi="Cambria Math"/>
-              <w:sz w:val="32"/>
-              <w:szCs w:val="32"/>
-              <w:lang w:val="de-CH"/>
+              <w:sz w:val="24"/>
+              <w:szCs w:val="24"/>
+              <w:lang w:val="en-GB"/>
             </w:rPr>
             <m:t xml:space="preserve">= </m:t>
           </m:r>
@@ -19114,9 +19377,9 @@
                 <w:rPr>
                   <w:rFonts w:ascii="Cambria Math" w:hAnsi="Cambria Math"/>
                   <w:i/>
-                  <w:sz w:val="32"/>
-                  <w:szCs w:val="32"/>
-                  <w:lang w:val="de-CH"/>
+                  <w:sz w:val="24"/>
+                  <w:szCs w:val="24"/>
+                  <w:lang w:val="en-GB"/>
                 </w:rPr>
               </m:ctrlPr>
             </m:fPr>
@@ -19130,9 +19393,9 @@
                     <w:rPr>
                       <w:rFonts w:ascii="Cambria Math" w:hAnsi="Cambria Math"/>
                       <w:i/>
-                      <w:sz w:val="32"/>
-                      <w:szCs w:val="32"/>
-                      <w:lang w:val="de-CH"/>
+                      <w:sz w:val="24"/>
+                      <w:szCs w:val="24"/>
+                      <w:lang w:val="en-GB"/>
                     </w:rPr>
                   </m:ctrlPr>
                 </m:naryPr>
@@ -19140,9 +19403,9 @@
                   <m:r>
                     <w:rPr>
                       <w:rFonts w:ascii="Cambria Math" w:hAnsi="Cambria Math"/>
-                      <w:sz w:val="32"/>
-                      <w:szCs w:val="32"/>
-                      <w:lang w:val="de-CH"/>
+                      <w:sz w:val="24"/>
+                      <w:szCs w:val="24"/>
+                      <w:lang w:val="en-GB"/>
                     </w:rPr>
                     <m:t>n∈N</m:t>
                   </m:r>
@@ -19152,9 +19415,9 @@
                         <w:rPr>
                           <w:rFonts w:ascii="Cambria Math" w:hAnsi="Cambria Math"/>
                           <w:i/>
-                          <w:sz w:val="32"/>
-                          <w:szCs w:val="32"/>
-                          <w:lang w:val="de-CH"/>
+                          <w:sz w:val="24"/>
+                          <w:szCs w:val="24"/>
+                          <w:lang w:val="en-GB"/>
                         </w:rPr>
                       </m:ctrlPr>
                     </m:dPr>
@@ -19162,9 +19425,9 @@
                       <m:r>
                         <w:rPr>
                           <w:rFonts w:ascii="Cambria Math" w:hAnsi="Cambria Math"/>
-                          <w:sz w:val="32"/>
-                          <w:szCs w:val="32"/>
-                          <w:lang w:val="de-CH"/>
+                          <w:sz w:val="24"/>
+                          <w:szCs w:val="24"/>
+                          <w:lang w:val="en-GB"/>
                         </w:rPr>
                         <m:t>v</m:t>
                       </m:r>
@@ -19178,36 +19441,31 @@
                       <m:ctrlPr>
                         <w:rPr>
                           <w:rFonts w:ascii="Cambria Math" w:hAnsi="Cambria Math"/>
-                          <w:sz w:val="32"/>
-                          <w:szCs w:val="28"/>
-                          <w:lang w:val="en-CH"/>
+                          <w:i/>
+                          <w:sz w:val="24"/>
+                          <w:szCs w:val="24"/>
+                          <w:lang w:val="en-GB"/>
                         </w:rPr>
                       </m:ctrlPr>
                     </m:sSubPr>
                     <m:e>
                       <m:r>
-                        <m:rPr>
-                          <m:sty m:val="p"/>
-                        </m:rPr>
                         <w:rPr>
                           <w:rFonts w:ascii="Cambria Math" w:hAnsi="Cambria Math"/>
-                          <w:sz w:val="32"/>
-                          <w:szCs w:val="28"/>
-                          <w:lang w:val="en-CH"/>
+                          <w:sz w:val="24"/>
+                          <w:szCs w:val="24"/>
+                          <w:lang w:val="en-GB"/>
                         </w:rPr>
                         <m:t>λ</m:t>
                       </m:r>
                     </m:e>
                     <m:sub>
                       <m:r>
-                        <m:rPr>
-                          <m:sty m:val="p"/>
-                        </m:rPr>
                         <w:rPr>
                           <w:rFonts w:ascii="Cambria Math" w:hAnsi="Cambria Math"/>
-                          <w:sz w:val="32"/>
-                          <w:szCs w:val="28"/>
-                          <w:lang w:val="en-CH"/>
+                          <w:sz w:val="24"/>
+                          <w:szCs w:val="24"/>
+                          <w:lang w:val="en-GB"/>
                         </w:rPr>
                         <m:t>n</m:t>
                       </m:r>
@@ -19223,9 +19481,9 @@
                     <w:rPr>
                       <w:rFonts w:ascii="Cambria Math" w:hAnsi="Cambria Math"/>
                       <w:i/>
-                      <w:sz w:val="32"/>
-                      <w:szCs w:val="32"/>
-                      <w:lang w:val="de-CH"/>
+                      <w:sz w:val="24"/>
+                      <w:szCs w:val="24"/>
+                      <w:lang w:val="en-GB"/>
                     </w:rPr>
                   </m:ctrlPr>
                 </m:sSubPr>
@@ -19233,9 +19491,9 @@
                   <m:r>
                     <w:rPr>
                       <w:rFonts w:ascii="Cambria Math" w:hAnsi="Cambria Math"/>
-                      <w:sz w:val="32"/>
-                      <w:szCs w:val="32"/>
-                      <w:lang w:val="de-CH"/>
+                      <w:sz w:val="24"/>
+                      <w:szCs w:val="24"/>
+                      <w:lang w:val="en-GB"/>
                     </w:rPr>
                     <m:t>η</m:t>
                   </m:r>
@@ -19244,9 +19502,9 @@
                   <m:r>
                     <w:rPr>
                       <w:rFonts w:ascii="Cambria Math" w:hAnsi="Cambria Math"/>
-                      <w:sz w:val="32"/>
-                      <w:szCs w:val="32"/>
-                      <w:lang w:val="de-CH"/>
+                      <w:sz w:val="24"/>
+                      <w:szCs w:val="24"/>
+                      <w:lang w:val="en-GB"/>
                     </w:rPr>
                     <m:t>v</m:t>
                   </m:r>
@@ -19257,9 +19515,9 @@
           <m:r>
             <w:rPr>
               <w:rFonts w:ascii="Cambria Math" w:hAnsi="Cambria Math"/>
-              <w:sz w:val="32"/>
-              <w:szCs w:val="32"/>
-              <w:lang w:val="de-CH"/>
+              <w:sz w:val="24"/>
+              <w:szCs w:val="24"/>
+              <w:lang w:val="en-GB"/>
             </w:rPr>
             <m:t>.P(v)</m:t>
           </m:r>
@@ -19407,38 +19665,40 @@
         <w:jc w:val="both"/>
         <w:rPr>
           <w:rFonts w:asciiTheme="minorBidi" w:hAnsiTheme="minorBidi"/>
-          <w:b/>
-          <w:bCs/>
-          <w:sz w:val="24"/>
-          <w:szCs w:val="24"/>
-          <w:lang w:val="en-GB"/>
-        </w:rPr>
-      </w:pPr>
+          <w:lang w:val="en-GB"/>
+        </w:rPr>
+      </w:pPr>
+      <w:r>
+        <w:rPr>
+          <w:rFonts w:asciiTheme="minorBidi" w:hAnsiTheme="minorBidi"/>
+          <w:lang w:val="en-GB"/>
+        </w:rPr>
+        <w:t xml:space="preserve">The hybrid algorithm is </w:t>
+      </w:r>
+      <w:proofErr w:type="gramStart"/>
+      <w:r>
+        <w:rPr>
+          <w:rFonts w:asciiTheme="minorBidi" w:hAnsiTheme="minorBidi"/>
+          <w:lang w:val="en-GB"/>
+        </w:rPr>
+        <w:t>pretty simple</w:t>
+      </w:r>
+      <w:proofErr w:type="gramEnd"/>
+      <w:r>
+        <w:rPr>
+          <w:rFonts w:asciiTheme="minorBidi" w:hAnsiTheme="minorBidi"/>
+          <w:lang w:val="en-GB"/>
+        </w:rPr>
+        <w:t>:</w:t>
+      </w:r>
     </w:p>
     <w:p>
       <w:pPr>
-        <w:pStyle w:val="Heading1"/>
-        <w:rPr>
-          <w:lang w:val="en-GB"/>
-        </w:rPr>
-      </w:pPr>
-      <w:bookmarkStart w:id="62" w:name="_Toc499544847"/>
-      <w:r>
-        <w:rPr>
-          <w:lang w:val="en-GB"/>
-        </w:rPr>
-        <w:t>E</w:t>
-      </w:r>
-      <w:r>
-        <w:rPr>
-          <w:lang w:val="en-GB"/>
-        </w:rPr>
-        <w:t>xperimental study</w:t>
-      </w:r>
-      <w:bookmarkEnd w:id="62"/>
-    </w:p>
-    <w:p>
-      <w:pPr>
+        <w:pStyle w:val="ListParagraph"/>
+        <w:numPr>
+          <w:ilvl w:val="0"/>
+          <w:numId w:val="34"/>
+        </w:numPr>
         <w:autoSpaceDE w:val="0"/>
         <w:autoSpaceDN w:val="0"/>
         <w:adjustRightInd w:val="0"/>
@@ -19449,183 +19709,49 @@
           <w:lang w:val="en-GB"/>
         </w:rPr>
       </w:pPr>
-      <w:commentRangeStart w:id="63"/>
-      <w:r>
-        <w:rPr>
-          <w:rFonts w:asciiTheme="minorBidi" w:hAnsiTheme="minorBidi"/>
-          <w:color w:val="FF0000"/>
-          <w:lang w:val="en-GB"/>
-        </w:rPr>
-        <w:t>The same researchers</w:t>
-      </w:r>
-      <w:r>
-        <w:rPr>
-          <w:rFonts w:asciiTheme="minorBidi" w:hAnsiTheme="minorBidi"/>
-          <w:color w:val="FF0000"/>
-          <w:lang w:val="en-GB"/>
-        </w:rPr>
-        <w:t xml:space="preserve"> did experiments </w:t>
-      </w:r>
-      <w:commentRangeEnd w:id="63"/>
-      <w:r>
-        <w:rPr>
-          <w:rStyle w:val="CommentReference"/>
-          <w:lang w:val="de-DE"/>
-        </w:rPr>
-        <w:commentReference w:id="63"/>
-      </w:r>
-      <w:r>
-        <w:rPr>
-          <w:rFonts w:asciiTheme="minorBidi" w:hAnsiTheme="minorBidi"/>
-          <w:lang w:val="en-GB"/>
-        </w:rPr>
-        <w:t xml:space="preserve">on real social network datasets with billions of edges such as </w:t>
-      </w:r>
-      <w:r>
-        <w:rPr>
-          <w:rFonts w:asciiTheme="minorBidi" w:hAnsiTheme="minorBidi"/>
-          <w:lang w:val="en-GB"/>
-        </w:rPr>
-        <w:t>T</w:t>
-      </w:r>
-      <w:r>
-        <w:rPr>
-          <w:rFonts w:asciiTheme="minorBidi" w:hAnsiTheme="minorBidi"/>
-          <w:lang w:val="en-GB"/>
-        </w:rPr>
-        <w:t>witter and AOL</w:t>
-      </w:r>
-      <w:r>
-        <w:rPr>
-          <w:rFonts w:asciiTheme="minorBidi" w:hAnsiTheme="minorBidi"/>
-          <w:lang w:val="en-GB"/>
-        </w:rPr>
-        <w:t xml:space="preserve"> [1]</w:t>
-      </w:r>
-      <w:r>
-        <w:rPr>
-          <w:rFonts w:asciiTheme="minorBidi" w:hAnsiTheme="minorBidi"/>
-          <w:lang w:val="en-GB"/>
-        </w:rPr>
-        <w:t xml:space="preserve">. </w:t>
-      </w:r>
-      <w:commentRangeStart w:id="64"/>
-      <w:r>
-        <w:rPr>
-          <w:rFonts w:asciiTheme="minorBidi" w:hAnsiTheme="minorBidi"/>
-          <w:color w:val="FF0000"/>
-          <w:lang w:val="en-GB"/>
-        </w:rPr>
-        <w:t>T</w:t>
-      </w:r>
-      <w:r>
-        <w:rPr>
-          <w:rFonts w:asciiTheme="minorBidi" w:hAnsiTheme="minorBidi"/>
-          <w:color w:val="FF0000"/>
-          <w:lang w:val="en-GB"/>
-        </w:rPr>
-        <w:t>heir</w:t>
-      </w:r>
-      <w:commentRangeEnd w:id="64"/>
-      <w:r>
-        <w:rPr>
-          <w:rStyle w:val="CommentReference"/>
-          <w:color w:val="FF0000"/>
-          <w:lang w:val="de-DE"/>
-        </w:rPr>
-        <w:commentReference w:id="64"/>
-      </w:r>
-      <w:r>
-        <w:rPr>
-          <w:rFonts w:asciiTheme="minorBidi" w:hAnsiTheme="minorBidi"/>
-          <w:color w:val="FF0000"/>
-          <w:lang w:val="en-GB"/>
-        </w:rPr>
-        <w:t xml:space="preserve"> target</w:t>
-      </w:r>
-      <w:r>
-        <w:rPr>
-          <w:rFonts w:asciiTheme="minorBidi" w:hAnsiTheme="minorBidi"/>
-          <w:lang w:val="en-GB"/>
-        </w:rPr>
-        <w:t xml:space="preserve"> is to guarantee the real-time delivery of relevant ads</w:t>
-      </w:r>
-      <w:r>
-        <w:rPr>
-          <w:rFonts w:asciiTheme="minorBidi" w:hAnsiTheme="minorBidi"/>
-          <w:lang w:val="en-GB"/>
-        </w:rPr>
-        <w:t xml:space="preserve">. </w:t>
-      </w:r>
-      <w:commentRangeStart w:id="65"/>
-      <w:r>
-        <w:rPr>
-          <w:rFonts w:asciiTheme="minorBidi" w:hAnsiTheme="minorBidi"/>
-          <w:color w:val="FF0000"/>
-          <w:lang w:val="en-GB"/>
-        </w:rPr>
-        <w:lastRenderedPageBreak/>
-        <w:t>T</w:t>
-      </w:r>
-      <w:r>
-        <w:rPr>
-          <w:rFonts w:asciiTheme="minorBidi" w:hAnsiTheme="minorBidi"/>
-          <w:color w:val="FF0000"/>
-          <w:lang w:val="en-GB"/>
-        </w:rPr>
-        <w:t>hey</w:t>
-      </w:r>
-      <w:r>
-        <w:rPr>
-          <w:rFonts w:asciiTheme="minorBidi" w:hAnsiTheme="minorBidi"/>
-          <w:color w:val="FF0000"/>
+      <w:r>
+        <w:rPr>
+          <w:rFonts w:asciiTheme="minorBidi" w:hAnsiTheme="minorBidi"/>
+          <w:lang w:val="en-GB"/>
+        </w:rPr>
+        <w:t xml:space="preserve">For each user </w:t>
+      </w:r>
+      <w:r>
+        <w:rPr>
+          <w:rFonts w:asciiTheme="minorBidi" w:hAnsiTheme="minorBidi"/>
+          <w:lang w:val="en-GB"/>
+        </w:rPr>
+        <w:t>v</w:t>
+      </w:r>
+      <w:r>
+        <w:rPr>
+          <w:rFonts w:asciiTheme="minorBidi" w:hAnsiTheme="minorBidi"/>
+          <w:lang w:val="en-GB"/>
+        </w:rPr>
+        <w:t xml:space="preserve"> in U</w:t>
+      </w:r>
+      <w:r>
+        <w:rPr>
+          <w:rFonts w:asciiTheme="minorBidi" w:hAnsiTheme="minorBidi"/>
           <w:lang w:val="en-GB"/>
         </w:rPr>
         <w:t xml:space="preserve"> </w:t>
       </w:r>
-      <w:commentRangeEnd w:id="65"/>
-      <w:r>
-        <w:rPr>
-          <w:rStyle w:val="CommentReference"/>
-          <w:color w:val="FF0000"/>
-          <w:lang w:val="de-DE"/>
-        </w:rPr>
-        <w:commentReference w:id="65"/>
-      </w:r>
-      <w:r>
-        <w:rPr>
-          <w:rFonts w:asciiTheme="minorBidi" w:hAnsiTheme="minorBidi"/>
-          <w:color w:val="FF0000"/>
-          <w:lang w:val="en-GB"/>
-        </w:rPr>
-        <w:t>are interested to measure the average elapsed time in retrieving the</w:t>
-      </w:r>
-      <w:r>
-        <w:rPr>
-          <w:rFonts w:asciiTheme="minorBidi" w:hAnsiTheme="minorBidi"/>
-          <w:color w:val="FF0000"/>
-          <w:lang w:val="en-GB"/>
-        </w:rPr>
-        <w:t xml:space="preserve"> </w:t>
-      </w:r>
-      <w:r>
-        <w:rPr>
-          <w:rFonts w:asciiTheme="minorBidi" w:hAnsiTheme="minorBidi"/>
-          <w:color w:val="FF0000"/>
-          <w:lang w:val="en-GB"/>
-        </w:rPr>
-        <w:t xml:space="preserve">top-k ads for each </w:t>
-      </w:r>
-      <w:r>
-        <w:rPr>
-          <w:rFonts w:asciiTheme="minorBidi" w:hAnsiTheme="minorBidi"/>
-          <w:lang w:val="en-GB"/>
-        </w:rPr>
-        <w:t>read operation.</w:t>
+      <w:r>
+        <w:rPr>
+          <w:rFonts w:asciiTheme="minorBidi" w:hAnsiTheme="minorBidi"/>
+          <w:lang w:val="en-GB"/>
+        </w:rPr>
+        <w:t>(Space for all users) do</w:t>
       </w:r>
     </w:p>
     <w:p>
       <w:pPr>
+        <w:pStyle w:val="ListParagraph"/>
+        <w:numPr>
+          <w:ilvl w:val="1"/>
+          <w:numId w:val="34"/>
+        </w:numPr>
         <w:autoSpaceDE w:val="0"/>
         <w:autoSpaceDN w:val="0"/>
         <w:adjustRightInd w:val="0"/>
@@ -19636,9 +19762,50 @@
           <w:lang w:val="en-GB"/>
         </w:rPr>
       </w:pPr>
+      <w:r>
+        <w:rPr>
+          <w:rFonts w:asciiTheme="minorBidi" w:hAnsiTheme="minorBidi"/>
+          <w:lang w:val="en-GB"/>
+        </w:rPr>
+        <w:t xml:space="preserve">(threshold) </w:t>
+      </w:r>
+      <w:r>
+        <w:rPr>
+          <w:rFonts w:asciiTheme="minorBidi" w:hAnsiTheme="minorBidi"/>
+          <w:lang w:val="en-GB"/>
+        </w:rPr>
+        <w:t>t</w:t>
+      </w:r>
+      <w:r>
+        <w:rPr>
+          <w:rFonts w:asciiTheme="minorBidi" w:hAnsiTheme="minorBidi"/>
+          <w:lang w:val="en-GB"/>
+        </w:rPr>
+        <w:t xml:space="preserve"> = </w:t>
+      </w:r>
+      <w:r>
+        <w:rPr>
+          <w:rFonts w:asciiTheme="minorBidi" w:hAnsiTheme="minorBidi"/>
+          <w:lang w:val="en-GB"/>
+        </w:rPr>
+        <w:t>ρ</w:t>
+      </w:r>
+      <w:r>
+        <w:rPr>
+          <w:rFonts w:asciiTheme="minorBidi" w:hAnsiTheme="minorBidi"/>
+          <w:vertAlign w:val="subscript"/>
+          <w:lang w:val="en-GB"/>
+        </w:rPr>
+        <w:t>max</w:t>
+      </w:r>
     </w:p>
     <w:p>
       <w:pPr>
+        <w:pStyle w:val="ListParagraph"/>
+        <w:numPr>
+          <w:ilvl w:val="1"/>
+          <w:numId w:val="34"/>
+        </w:numPr>
         <w:autoSpaceDE w:val="0"/>
         <w:autoSpaceDN w:val="0"/>
         <w:adjustRightInd w:val="0"/>
@@ -19646,27 +19813,39 @@
         <w:jc w:val="both"/>
         <w:rPr>
           <w:rFonts w:asciiTheme="minorBidi" w:hAnsiTheme="minorBidi"/>
-          <w:b/>
-          <w:bCs/>
-          <w:sz w:val="24"/>
-          <w:szCs w:val="24"/>
-          <w:lang w:val="en-GB"/>
-        </w:rPr>
-      </w:pPr>
-      <w:r>
-        <w:rPr>
-          <w:rFonts w:asciiTheme="minorBidi" w:hAnsiTheme="minorBidi"/>
-          <w:b/>
-          <w:bCs/>
-          <w:sz w:val="24"/>
-          <w:szCs w:val="24"/>
-          <w:lang w:val="en-GB"/>
-        </w:rPr>
-        <w:t>Varying α</w:t>
+          <w:lang w:val="en-GB"/>
+        </w:rPr>
+      </w:pPr>
+      <w:r>
+        <w:rPr>
+          <w:rFonts w:asciiTheme="minorBidi" w:hAnsiTheme="minorBidi"/>
+          <w:lang w:val="en-GB"/>
+        </w:rPr>
+        <w:t>Compute P</w:t>
+      </w:r>
+      <w:r>
+        <w:rPr>
+          <w:rFonts w:asciiTheme="minorBidi" w:hAnsiTheme="minorBidi"/>
+          <w:vertAlign w:val="superscript"/>
+          <w:lang w:val="en-GB"/>
+        </w:rPr>
+        <w:t>*</w:t>
+      </w:r>
+      <w:r>
+        <w:rPr>
+          <w:rFonts w:asciiTheme="minorBidi" w:hAnsiTheme="minorBidi"/>
+          <w:lang w:val="en-GB"/>
+        </w:rPr>
+        <w:t xml:space="preserve">(v) </w:t>
       </w:r>
     </w:p>
     <w:p>
       <w:pPr>
+        <w:pStyle w:val="ListParagraph"/>
+        <w:numPr>
+          <w:ilvl w:val="1"/>
+          <w:numId w:val="34"/>
+        </w:numPr>
         <w:autoSpaceDE w:val="0"/>
         <w:autoSpaceDN w:val="0"/>
         <w:adjustRightInd w:val="0"/>
@@ -19682,6 +19861,1300 @@
           <w:rFonts w:asciiTheme="minorBidi" w:hAnsiTheme="minorBidi"/>
           <w:lang w:val="en-GB"/>
         </w:rPr>
+        <w:t xml:space="preserve">If P(v) &lt; </w:t>
+      </w:r>
+      <w:r>
+        <w:rPr>
+          <w:rFonts w:asciiTheme="minorBidi" w:hAnsiTheme="minorBidi"/>
+          <w:lang w:val="en-GB"/>
+        </w:rPr>
+        <w:t>t</w:t>
+      </w:r>
+    </w:p>
+    <w:p>
+      <w:pPr>
+        <w:pStyle w:val="ListParagraph"/>
+        <w:numPr>
+          <w:ilvl w:val="2"/>
+          <w:numId w:val="34"/>
+        </w:numPr>
+        <w:autoSpaceDE w:val="0"/>
+        <w:autoSpaceDN w:val="0"/>
+        <w:adjustRightInd w:val="0"/>
+        <w:spacing w:after="0" w:line="360" w:lineRule="auto"/>
+        <w:jc w:val="both"/>
+        <w:rPr>
+          <w:rFonts w:asciiTheme="minorBidi" w:hAnsiTheme="minorBidi"/>
+          <w:lang w:val="en-GB"/>
+        </w:rPr>
+      </w:pPr>
+      <w:r>
+        <w:rPr>
+          <w:rFonts w:asciiTheme="minorBidi" w:hAnsiTheme="minorBidi"/>
+          <w:lang w:val="en-GB"/>
+        </w:rPr>
+        <w:lastRenderedPageBreak/>
+        <w:t>Use safe region to calculate top-k for this user</w:t>
+      </w:r>
+    </w:p>
+    <w:p>
+      <w:pPr>
+        <w:pStyle w:val="ListParagraph"/>
+        <w:numPr>
+          <w:ilvl w:val="1"/>
+          <w:numId w:val="34"/>
+        </w:numPr>
+        <w:autoSpaceDE w:val="0"/>
+        <w:autoSpaceDN w:val="0"/>
+        <w:adjustRightInd w:val="0"/>
+        <w:spacing w:after="0" w:line="360" w:lineRule="auto"/>
+        <w:jc w:val="both"/>
+        <w:rPr>
+          <w:rFonts w:asciiTheme="minorBidi" w:hAnsiTheme="minorBidi"/>
+          <w:lang w:val="en-GB"/>
+        </w:rPr>
+      </w:pPr>
+      <w:r>
+        <w:rPr>
+          <w:rFonts w:asciiTheme="minorBidi" w:hAnsiTheme="minorBidi"/>
+          <w:lang w:val="en-GB"/>
+        </w:rPr>
+        <w:t>Else</w:t>
+      </w:r>
+    </w:p>
+    <w:p>
+      <w:pPr>
+        <w:pStyle w:val="ListParagraph"/>
+        <w:numPr>
+          <w:ilvl w:val="2"/>
+          <w:numId w:val="34"/>
+        </w:numPr>
+        <w:autoSpaceDE w:val="0"/>
+        <w:autoSpaceDN w:val="0"/>
+        <w:adjustRightInd w:val="0"/>
+        <w:spacing w:after="0" w:line="360" w:lineRule="auto"/>
+        <w:jc w:val="both"/>
+        <w:rPr>
+          <w:rFonts w:asciiTheme="minorBidi" w:hAnsiTheme="minorBidi"/>
+          <w:lang w:val="en-GB"/>
+        </w:rPr>
+      </w:pPr>
+      <w:r>
+        <w:rPr>
+          <w:rFonts w:asciiTheme="minorBidi" w:hAnsiTheme="minorBidi"/>
+          <w:lang w:val="en-GB"/>
+        </w:rPr>
+        <w:t>Use the online retrieval algorithm to calculate the top-k</w:t>
+      </w:r>
+    </w:p>
+    <w:p>
+      <w:pPr>
+        <w:autoSpaceDE w:val="0"/>
+        <w:autoSpaceDN w:val="0"/>
+        <w:adjustRightInd w:val="0"/>
+        <w:spacing w:after="0" w:line="360" w:lineRule="auto"/>
+        <w:jc w:val="both"/>
+        <w:rPr>
+          <w:rFonts w:asciiTheme="minorBidi" w:hAnsiTheme="minorBidi"/>
+          <w:lang w:val="en-GB"/>
+        </w:rPr>
+      </w:pPr>
+      <w:r>
+        <w:rPr>
+          <w:rFonts w:asciiTheme="minorBidi" w:hAnsiTheme="minorBidi"/>
+          <w:lang w:val="en-GB"/>
+        </w:rPr>
+        <w:t xml:space="preserve">Example: </w:t>
+      </w:r>
+      <w:r>
+        <w:rPr>
+          <w:rFonts w:asciiTheme="minorBidi" w:hAnsiTheme="minorBidi"/>
+          <w:lang w:val="en-GB"/>
+        </w:rPr>
+        <w:t xml:space="preserve">let’s suppose, that we have two topics </w:t>
+      </w:r>
+      <w:r>
+        <w:rPr>
+          <w:rFonts w:asciiTheme="minorBidi" w:hAnsiTheme="minorBidi"/>
+          <w:lang w:val="en-GB"/>
+        </w:rPr>
+        <w:t>t = 2</w:t>
+      </w:r>
+      <w:r>
+        <w:rPr>
+          <w:rFonts w:asciiTheme="minorBidi" w:hAnsiTheme="minorBidi"/>
+          <w:lang w:val="en-GB"/>
+        </w:rPr>
+        <w:t>, user static interest H</w:t>
+      </w:r>
+      <w:r>
+        <w:rPr>
+          <w:rFonts w:asciiTheme="minorBidi" w:hAnsiTheme="minorBidi"/>
+          <w:vertAlign w:val="subscript"/>
+          <w:lang w:val="en-GB"/>
+        </w:rPr>
+        <w:t>u</w:t>
+      </w:r>
+      <w:r>
+        <w:rPr>
+          <w:rFonts w:asciiTheme="minorBidi" w:hAnsiTheme="minorBidi"/>
+          <w:lang w:val="en-GB"/>
+        </w:rPr>
+        <w:t>(0.5,0.7)</w:t>
+      </w:r>
+      <w:r>
+        <w:rPr>
+          <w:rFonts w:asciiTheme="minorBidi" w:hAnsiTheme="minorBidi"/>
+          <w:lang w:val="en-GB"/>
+        </w:rPr>
+        <w:t>, α = 0.</w:t>
+      </w:r>
+      <w:r>
+        <w:rPr>
+          <w:rFonts w:asciiTheme="minorBidi" w:hAnsiTheme="minorBidi"/>
+          <w:lang w:val="en-GB"/>
+        </w:rPr>
+        <w:t>4</w:t>
+      </w:r>
+      <w:r>
+        <w:rPr>
+          <w:rFonts w:asciiTheme="minorBidi" w:hAnsiTheme="minorBidi"/>
+          <w:lang w:val="en-GB"/>
+        </w:rPr>
+        <w:t>, m = 3, p</w:t>
+      </w:r>
+      <w:r>
+        <w:rPr>
+          <w:rFonts w:asciiTheme="minorBidi" w:hAnsiTheme="minorBidi"/>
+          <w:vertAlign w:val="subscript"/>
+          <w:lang w:val="en-GB"/>
+        </w:rPr>
+        <w:t>max</w:t>
+      </w:r>
+      <w:r>
+        <w:rPr>
+          <w:rFonts w:asciiTheme="minorBidi" w:hAnsiTheme="minorBidi"/>
+          <w:lang w:val="en-GB"/>
+        </w:rPr>
+        <w:t>= 0.5, N= 2</w:t>
+      </w:r>
+      <w:r>
+        <w:rPr>
+          <w:rFonts w:asciiTheme="minorBidi" w:hAnsiTheme="minorBidi"/>
+          <w:lang w:val="en-GB"/>
+        </w:rPr>
+        <w:t>(two neighbours)</w:t>
+      </w:r>
+      <w:r>
+        <w:rPr>
+          <w:rFonts w:asciiTheme="minorBidi" w:hAnsiTheme="minorBidi"/>
+          <w:lang w:val="en-GB"/>
+        </w:rPr>
+        <w:t>, the possibilities, that the</w:t>
+      </w:r>
+      <w:r>
+        <w:rPr>
+          <w:rFonts w:asciiTheme="minorBidi" w:hAnsiTheme="minorBidi"/>
+          <w:lang w:val="en-GB"/>
+        </w:rPr>
+        <w:t xml:space="preserve"> user will read a post from his first neighbours</w:t>
+      </w:r>
+      <w:r>
+        <w:rPr>
+          <w:rFonts w:asciiTheme="minorBidi" w:hAnsiTheme="minorBidi"/>
+          <w:lang w:val="en-GB"/>
+        </w:rPr>
+        <w:t xml:space="preserve"> λ = 0.</w:t>
+      </w:r>
+      <w:r>
+        <w:rPr>
+          <w:rFonts w:asciiTheme="minorBidi" w:hAnsiTheme="minorBidi"/>
+          <w:lang w:val="en-GB"/>
+        </w:rPr>
+        <w:t xml:space="preserve">7 and λ = 0.5 from the second, </w:t>
+      </w:r>
+      <m:oMath>
+        <m:sSub>
+          <m:sSubPr>
+            <m:ctrlPr>
+              <w:rPr>
+                <w:rFonts w:ascii="Cambria Math" w:hAnsi="Cambria Math"/>
+                <w:i/>
+                <w:sz w:val="24"/>
+                <w:szCs w:val="24"/>
+                <w:lang w:val="en-GB"/>
+              </w:rPr>
+            </m:ctrlPr>
+          </m:sSubPr>
+          <m:e>
+            <m:r>
+              <w:rPr>
+                <w:rFonts w:ascii="Cambria Math" w:hAnsi="Cambria Math"/>
+                <w:sz w:val="24"/>
+                <w:szCs w:val="24"/>
+                <w:lang w:val="en-GB"/>
+              </w:rPr>
+              <m:t>η</m:t>
+            </m:r>
+          </m:e>
+          <m:sub>
+            <m:r>
+              <w:rPr>
+                <w:rFonts w:ascii="Cambria Math" w:hAnsi="Cambria Math"/>
+                <w:sz w:val="24"/>
+                <w:szCs w:val="24"/>
+                <w:lang w:val="en-GB"/>
+              </w:rPr>
+              <m:t>v</m:t>
+            </m:r>
+          </m:sub>
+        </m:sSub>
+      </m:oMath>
+      <w:r>
+        <w:rPr>
+          <w:rFonts w:asciiTheme="minorBidi" w:hAnsiTheme="minorBidi"/>
+          <w:lang w:val="en-GB"/>
+        </w:rPr>
+        <w:t xml:space="preserve"> = 0,8</w:t>
+      </w:r>
+      <w:r>
+        <w:rPr>
+          <w:rFonts w:asciiTheme="minorBidi" w:hAnsiTheme="minorBidi"/>
+          <w:lang w:val="en-GB"/>
+        </w:rPr>
+        <w:t xml:space="preserve">. Now we want to choose a strategy to calculate and recommend the top-k for a given user, either online retrieval algorithm or safe region algorithm.   </w:t>
+      </w:r>
+    </w:p>
+    <w:p>
+      <w:pPr>
+        <w:pStyle w:val="ListParagraph"/>
+        <w:numPr>
+          <w:ilvl w:val="2"/>
+          <w:numId w:val="23"/>
+        </w:numPr>
+        <w:autoSpaceDE w:val="0"/>
+        <w:autoSpaceDN w:val="0"/>
+        <w:adjustRightInd w:val="0"/>
+        <w:spacing w:after="0" w:line="360" w:lineRule="auto"/>
+        <w:ind w:left="360"/>
+        <w:jc w:val="both"/>
+        <w:rPr>
+          <w:rFonts w:asciiTheme="minorBidi" w:hAnsiTheme="minorBidi"/>
+          <w:lang w:val="en-GB"/>
+        </w:rPr>
+      </w:pPr>
+      <w:r>
+        <w:rPr>
+          <w:rFonts w:asciiTheme="minorBidi" w:hAnsiTheme="minorBidi"/>
+          <w:lang w:val="en-GB"/>
+        </w:rPr>
+        <w:t xml:space="preserve"> calculate p*(v)</w:t>
+      </w:r>
+      <w:r>
+        <w:rPr>
+          <w:rFonts w:asciiTheme="minorBidi" w:hAnsiTheme="minorBidi"/>
+          <w:lang w:val="en-GB"/>
+        </w:rPr>
+        <w:t xml:space="preserve">, </w:t>
+      </w:r>
+      <w:r>
+        <w:rPr>
+          <w:rFonts w:asciiTheme="minorBidi" w:hAnsiTheme="minorBidi"/>
+          <w:lang w:val="en-GB"/>
+        </w:rPr>
+        <w:t xml:space="preserve">we calculate the first part of p*(v) which is </w:t>
+      </w:r>
+      <m:oMath>
+        <m:f>
+          <m:fPr>
+            <m:ctrlPr>
+              <w:rPr>
+                <w:rFonts w:ascii="Cambria Math" w:hAnsi="Cambria Math"/>
+                <w:i/>
+                <w:sz w:val="24"/>
+                <w:szCs w:val="24"/>
+                <w:lang w:val="en-GB"/>
+              </w:rPr>
+            </m:ctrlPr>
+          </m:fPr>
+          <m:num>
+            <m:nary>
+              <m:naryPr>
+                <m:chr m:val="∑"/>
+                <m:limLoc m:val="undOvr"/>
+                <m:supHide m:val="1"/>
+                <m:ctrlPr>
+                  <w:rPr>
+                    <w:rFonts w:ascii="Cambria Math" w:hAnsi="Cambria Math"/>
+                    <w:i/>
+                    <w:sz w:val="24"/>
+                    <w:szCs w:val="24"/>
+                    <w:lang w:val="en-GB"/>
+                  </w:rPr>
+                </m:ctrlPr>
+              </m:naryPr>
+              <m:sub>
+                <m:r>
+                  <w:rPr>
+                    <w:rFonts w:ascii="Cambria Math" w:hAnsi="Cambria Math"/>
+                    <w:sz w:val="24"/>
+                    <w:szCs w:val="24"/>
+                    <w:lang w:val="en-GB"/>
+                  </w:rPr>
+                  <m:t>n∈N</m:t>
+                </m:r>
+                <m:d>
+                  <m:dPr>
+                    <m:ctrlPr>
+                      <w:rPr>
+                        <w:rFonts w:ascii="Cambria Math" w:hAnsi="Cambria Math"/>
+                        <w:i/>
+                        <w:sz w:val="24"/>
+                        <w:szCs w:val="24"/>
+                        <w:lang w:val="en-GB"/>
+                      </w:rPr>
+                    </m:ctrlPr>
+                  </m:dPr>
+                  <m:e>
+                    <m:r>
+                      <w:rPr>
+                        <w:rFonts w:ascii="Cambria Math" w:hAnsi="Cambria Math"/>
+                        <w:sz w:val="24"/>
+                        <w:szCs w:val="24"/>
+                        <w:lang w:val="en-GB"/>
+                      </w:rPr>
+                      <m:t>v</m:t>
+                    </m:r>
+                  </m:e>
+                </m:d>
+              </m:sub>
+              <m:sup/>
+              <m:e>
+                <m:sSub>
+                  <m:sSubPr>
+                    <m:ctrlPr>
+                      <w:rPr>
+                        <w:rFonts w:ascii="Cambria Math" w:hAnsi="Cambria Math"/>
+                        <w:i/>
+                        <w:sz w:val="24"/>
+                        <w:szCs w:val="24"/>
+                        <w:lang w:val="en-GB"/>
+                      </w:rPr>
+                    </m:ctrlPr>
+                  </m:sSubPr>
+                  <m:e>
+                    <m:r>
+                      <w:rPr>
+                        <w:rFonts w:ascii="Cambria Math" w:hAnsi="Cambria Math"/>
+                        <w:sz w:val="24"/>
+                        <w:szCs w:val="24"/>
+                        <w:lang w:val="en-GB"/>
+                      </w:rPr>
+                      <m:t>λ</m:t>
+                    </m:r>
+                  </m:e>
+                  <m:sub>
+                    <m:r>
+                      <w:rPr>
+                        <w:rFonts w:ascii="Cambria Math" w:hAnsi="Cambria Math"/>
+                        <w:sz w:val="24"/>
+                        <w:szCs w:val="24"/>
+                        <w:lang w:val="en-GB"/>
+                      </w:rPr>
+                      <m:t>n</m:t>
+                    </m:r>
+                  </m:sub>
+                </m:sSub>
+              </m:e>
+            </m:nary>
+          </m:num>
+          <m:den>
+            <m:sSub>
+              <m:sSubPr>
+                <m:ctrlPr>
+                  <w:rPr>
+                    <w:rFonts w:ascii="Cambria Math" w:hAnsi="Cambria Math"/>
+                    <w:i/>
+                    <w:sz w:val="24"/>
+                    <w:szCs w:val="24"/>
+                    <w:lang w:val="en-GB"/>
+                  </w:rPr>
+                </m:ctrlPr>
+              </m:sSubPr>
+              <m:e>
+                <m:r>
+                  <w:rPr>
+                    <w:rFonts w:ascii="Cambria Math" w:hAnsi="Cambria Math"/>
+                    <w:sz w:val="24"/>
+                    <w:szCs w:val="24"/>
+                    <w:lang w:val="en-GB"/>
+                  </w:rPr>
+                  <m:t>η</m:t>
+                </m:r>
+              </m:e>
+              <m:sub>
+                <m:r>
+                  <w:rPr>
+                    <w:rFonts w:ascii="Cambria Math" w:hAnsi="Cambria Math"/>
+                    <w:sz w:val="24"/>
+                    <w:szCs w:val="24"/>
+                    <w:lang w:val="en-GB"/>
+                  </w:rPr>
+                  <m:t>v</m:t>
+                </m:r>
+              </m:sub>
+            </m:sSub>
+          </m:den>
+        </m:f>
+      </m:oMath>
+      <w:r>
+        <w:rPr>
+          <w:rFonts w:asciiTheme="minorBidi" w:eastAsiaTheme="minorEastAsia" w:hAnsiTheme="minorBidi"/>
+          <w:sz w:val="24"/>
+          <w:szCs w:val="24"/>
+          <w:lang w:val="en-GB"/>
+        </w:rPr>
+        <w:t xml:space="preserve">, </w:t>
+      </w:r>
+      <w:r>
+        <w:rPr>
+          <w:rFonts w:asciiTheme="minorBidi" w:hAnsiTheme="minorBidi"/>
+          <w:lang w:val="en-GB"/>
+        </w:rPr>
+        <w:t>which is equal to (0.7 + 0.5)/0.8 = 1.5</w:t>
+      </w:r>
+      <w:r>
+        <w:rPr>
+          <w:rFonts w:asciiTheme="minorBidi" w:hAnsiTheme="minorBidi"/>
+          <w:lang w:val="en-GB"/>
+        </w:rPr>
+        <w:t xml:space="preserve">. </w:t>
+      </w:r>
+      <w:r>
+        <w:rPr>
+          <w:rFonts w:asciiTheme="minorBidi" w:eastAsiaTheme="minorEastAsia" w:hAnsiTheme="minorBidi"/>
+          <w:sz w:val="24"/>
+          <w:szCs w:val="24"/>
+          <w:lang w:val="en-GB"/>
+        </w:rPr>
+        <w:t>now we calculate the second part P(v)</w:t>
+      </w:r>
+      <w:r>
+        <w:rPr>
+          <w:rFonts w:asciiTheme="minorBidi" w:eastAsiaTheme="minorEastAsia" w:hAnsiTheme="minorBidi"/>
+          <w:sz w:val="24"/>
+          <w:szCs w:val="24"/>
+          <w:lang w:val="en-GB"/>
+        </w:rPr>
+        <w:t xml:space="preserve">, for simplify the calculations we will assume </w:t>
+      </w:r>
+      <w:r>
+        <w:rPr>
+          <w:rFonts w:asciiTheme="minorBidi" w:eastAsiaTheme="minorEastAsia" w:hAnsiTheme="minorBidi"/>
+          <w:sz w:val="24"/>
+          <w:szCs w:val="24"/>
+          <w:lang w:val="en-GB"/>
+        </w:rPr>
+        <w:t>var[</w:t>
+      </w:r>
+      <w:proofErr w:type="gramStart"/>
+      <w:r>
+        <w:rPr>
+          <w:rFonts w:asciiTheme="minorBidi" w:eastAsiaTheme="minorEastAsia" w:hAnsiTheme="minorBidi"/>
+          <w:sz w:val="24"/>
+          <w:szCs w:val="24"/>
+          <w:lang w:val="en-GB"/>
+        </w:rPr>
+        <w:t>X</w:t>
+      </w:r>
+      <w:r>
+        <w:rPr>
+          <w:rFonts w:asciiTheme="minorBidi" w:eastAsiaTheme="minorEastAsia" w:hAnsiTheme="minorBidi"/>
+          <w:sz w:val="24"/>
+          <w:szCs w:val="24"/>
+          <w:vertAlign w:val="subscript"/>
+          <w:lang w:val="en-GB"/>
+        </w:rPr>
+        <w:t>w,v</w:t>
+      </w:r>
+      <w:proofErr w:type="gramEnd"/>
+      <w:r>
+        <w:rPr>
+          <w:rFonts w:asciiTheme="minorBidi" w:eastAsiaTheme="minorEastAsia" w:hAnsiTheme="minorBidi"/>
+          <w:sz w:val="24"/>
+          <w:szCs w:val="24"/>
+          <w:lang w:val="en-GB"/>
+        </w:rPr>
+        <w:t>]</w:t>
+      </w:r>
+      <w:r>
+        <w:rPr>
+          <w:rFonts w:asciiTheme="minorBidi" w:eastAsiaTheme="minorEastAsia" w:hAnsiTheme="minorBidi"/>
+          <w:sz w:val="24"/>
+          <w:szCs w:val="24"/>
+          <w:lang w:val="en-GB"/>
+        </w:rPr>
+        <w:t xml:space="preserve"> </w:t>
+      </w:r>
+      <w:r>
+        <w:rPr>
+          <w:rFonts w:asciiTheme="minorBidi" w:eastAsiaTheme="minorEastAsia" w:hAnsiTheme="minorBidi"/>
+          <w:sz w:val="24"/>
+          <w:szCs w:val="24"/>
+          <w:lang w:val="en-GB"/>
+        </w:rPr>
+        <w:t>= 0.9 and E[X</w:t>
+      </w:r>
+      <w:r>
+        <w:rPr>
+          <w:rFonts w:asciiTheme="minorBidi" w:eastAsiaTheme="minorEastAsia" w:hAnsiTheme="minorBidi"/>
+          <w:sz w:val="24"/>
+          <w:szCs w:val="24"/>
+          <w:vertAlign w:val="subscript"/>
+          <w:lang w:val="en-GB"/>
+        </w:rPr>
+        <w:t>w,v</w:t>
+      </w:r>
+      <w:r>
+        <w:rPr>
+          <w:rFonts w:asciiTheme="minorBidi" w:eastAsiaTheme="minorEastAsia" w:hAnsiTheme="minorBidi"/>
+          <w:sz w:val="24"/>
+          <w:szCs w:val="24"/>
+          <w:lang w:val="en-GB"/>
+        </w:rPr>
+        <w:t xml:space="preserve">] = 0.3 </w:t>
+      </w:r>
+      <w:r>
+        <w:rPr>
+          <w:rFonts w:asciiTheme="minorBidi" w:eastAsiaTheme="minorEastAsia" w:hAnsiTheme="minorBidi"/>
+          <w:sz w:val="24"/>
+          <w:szCs w:val="24"/>
+          <w:lang w:val="en-GB"/>
+        </w:rPr>
+        <w:t>for the first topic</w:t>
+      </w:r>
+      <w:r>
+        <w:rPr>
+          <w:rFonts w:asciiTheme="minorBidi" w:eastAsiaTheme="minorEastAsia" w:hAnsiTheme="minorBidi"/>
+          <w:sz w:val="24"/>
+          <w:szCs w:val="24"/>
+          <w:lang w:val="en-GB"/>
+        </w:rPr>
+        <w:t>, then P(v)</w:t>
+      </w:r>
+      <w:r>
+        <w:rPr>
+          <w:rFonts w:asciiTheme="minorBidi" w:eastAsiaTheme="minorEastAsia" w:hAnsiTheme="minorBidi"/>
+          <w:sz w:val="24"/>
+          <w:szCs w:val="24"/>
+          <w:lang w:val="en-GB"/>
+        </w:rPr>
+        <w:t xml:space="preserve"> =  </w:t>
+      </w:r>
+      <m:oMath>
+        <m:f>
+          <m:fPr>
+            <m:ctrlPr>
+              <w:rPr>
+                <w:rFonts w:ascii="Cambria Math" w:hAnsi="Cambria Math"/>
+                <w:i/>
+                <w:sz w:val="24"/>
+                <w:szCs w:val="24"/>
+                <w:lang w:val="en-GB"/>
+              </w:rPr>
+            </m:ctrlPr>
+          </m:fPr>
+          <m:num>
+            <m:f>
+              <m:fPr>
+                <m:ctrlPr>
+                  <w:rPr>
+                    <w:rFonts w:ascii="Cambria Math" w:hAnsi="Cambria Math"/>
+                    <w:i/>
+                    <w:sz w:val="24"/>
+                    <w:szCs w:val="24"/>
+                    <w:lang w:val="en-GB"/>
+                  </w:rPr>
+                </m:ctrlPr>
+              </m:fPr>
+              <m:num>
+                <m:r>
+                  <w:rPr>
+                    <w:rFonts w:ascii="Cambria Math" w:hAnsi="Cambria Math"/>
+                    <w:sz w:val="24"/>
+                    <w:szCs w:val="24"/>
+                    <w:lang w:val="en-GB"/>
+                  </w:rPr>
+                  <m:t>1-</m:t>
+                </m:r>
+                <m:r>
+                  <w:rPr>
+                    <w:rFonts w:ascii="Cambria Math" w:hAnsi="Cambria Math"/>
+                    <w:sz w:val="24"/>
+                    <w:szCs w:val="24"/>
+                    <w:lang w:val="en-GB"/>
+                  </w:rPr>
+                  <m:t>0.4</m:t>
+                </m:r>
+              </m:num>
+              <m:den>
+                <m:r>
+                  <w:rPr>
+                    <w:rFonts w:ascii="Cambria Math" w:hAnsi="Cambria Math"/>
+                    <w:sz w:val="24"/>
+                    <w:szCs w:val="24"/>
+                    <w:lang w:val="en-GB"/>
+                  </w:rPr>
+                  <m:t>3</m:t>
+                </m:r>
+              </m:den>
+            </m:f>
+            <m:r>
+              <w:rPr>
+                <w:rFonts w:ascii="Cambria Math" w:hAnsi="Cambria Math"/>
+                <w:sz w:val="24"/>
+                <w:szCs w:val="24"/>
+                <w:lang w:val="en-GB"/>
+              </w:rPr>
+              <m:t xml:space="preserve"> </m:t>
+            </m:r>
+            <m:rad>
+              <m:radPr>
+                <m:degHide m:val="1"/>
+                <m:ctrlPr>
+                  <w:rPr>
+                    <w:rFonts w:ascii="Cambria Math" w:hAnsi="Cambria Math"/>
+                    <w:i/>
+                    <w:sz w:val="24"/>
+                    <w:szCs w:val="24"/>
+                    <w:lang w:val="en-GB"/>
+                  </w:rPr>
+                </m:ctrlPr>
+              </m:radPr>
+              <m:deg/>
+              <m:e>
+                <m:r>
+                  <w:rPr>
+                    <w:rFonts w:ascii="Cambria Math" w:hAnsi="Cambria Math"/>
+                    <w:sz w:val="24"/>
+                    <w:szCs w:val="24"/>
+                    <w:lang w:val="en-GB"/>
+                  </w:rPr>
+                  <m:t>0.9</m:t>
+                </m:r>
+              </m:e>
+            </m:rad>
+          </m:num>
+          <m:den>
+            <m:r>
+              <w:rPr>
+                <w:rFonts w:ascii="Cambria Math" w:hAnsi="Cambria Math"/>
+                <w:sz w:val="24"/>
+                <w:szCs w:val="24"/>
+                <w:lang w:val="en-GB"/>
+              </w:rPr>
+              <m:t>0.4</m:t>
+            </m:r>
+            <m:r>
+              <w:rPr>
+                <w:rFonts w:ascii="Cambria Math" w:hAnsi="Cambria Math"/>
+                <w:sz w:val="24"/>
+                <w:szCs w:val="24"/>
+                <w:lang w:val="en-GB"/>
+              </w:rPr>
+              <m:t>.</m:t>
+            </m:r>
+            <m:r>
+              <w:rPr>
+                <w:rFonts w:ascii="Cambria Math" w:hAnsi="Cambria Math"/>
+                <w:sz w:val="24"/>
+                <w:szCs w:val="24"/>
+                <w:lang w:val="en-GB"/>
+              </w:rPr>
+              <m:t>0.5</m:t>
+            </m:r>
+            <m:r>
+              <w:rPr>
+                <w:rFonts w:ascii="Cambria Math" w:hAnsi="Cambria Math"/>
+                <w:sz w:val="24"/>
+                <w:szCs w:val="24"/>
+                <w:lang w:val="en-GB"/>
+              </w:rPr>
+              <m:t xml:space="preserve">+ </m:t>
+            </m:r>
+            <m:f>
+              <m:fPr>
+                <m:ctrlPr>
+                  <w:rPr>
+                    <w:rFonts w:ascii="Cambria Math" w:hAnsi="Cambria Math"/>
+                    <w:i/>
+                    <w:sz w:val="24"/>
+                    <w:szCs w:val="24"/>
+                    <w:lang w:val="en-GB"/>
+                  </w:rPr>
+                </m:ctrlPr>
+              </m:fPr>
+              <m:num>
+                <m:r>
+                  <w:rPr>
+                    <w:rFonts w:ascii="Cambria Math" w:hAnsi="Cambria Math"/>
+                    <w:sz w:val="24"/>
+                    <w:szCs w:val="24"/>
+                    <w:lang w:val="en-GB"/>
+                  </w:rPr>
+                  <m:t>1-</m:t>
+                </m:r>
+                <m:r>
+                  <w:rPr>
+                    <w:rFonts w:ascii="Cambria Math" w:hAnsi="Cambria Math"/>
+                    <w:sz w:val="24"/>
+                    <w:szCs w:val="24"/>
+                    <w:lang w:val="en-GB"/>
+                  </w:rPr>
+                  <m:t>0.4</m:t>
+                </m:r>
+              </m:num>
+              <m:den>
+                <m:r>
+                  <w:rPr>
+                    <w:rFonts w:ascii="Cambria Math" w:hAnsi="Cambria Math"/>
+                    <w:sz w:val="24"/>
+                    <w:szCs w:val="24"/>
+                    <w:lang w:val="en-GB"/>
+                  </w:rPr>
+                  <m:t>3</m:t>
+                </m:r>
+              </m:den>
+            </m:f>
+            <m:r>
+              <w:rPr>
+                <w:rFonts w:ascii="Cambria Math" w:hAnsi="Cambria Math"/>
+                <w:sz w:val="24"/>
+                <w:szCs w:val="24"/>
+                <w:lang w:val="en-GB"/>
+              </w:rPr>
+              <m:t xml:space="preserve"> . </m:t>
+            </m:r>
+            <m:r>
+              <w:rPr>
+                <w:rFonts w:ascii="Cambria Math" w:hAnsi="Cambria Math"/>
+                <w:sz w:val="24"/>
+                <w:szCs w:val="24"/>
+                <w:lang w:val="en-GB"/>
+              </w:rPr>
+              <m:t>0.3</m:t>
+            </m:r>
+          </m:den>
+        </m:f>
+      </m:oMath>
+      <w:r>
+        <w:rPr>
+          <w:rFonts w:asciiTheme="minorBidi" w:eastAsiaTheme="minorEastAsia" w:hAnsiTheme="minorBidi"/>
+          <w:sz w:val="24"/>
+          <w:szCs w:val="24"/>
+          <w:lang w:val="en-GB"/>
+        </w:rPr>
+        <w:t xml:space="preserve"> = 0.7. for the second topic</w:t>
+      </w:r>
+      <w:r>
+        <w:rPr>
+          <w:rFonts w:asciiTheme="minorBidi" w:eastAsiaTheme="minorEastAsia" w:hAnsiTheme="minorBidi"/>
+          <w:sz w:val="24"/>
+          <w:szCs w:val="24"/>
+          <w:lang w:val="en-GB"/>
+        </w:rPr>
+        <w:t xml:space="preserve"> we assume </w:t>
+      </w:r>
+      <w:r>
+        <w:rPr>
+          <w:rFonts w:asciiTheme="minorBidi" w:eastAsiaTheme="minorEastAsia" w:hAnsiTheme="minorBidi"/>
+          <w:sz w:val="24"/>
+          <w:szCs w:val="24"/>
+          <w:lang w:val="en-GB"/>
+        </w:rPr>
+        <w:t>var[</w:t>
+      </w:r>
+      <w:proofErr w:type="gramStart"/>
+      <w:r>
+        <w:rPr>
+          <w:rFonts w:asciiTheme="minorBidi" w:eastAsiaTheme="minorEastAsia" w:hAnsiTheme="minorBidi"/>
+          <w:sz w:val="24"/>
+          <w:szCs w:val="24"/>
+          <w:lang w:val="en-GB"/>
+        </w:rPr>
+        <w:t>X</w:t>
+      </w:r>
+      <w:r>
+        <w:rPr>
+          <w:rFonts w:asciiTheme="minorBidi" w:eastAsiaTheme="minorEastAsia" w:hAnsiTheme="minorBidi"/>
+          <w:sz w:val="24"/>
+          <w:szCs w:val="24"/>
+          <w:vertAlign w:val="subscript"/>
+          <w:lang w:val="en-GB"/>
+        </w:rPr>
+        <w:t>w,v</w:t>
+      </w:r>
+      <w:proofErr w:type="gramEnd"/>
+      <w:r>
+        <w:rPr>
+          <w:rFonts w:asciiTheme="minorBidi" w:eastAsiaTheme="minorEastAsia" w:hAnsiTheme="minorBidi"/>
+          <w:sz w:val="24"/>
+          <w:szCs w:val="24"/>
+          <w:lang w:val="en-GB"/>
+        </w:rPr>
+        <w:t>]</w:t>
+      </w:r>
+      <w:r>
+        <w:rPr>
+          <w:rFonts w:asciiTheme="minorBidi" w:eastAsiaTheme="minorEastAsia" w:hAnsiTheme="minorBidi"/>
+          <w:sz w:val="24"/>
+          <w:szCs w:val="24"/>
+          <w:lang w:val="en-GB"/>
+        </w:rPr>
+        <w:t xml:space="preserve"> </w:t>
+      </w:r>
+      <w:r>
+        <w:rPr>
+          <w:rFonts w:asciiTheme="minorBidi" w:eastAsiaTheme="minorEastAsia" w:hAnsiTheme="minorBidi"/>
+          <w:sz w:val="24"/>
+          <w:szCs w:val="24"/>
+          <w:lang w:val="en-GB"/>
+        </w:rPr>
+        <w:t>= 0.</w:t>
+      </w:r>
+      <w:r>
+        <w:rPr>
+          <w:rFonts w:asciiTheme="minorBidi" w:eastAsiaTheme="minorEastAsia" w:hAnsiTheme="minorBidi"/>
+          <w:sz w:val="24"/>
+          <w:szCs w:val="24"/>
+          <w:lang w:val="en-GB"/>
+        </w:rPr>
+        <w:t>4</w:t>
+      </w:r>
+      <w:r>
+        <w:rPr>
+          <w:rFonts w:asciiTheme="minorBidi" w:eastAsiaTheme="minorEastAsia" w:hAnsiTheme="minorBidi"/>
+          <w:sz w:val="24"/>
+          <w:szCs w:val="24"/>
+          <w:lang w:val="en-GB"/>
+        </w:rPr>
+        <w:t xml:space="preserve"> and E[X</w:t>
+      </w:r>
+      <w:r>
+        <w:rPr>
+          <w:rFonts w:asciiTheme="minorBidi" w:eastAsiaTheme="minorEastAsia" w:hAnsiTheme="minorBidi"/>
+          <w:sz w:val="24"/>
+          <w:szCs w:val="24"/>
+          <w:vertAlign w:val="subscript"/>
+          <w:lang w:val="en-GB"/>
+        </w:rPr>
+        <w:t>w,v</w:t>
+      </w:r>
+      <w:r>
+        <w:rPr>
+          <w:rFonts w:asciiTheme="minorBidi" w:eastAsiaTheme="minorEastAsia" w:hAnsiTheme="minorBidi"/>
+          <w:sz w:val="24"/>
+          <w:szCs w:val="24"/>
+          <w:lang w:val="en-GB"/>
+        </w:rPr>
+        <w:t>] = 0.</w:t>
+      </w:r>
+      <w:r>
+        <w:rPr>
+          <w:rFonts w:asciiTheme="minorBidi" w:eastAsiaTheme="minorEastAsia" w:hAnsiTheme="minorBidi"/>
+          <w:sz w:val="24"/>
+          <w:szCs w:val="24"/>
+          <w:lang w:val="en-GB"/>
+        </w:rPr>
+        <w:t xml:space="preserve">5, then </w:t>
+      </w:r>
+      <w:r>
+        <w:rPr>
+          <w:rFonts w:asciiTheme="minorBidi" w:eastAsiaTheme="minorEastAsia" w:hAnsiTheme="minorBidi"/>
+          <w:sz w:val="24"/>
+          <w:szCs w:val="24"/>
+          <w:lang w:val="en-GB"/>
+        </w:rPr>
+        <w:t>P(v) = 0.33. we choose now the max, which is =0.7 and multiply it with 1.5. the</w:t>
+      </w:r>
+      <w:r>
+        <w:rPr>
+          <w:rFonts w:asciiTheme="minorBidi" w:eastAsiaTheme="minorEastAsia" w:hAnsiTheme="minorBidi"/>
+          <w:sz w:val="24"/>
+          <w:szCs w:val="24"/>
+          <w:lang w:val="en-GB"/>
+        </w:rPr>
+        <w:t>n</w:t>
+      </w:r>
+      <w:r>
+        <w:rPr>
+          <w:rFonts w:asciiTheme="minorBidi" w:eastAsiaTheme="minorEastAsia" w:hAnsiTheme="minorBidi"/>
+          <w:sz w:val="24"/>
+          <w:szCs w:val="24"/>
+          <w:lang w:val="en-GB"/>
+        </w:rPr>
+        <w:t xml:space="preserve"> P*(v) will be 1.05</w:t>
+      </w:r>
+    </w:p>
+    <w:p>
+      <w:pPr>
+        <w:pStyle w:val="ListParagraph"/>
+        <w:numPr>
+          <w:ilvl w:val="2"/>
+          <w:numId w:val="23"/>
+        </w:numPr>
+        <w:autoSpaceDE w:val="0"/>
+        <w:autoSpaceDN w:val="0"/>
+        <w:adjustRightInd w:val="0"/>
+        <w:spacing w:after="0" w:line="360" w:lineRule="auto"/>
+        <w:ind w:left="360"/>
+        <w:jc w:val="both"/>
+        <w:rPr>
+          <w:rFonts w:asciiTheme="minorBidi" w:hAnsiTheme="minorBidi"/>
+          <w:lang w:val="en-GB"/>
+        </w:rPr>
+      </w:pPr>
+      <w:r>
+        <w:rPr>
+          <w:rFonts w:asciiTheme="minorBidi" w:hAnsiTheme="minorBidi"/>
+          <w:lang w:val="en-GB"/>
+        </w:rPr>
+        <w:t>We see that P*(v) is greater than the threshold, as a result</w:t>
+      </w:r>
+      <w:bookmarkStart w:id="61" w:name="_GoBack"/>
+      <w:bookmarkEnd w:id="61"/>
+      <w:r>
+        <w:rPr>
+          <w:rFonts w:asciiTheme="minorBidi" w:hAnsiTheme="minorBidi"/>
+          <w:lang w:val="en-GB"/>
+        </w:rPr>
+        <w:t>, the model will cho</w:t>
+      </w:r>
+      <w:r>
+        <w:rPr>
+          <w:rFonts w:asciiTheme="minorBidi" w:hAnsiTheme="minorBidi"/>
+          <w:lang w:val="en-GB"/>
+        </w:rPr>
+        <w:t>o</w:t>
+      </w:r>
+      <w:r>
+        <w:rPr>
+          <w:rFonts w:asciiTheme="minorBidi" w:hAnsiTheme="minorBidi"/>
+          <w:lang w:val="en-GB"/>
+        </w:rPr>
+        <w:t>se the online retrieval algorithm to calculate the top-k for the user v</w:t>
+      </w:r>
+      <w:r>
+        <w:rPr>
+          <w:rFonts w:asciiTheme="minorBidi" w:hAnsiTheme="minorBidi"/>
+          <w:lang w:val="en-GB"/>
+        </w:rPr>
+        <w:t>.</w:t>
+      </w:r>
+      <w:r>
+        <w:rPr>
+          <w:rFonts w:asciiTheme="minorBidi" w:hAnsiTheme="minorBidi"/>
+          <w:lang w:val="en-GB"/>
+        </w:rPr>
+        <w:t xml:space="preserve"> in other words the query vector now out of the boundaries of the safe region, we need to recalculated using the online retrieval algorithm. </w:t>
+      </w:r>
+    </w:p>
+    <w:p>
+      <w:pPr>
+        <w:autoSpaceDE w:val="0"/>
+        <w:autoSpaceDN w:val="0"/>
+        <w:adjustRightInd w:val="0"/>
+        <w:spacing w:after="0" w:line="360" w:lineRule="auto"/>
+        <w:jc w:val="both"/>
+        <w:rPr>
+          <w:rFonts w:asciiTheme="minorBidi" w:hAnsiTheme="minorBidi"/>
+          <w:lang w:val="en-GB"/>
+        </w:rPr>
+      </w:pPr>
+    </w:p>
+    <w:p>
+      <w:pPr>
+        <w:autoSpaceDE w:val="0"/>
+        <w:autoSpaceDN w:val="0"/>
+        <w:adjustRightInd w:val="0"/>
+        <w:spacing w:after="0" w:line="360" w:lineRule="auto"/>
+        <w:jc w:val="both"/>
+        <w:rPr>
+          <w:rFonts w:asciiTheme="minorBidi" w:hAnsiTheme="minorBidi"/>
+          <w:b/>
+          <w:bCs/>
+          <w:sz w:val="24"/>
+          <w:szCs w:val="24"/>
+          <w:lang w:val="en-GB"/>
+        </w:rPr>
+      </w:pPr>
+    </w:p>
+    <w:p>
+      <w:pPr>
+        <w:pStyle w:val="Heading1"/>
+        <w:rPr>
+          <w:lang w:val="en-GB"/>
+        </w:rPr>
+      </w:pPr>
+      <w:bookmarkStart w:id="62" w:name="_Toc499544847"/>
+      <w:r>
+        <w:rPr>
+          <w:lang w:val="en-GB"/>
+        </w:rPr>
+        <w:t>E</w:t>
+      </w:r>
+      <w:r>
+        <w:rPr>
+          <w:lang w:val="en-GB"/>
+        </w:rPr>
+        <w:t>xperimental study</w:t>
+      </w:r>
+      <w:bookmarkEnd w:id="62"/>
+    </w:p>
+    <w:p>
+      <w:pPr>
+        <w:autoSpaceDE w:val="0"/>
+        <w:autoSpaceDN w:val="0"/>
+        <w:adjustRightInd w:val="0"/>
+        <w:spacing w:after="0" w:line="360" w:lineRule="auto"/>
+        <w:jc w:val="both"/>
+        <w:rPr>
+          <w:rFonts w:asciiTheme="minorBidi" w:hAnsiTheme="minorBidi"/>
+          <w:lang w:val="en-GB"/>
+        </w:rPr>
+      </w:pPr>
+      <w:commentRangeStart w:id="63"/>
+      <w:r>
+        <w:rPr>
+          <w:rFonts w:asciiTheme="minorBidi" w:hAnsiTheme="minorBidi"/>
+          <w:color w:val="FF0000"/>
+          <w:lang w:val="en-GB"/>
+        </w:rPr>
+        <w:t>The same researchers</w:t>
+      </w:r>
+      <w:r>
+        <w:rPr>
+          <w:rFonts w:asciiTheme="minorBidi" w:hAnsiTheme="minorBidi"/>
+          <w:color w:val="FF0000"/>
+          <w:lang w:val="en-GB"/>
+        </w:rPr>
+        <w:t xml:space="preserve"> did experiments </w:t>
+      </w:r>
+      <w:commentRangeEnd w:id="63"/>
+      <w:r>
+        <w:rPr>
+          <w:rStyle w:val="CommentReference"/>
+          <w:lang w:val="de-DE"/>
+        </w:rPr>
+        <w:commentReference w:id="63"/>
+      </w:r>
+      <w:r>
+        <w:rPr>
+          <w:rFonts w:asciiTheme="minorBidi" w:hAnsiTheme="minorBidi"/>
+          <w:lang w:val="en-GB"/>
+        </w:rPr>
+        <w:t xml:space="preserve">on real social network datasets with billions of edges such as </w:t>
+      </w:r>
+      <w:r>
+        <w:rPr>
+          <w:rFonts w:asciiTheme="minorBidi" w:hAnsiTheme="minorBidi"/>
+          <w:lang w:val="en-GB"/>
+        </w:rPr>
+        <w:t>T</w:t>
+      </w:r>
+      <w:r>
+        <w:rPr>
+          <w:rFonts w:asciiTheme="minorBidi" w:hAnsiTheme="minorBidi"/>
+          <w:lang w:val="en-GB"/>
+        </w:rPr>
+        <w:t>witter and AOL</w:t>
+      </w:r>
+      <w:r>
+        <w:rPr>
+          <w:rFonts w:asciiTheme="minorBidi" w:hAnsiTheme="minorBidi"/>
+          <w:lang w:val="en-GB"/>
+        </w:rPr>
+        <w:t xml:space="preserve"> [1]</w:t>
+      </w:r>
+      <w:r>
+        <w:rPr>
+          <w:rFonts w:asciiTheme="minorBidi" w:hAnsiTheme="minorBidi"/>
+          <w:lang w:val="en-GB"/>
+        </w:rPr>
+        <w:t xml:space="preserve">. </w:t>
+      </w:r>
+      <w:commentRangeStart w:id="64"/>
+      <w:r>
+        <w:rPr>
+          <w:rFonts w:asciiTheme="minorBidi" w:hAnsiTheme="minorBidi"/>
+          <w:color w:val="FF0000"/>
+          <w:lang w:val="en-GB"/>
+        </w:rPr>
+        <w:t>T</w:t>
+      </w:r>
+      <w:r>
+        <w:rPr>
+          <w:rFonts w:asciiTheme="minorBidi" w:hAnsiTheme="minorBidi"/>
+          <w:color w:val="FF0000"/>
+          <w:lang w:val="en-GB"/>
+        </w:rPr>
+        <w:t>heir</w:t>
+      </w:r>
+      <w:commentRangeEnd w:id="64"/>
+      <w:r>
+        <w:rPr>
+          <w:rStyle w:val="CommentReference"/>
+          <w:color w:val="FF0000"/>
+          <w:lang w:val="de-DE"/>
+        </w:rPr>
+        <w:commentReference w:id="64"/>
+      </w:r>
+      <w:r>
+        <w:rPr>
+          <w:rFonts w:asciiTheme="minorBidi" w:hAnsiTheme="minorBidi"/>
+          <w:color w:val="FF0000"/>
+          <w:lang w:val="en-GB"/>
+        </w:rPr>
+        <w:t xml:space="preserve"> target</w:t>
+      </w:r>
+      <w:r>
+        <w:rPr>
+          <w:rFonts w:asciiTheme="minorBidi" w:hAnsiTheme="minorBidi"/>
+          <w:lang w:val="en-GB"/>
+        </w:rPr>
+        <w:t xml:space="preserve"> is to guarantee the real-time delivery of relevant ads</w:t>
+      </w:r>
+      <w:r>
+        <w:rPr>
+          <w:rFonts w:asciiTheme="minorBidi" w:hAnsiTheme="minorBidi"/>
+          <w:lang w:val="en-GB"/>
+        </w:rPr>
+        <w:t xml:space="preserve">. </w:t>
+      </w:r>
+      <w:commentRangeStart w:id="65"/>
+      <w:r>
+        <w:rPr>
+          <w:rFonts w:asciiTheme="minorBidi" w:hAnsiTheme="minorBidi"/>
+          <w:color w:val="FF0000"/>
+          <w:lang w:val="en-GB"/>
+        </w:rPr>
+        <w:t>T</w:t>
+      </w:r>
+      <w:r>
+        <w:rPr>
+          <w:rFonts w:asciiTheme="minorBidi" w:hAnsiTheme="minorBidi"/>
+          <w:color w:val="FF0000"/>
+          <w:lang w:val="en-GB"/>
+        </w:rPr>
+        <w:t>hey</w:t>
+      </w:r>
+      <w:r>
+        <w:rPr>
+          <w:rFonts w:asciiTheme="minorBidi" w:hAnsiTheme="minorBidi"/>
+          <w:color w:val="FF0000"/>
+          <w:lang w:val="en-GB"/>
+        </w:rPr>
+        <w:t xml:space="preserve"> </w:t>
+      </w:r>
+      <w:commentRangeEnd w:id="65"/>
+      <w:r>
+        <w:rPr>
+          <w:rStyle w:val="CommentReference"/>
+          <w:color w:val="FF0000"/>
+          <w:lang w:val="de-DE"/>
+        </w:rPr>
+        <w:commentReference w:id="65"/>
+      </w:r>
+      <w:r>
+        <w:rPr>
+          <w:rFonts w:asciiTheme="minorBidi" w:hAnsiTheme="minorBidi"/>
+          <w:color w:val="FF0000"/>
+          <w:lang w:val="en-GB"/>
+        </w:rPr>
+        <w:t>are interested to measure the average elapsed time in retrieving the</w:t>
+      </w:r>
+      <w:r>
+        <w:rPr>
+          <w:rFonts w:asciiTheme="minorBidi" w:hAnsiTheme="minorBidi"/>
+          <w:color w:val="FF0000"/>
+          <w:lang w:val="en-GB"/>
+        </w:rPr>
+        <w:t xml:space="preserve"> </w:t>
+      </w:r>
+      <w:r>
+        <w:rPr>
+          <w:rFonts w:asciiTheme="minorBidi" w:hAnsiTheme="minorBidi"/>
+          <w:color w:val="FF0000"/>
+          <w:lang w:val="en-GB"/>
+        </w:rPr>
+        <w:t xml:space="preserve">top-k ads for each </w:t>
+      </w:r>
+      <w:r>
+        <w:rPr>
+          <w:rFonts w:asciiTheme="minorBidi" w:hAnsiTheme="minorBidi"/>
+          <w:lang w:val="en-GB"/>
+        </w:rPr>
+        <w:t>read operation.</w:t>
+      </w:r>
+    </w:p>
+    <w:p>
+      <w:pPr>
+        <w:autoSpaceDE w:val="0"/>
+        <w:autoSpaceDN w:val="0"/>
+        <w:adjustRightInd w:val="0"/>
+        <w:spacing w:after="0" w:line="360" w:lineRule="auto"/>
+        <w:jc w:val="both"/>
+        <w:rPr>
+          <w:rFonts w:asciiTheme="minorBidi" w:hAnsiTheme="minorBidi"/>
+          <w:lang w:val="en-GB"/>
+        </w:rPr>
+      </w:pPr>
+    </w:p>
+    <w:p>
+      <w:pPr>
+        <w:autoSpaceDE w:val="0"/>
+        <w:autoSpaceDN w:val="0"/>
+        <w:adjustRightInd w:val="0"/>
+        <w:spacing w:after="0" w:line="360" w:lineRule="auto"/>
+        <w:jc w:val="both"/>
+        <w:rPr>
+          <w:rFonts w:asciiTheme="minorBidi" w:hAnsiTheme="minorBidi"/>
+          <w:b/>
+          <w:bCs/>
+          <w:sz w:val="24"/>
+          <w:szCs w:val="24"/>
+          <w:lang w:val="en-GB"/>
+        </w:rPr>
+      </w:pPr>
+      <w:r>
+        <w:rPr>
+          <w:rFonts w:asciiTheme="minorBidi" w:hAnsiTheme="minorBidi"/>
+          <w:b/>
+          <w:bCs/>
+          <w:sz w:val="24"/>
+          <w:szCs w:val="24"/>
+          <w:lang w:val="en-GB"/>
+        </w:rPr>
+        <w:t>Varying α</w:t>
+      </w:r>
+    </w:p>
+    <w:p>
+      <w:pPr>
+        <w:autoSpaceDE w:val="0"/>
+        <w:autoSpaceDN w:val="0"/>
+        <w:adjustRightInd w:val="0"/>
+        <w:spacing w:after="0" w:line="360" w:lineRule="auto"/>
+        <w:jc w:val="both"/>
+        <w:rPr>
+          <w:rFonts w:asciiTheme="minorBidi" w:hAnsiTheme="minorBidi"/>
+          <w:lang w:val="en-GB"/>
+        </w:rPr>
+      </w:pPr>
+      <w:r>
+        <w:rPr>
+          <w:rFonts w:asciiTheme="minorBidi" w:hAnsiTheme="minorBidi"/>
+          <w:lang w:val="en-GB"/>
+        </w:rPr>
         <w:t xml:space="preserve">The </w:t>
       </w:r>
       <w:r>
@@ -19871,6 +21344,7 @@
           <w:rFonts w:asciiTheme="minorBidi" w:hAnsiTheme="minorBidi"/>
           <w:lang w:val="en-GB"/>
         </w:rPr>
+        <w:lastRenderedPageBreak/>
         <w:t>when the news feed updates at a high speed. Hence, we can see</w:t>
       </w:r>
       <w:r>
@@ -20104,7 +21578,6 @@
           <w:szCs w:val="24"/>
           <w:lang w:val="en-GB"/>
         </w:rPr>
-        <w:lastRenderedPageBreak/>
         <w:drawing>
           <wp:inline distT="0" distB="0" distL="0" distR="0" wp14:anchorId="6A19A3AE" wp14:editId="74A94C95">
             <wp:extent cx="6238875" cy="2773680"/>
@@ -20468,7 +21941,15 @@
           <w:rFonts w:asciiTheme="minorBidi" w:hAnsiTheme="minorBidi"/>
           <w:lang w:val="en-GB"/>
         </w:rPr>
-        <w:t xml:space="preserve">determine the suitable model to retrieve the top-k ads for a given user </w:t>
+        <w:t xml:space="preserve">determine </w:t>
+      </w:r>
+      <w:r>
+        <w:rPr>
+          <w:rFonts w:asciiTheme="minorBidi" w:hAnsiTheme="minorBidi"/>
+          <w:lang w:val="en-GB"/>
+        </w:rPr>
+        <w:lastRenderedPageBreak/>
+        <w:t xml:space="preserve">the suitable model to retrieve the top-k ads for a given user </w:t>
       </w:r>
       <w:r>
         <w:rPr>
@@ -21074,8 +22555,16 @@
         <w:rPr>
           <w:lang w:val="en-GB"/>
         </w:rPr>
-        <w:t>The model challenge</w:t>
-      </w:r>
+        <w:t xml:space="preserve">The model </w:t>
+      </w:r>
+      <w:proofErr w:type="gramStart"/>
+      <w:r>
+        <w:rPr>
+          <w:lang w:val="en-GB"/>
+        </w:rPr>
+        <w:t>challenge</w:t>
+      </w:r>
+      <w:proofErr w:type="gramEnd"/>
     </w:p>
   </w:comment>
   <w:comment w:id="5" w:author="Altahan, Mohammad (STUDENTS)" w:date="2018-01-03T16:37:00Z" w:initials="AM(">
@@ -21102,8 +22591,16 @@
         <w:rPr>
           <w:lang w:val="en-GB"/>
         </w:rPr>
-        <w:t>ould be computationally ..</w:t>
-      </w:r>
+        <w:t>ould be computationally</w:t>
+      </w:r>
+      <w:proofErr w:type="gramStart"/>
+      <w:r>
+        <w:rPr>
+          <w:lang w:val="en-GB"/>
+        </w:rPr>
+        <w:t xml:space="preserve"> ..</w:t>
+      </w:r>
+      <w:proofErr w:type="gramEnd"/>
     </w:p>
   </w:comment>
   <w:comment w:id="7" w:author="Altahan, Mohammad (STUDENTS)" w:date="2018-01-03T16:41:00Z" w:initials="AM(">
@@ -21218,13 +22715,27 @@
         <w:rPr>
           <w:lang w:val="en-GB"/>
         </w:rPr>
-        <w:t>There are some related works ,</w:t>
-      </w:r>
-      <w:r>
-        <w:rPr>
-          <w:lang w:val="en-GB"/>
-        </w:rPr>
-        <w:t>That t</w:t>
+        <w:t xml:space="preserve">There are some related </w:t>
+      </w:r>
+      <w:proofErr w:type="gramStart"/>
+      <w:r>
+        <w:rPr>
+          <w:lang w:val="en-GB"/>
+        </w:rPr>
+        <w:t>works ,</w:t>
+      </w:r>
+      <w:r>
+        <w:rPr>
+          <w:lang w:val="en-GB"/>
+        </w:rPr>
+        <w:t>That</w:t>
+      </w:r>
+      <w:proofErr w:type="gramEnd"/>
+      <w:r>
+        <w:rPr>
+          <w:lang w:val="en-GB"/>
+        </w:rPr>
+        <w:t xml:space="preserve"> t</w:t>
       </w:r>
       <w:r>
         <w:rPr>
@@ -21504,8 +23015,16 @@
         <w:rPr>
           <w:lang w:val="en-GB"/>
         </w:rPr>
-        <w:t>equation have summed up ..</w:t>
-      </w:r>
+        <w:t>equation have summed up</w:t>
+      </w:r>
+      <w:proofErr w:type="gramStart"/>
+      <w:r>
+        <w:rPr>
+          <w:lang w:val="en-GB"/>
+        </w:rPr>
+        <w:t xml:space="preserve"> ..</w:t>
+      </w:r>
+      <w:proofErr w:type="gramEnd"/>
     </w:p>
   </w:comment>
   <w:comment w:id="27" w:author="Altahan, Mohammad (STUDENTS)" w:date="2018-01-03T16:24:00Z" w:initials="AM(">
@@ -21562,12 +23081,14 @@
         </w:rPr>
         <w:t xml:space="preserve"> </w:t>
       </w:r>
+      <w:proofErr w:type="gramStart"/>
       <w:r>
         <w:rPr>
           <w:lang w:val="en-GB"/>
         </w:rPr>
         <w:t>model</w:t>
       </w:r>
+      <w:proofErr w:type="gramEnd"/>
     </w:p>
   </w:comment>
   <w:comment w:id="30" w:author="Altahan, Mohammad (STUDENTS)" w:date="2018-01-03T17:35:00Z" w:initials="AM(">
@@ -21946,7 +23467,7 @@
       </w:r>
     </w:p>
   </w:comment>
-  <w:comment w:id="50" w:author="Altahan, Mohammad (STUDENTS)" w:date="2018-01-03T18:26:00Z" w:initials="AM(">
+  <w:comment w:id="49" w:author="Altahan, Mohammad (STUDENTS)" w:date="2018-01-03T18:26:00Z" w:initials="AM(">
     <w:p>
       <w:pPr>
         <w:pStyle w:val="CommentText"/>
@@ -21965,6 +23486,48 @@
           <w:lang w:val="en-GB"/>
         </w:rPr>
         <w:t xml:space="preserve">the model needs </w:t>
+      </w:r>
+    </w:p>
+  </w:comment>
+  <w:comment w:id="50" w:author="Altahan, Mohammad (STUDENTS)" w:date="2018-01-03T18:27:00Z" w:initials="AM(">
+    <w:p>
+      <w:pPr>
+        <w:pStyle w:val="CommentText"/>
+        <w:rPr>
+          <w:lang w:val="en-GB"/>
+        </w:rPr>
+      </w:pPr>
+      <w:r>
+        <w:rPr>
+          <w:rStyle w:val="CommentReference"/>
+        </w:rPr>
+        <w:annotationRef/>
+      </w:r>
+      <w:r>
+        <w:rPr>
+          <w:lang w:val="en-GB"/>
+        </w:rPr>
+        <w:t>is to reduce the nu</w:t>
+      </w:r>
+      <w:r>
+        <w:rPr>
+          <w:lang w:val="en-GB"/>
+        </w:rPr>
+        <w:t>mber</w:t>
+      </w:r>
+      <w:proofErr w:type="gramStart"/>
+      <w:r>
+        <w:rPr>
+          <w:lang w:val="en-GB"/>
+        </w:rPr>
+        <w:t xml:space="preserve"> ..</w:t>
+      </w:r>
+      <w:proofErr w:type="gramEnd"/>
+      <w:r>
+        <w:rPr>
+          <w:lang w:val="en-GB"/>
+        </w:rPr>
+        <w:t xml:space="preserve"> </w:t>
       </w:r>
     </w:p>
   </w:comment>
@@ -21986,17 +23549,11 @@
         <w:rPr>
           <w:lang w:val="en-GB"/>
         </w:rPr>
-        <w:t>is to reduce the nu</w:t>
-      </w:r>
-      <w:r>
-        <w:rPr>
-          <w:lang w:val="en-GB"/>
-        </w:rPr>
-        <w:t xml:space="preserve">mber .. </w:t>
+        <w:t>an upper bound has been developed</w:t>
       </w:r>
     </w:p>
   </w:comment>
-  <w:comment w:id="52" w:author="Altahan, Mohammad (STUDENTS)" w:date="2018-01-03T18:27:00Z" w:initials="AM(">
+  <w:comment w:id="52" w:author="Altahan, Mohammad (STUDENTS)" w:date="2018-01-03T18:29:00Z" w:initials="AM(">
     <w:p>
       <w:pPr>
         <w:pStyle w:val="CommentText"/>
@@ -22014,11 +23571,17 @@
         <w:rPr>
           <w:lang w:val="en-GB"/>
         </w:rPr>
-        <w:t>an upper bound has been developed</w:t>
+        <w:t xml:space="preserve">the top-k </w:t>
+      </w:r>
+      <w:r>
+        <w:rPr>
+          <w:lang w:val="en-GB"/>
+        </w:rPr>
+        <w:t>should be recalculated using the …</w:t>
       </w:r>
     </w:p>
   </w:comment>
-  <w:comment w:id="53" w:author="Altahan, Mohammad (STUDENTS)" w:date="2018-01-03T18:29:00Z" w:initials="AM(">
+  <w:comment w:id="54" w:author="Altahan, Mohammad (STUDENTS)" w:date="2018-01-03T18:34:00Z" w:initials="AM(">
     <w:p>
       <w:pPr>
         <w:pStyle w:val="CommentText"/>
@@ -22036,17 +23599,25 @@
         <w:rPr>
           <w:lang w:val="en-GB"/>
         </w:rPr>
-        <w:t xml:space="preserve">the top-k </w:t>
-      </w:r>
-      <w:r>
-        <w:rPr>
-          <w:lang w:val="en-GB"/>
-        </w:rPr>
-        <w:t>should be recalculated using the …</w:t>
+        <w:t xml:space="preserve">the model uses the </w:t>
+      </w:r>
+      <w:proofErr w:type="gramStart"/>
+      <w:r>
+        <w:rPr>
+          <w:lang w:val="en-GB"/>
+        </w:rPr>
+        <w:t>online ,</w:t>
+      </w:r>
+      <w:proofErr w:type="gramEnd"/>
+      <w:r>
+        <w:rPr>
+          <w:lang w:val="en-GB"/>
+        </w:rPr>
+        <w:t xml:space="preserve"> otherwise the model uses the gsr</w:t>
       </w:r>
     </w:p>
   </w:comment>
-  <w:comment w:id="55" w:author="Altahan, Mohammad (STUDENTS)" w:date="2018-01-03T18:34:00Z" w:initials="AM(">
+  <w:comment w:id="56" w:author="Altahan, Mohammad (STUDENTS)" w:date="2018-01-03T18:35:00Z" w:initials="AM(">
     <w:p>
       <w:pPr>
         <w:pStyle w:val="CommentText"/>
@@ -22064,17 +23635,17 @@
         <w:rPr>
           <w:lang w:val="en-GB"/>
         </w:rPr>
-        <w:t>the model uses the online ,</w:t>
-      </w:r>
-      <w:r>
-        <w:rPr>
-          <w:lang w:val="en-GB"/>
-        </w:rPr>
-        <w:t xml:space="preserve"> otherwise the model uses the gsr</w:t>
+        <w:t xml:space="preserve">a series of equations has </w:t>
+      </w:r>
+      <w:r>
+        <w:rPr>
+          <w:lang w:val="en-GB"/>
+        </w:rPr>
+        <w:t xml:space="preserve">been introduced </w:t>
       </w:r>
     </w:p>
   </w:comment>
-  <w:comment w:id="57" w:author="Altahan, Mohammad (STUDENTS)" w:date="2018-01-03T18:35:00Z" w:initials="AM(">
+  <w:comment w:id="57" w:author="Altahan, Mohammad (STUDENTS)" w:date="2018-01-03T18:36:00Z" w:initials="AM(">
     <w:p>
       <w:pPr>
         <w:pStyle w:val="CommentText"/>
@@ -22092,17 +23663,11 @@
         <w:rPr>
           <w:lang w:val="en-GB"/>
         </w:rPr>
-        <w:t xml:space="preserve">a series of equations has </w:t>
-      </w:r>
-      <w:r>
-        <w:rPr>
-          <w:lang w:val="en-GB"/>
-        </w:rPr>
-        <w:t xml:space="preserve">been introduced </w:t>
+        <w:t xml:space="preserve">the final </w:t>
       </w:r>
     </w:p>
   </w:comment>
-  <w:comment w:id="58" w:author="Altahan, Mohammad (STUDENTS)" w:date="2018-01-03T18:36:00Z" w:initials="AM(">
+  <w:comment w:id="59" w:author="Altahan, Mohammad (STUDENTS)" w:date="2018-01-03T18:37:00Z" w:initials="AM(">
     <w:p>
       <w:pPr>
         <w:pStyle w:val="CommentText"/>
@@ -22120,33 +23685,11 @@
         <w:rPr>
           <w:lang w:val="en-GB"/>
         </w:rPr>
-        <w:t xml:space="preserve">the final </w:t>
+        <w:t xml:space="preserve">the model needs to combine it </w:t>
       </w:r>
     </w:p>
   </w:comment>
-  <w:comment w:id="60" w:author="Altahan, Mohammad (STUDENTS)" w:date="2018-01-03T18:37:00Z" w:initials="AM(">
-    <w:p>
-      <w:pPr>
-        <w:pStyle w:val="CommentText"/>
-        <w:rPr>
-          <w:lang w:val="en-GB"/>
-        </w:rPr>
-      </w:pPr>
-      <w:r>
-        <w:rPr>
-          <w:rStyle w:val="CommentReference"/>
-        </w:rPr>
-        <w:annotationRef/>
-      </w:r>
-      <w:r>
-        <w:rPr>
-          <w:lang w:val="en-GB"/>
-        </w:rPr>
-        <w:t xml:space="preserve">the model needs to combine it </w:t>
-      </w:r>
-    </w:p>
-  </w:comment>
-  <w:comment w:id="61" w:author="Altahan, Mohammad (STUDENTS)" w:date="2018-01-03T18:38:00Z" w:initials="AM(">
+  <w:comment w:id="60" w:author="Altahan, Mohammad (STUDENTS)" w:date="2018-01-03T18:38:00Z" w:initials="AM(">
     <w:p>
       <w:pPr>
         <w:pStyle w:val="CommentText"/>
@@ -22236,7 +23779,21 @@
         <w:rPr>
           <w:lang w:val="en-GB"/>
         </w:rPr>
-        <w:t>we are or the model i</w:t>
+        <w:t xml:space="preserve">we </w:t>
+      </w:r>
+      <w:proofErr w:type="gramStart"/>
+      <w:r>
+        <w:rPr>
+          <w:lang w:val="en-GB"/>
+        </w:rPr>
+        <w:t>are</w:t>
+      </w:r>
+      <w:proofErr w:type="gramEnd"/>
+      <w:r>
+        <w:rPr>
+          <w:lang w:val="en-GB"/>
+        </w:rPr>
+        <w:t xml:space="preserve"> or the model i</w:t>
       </w:r>
       <w:r>
         <w:rPr>
@@ -22534,7 +24091,7 @@
             <w:sz w:val="20"/>
             <w:szCs w:val="20"/>
           </w:rPr>
-          <w:t>10</w:t>
+          <w:t>15</w:t>
         </w:r>
         <w:r>
           <w:rPr>
@@ -24145,6 +25702,92 @@
     </w:lvl>
   </w:abstractNum>
   <w:abstractNum w:abstractNumId="16" w15:restartNumberingAfterBreak="0">
+    <w:nsid w:val="5D4036B5"/>
+    <w:multiLevelType w:val="hybridMultilevel"/>
+    <w:tmpl w:val="F990B6E2"/>
+    <w:lvl w:ilvl="0" w:tplc="2000000F">
+      <w:start w:val="1"/>
+      <w:numFmt w:val="decimal"/>
+      <w:lvlText w:val="%1."/>
+      <w:lvlJc w:val="left"/>
+      <w:pPr>
+        <w:ind w:left="720" w:hanging="360"/>
+      </w:pPr>
+    </w:lvl>
+    <w:lvl w:ilvl="1" w:tplc="08090019">
+      <w:start w:val="1"/>
+      <w:numFmt w:val="lowerLetter"/>
+      <w:lvlText w:val="%2."/>
+      <w:lvlJc w:val="left"/>
+      <w:pPr>
+        <w:ind w:left="1440" w:hanging="360"/>
+      </w:pPr>
+    </w:lvl>
+    <w:lvl w:ilvl="2" w:tplc="0809001B">
+      <w:start w:val="1"/>
+      <w:numFmt w:val="lowerRoman"/>
+      <w:lvlText w:val="%3."/>
+      <w:lvlJc w:val="right"/>
+      <w:pPr>
+        <w:ind w:left="2160" w:hanging="180"/>
+      </w:pPr>
+    </w:lvl>
+    <w:lvl w:ilvl="3" w:tplc="0809000F" w:tentative="1">
+      <w:start w:val="1"/>
+      <w:numFmt w:val="decimal"/>
+      <w:lvlText w:val="%4."/>
+      <w:lvlJc w:val="left"/>
+      <w:pPr>
+        <w:ind w:left="2880" w:hanging="360"/>
+      </w:pPr>
+    </w:lvl>
+    <w:lvl w:ilvl="4" w:tplc="08090019" w:tentative="1">
+      <w:start w:val="1"/>
+      <w:numFmt w:val="lowerLetter"/>
+      <w:lvlText w:val="%5."/>
+      <w:lvlJc w:val="left"/>
+      <w:pPr>
+        <w:ind w:left="3600" w:hanging="360"/>
+      </w:pPr>
+    </w:lvl>
+    <w:lvl w:ilvl="5" w:tplc="0809001B" w:tentative="1">
+      <w:start w:val="1"/>
+      <w:numFmt w:val="lowerRoman"/>
+      <w:lvlText w:val="%6."/>
+      <w:lvlJc w:val="right"/>
+      <w:pPr>
+        <w:ind w:left="4320" w:hanging="180"/>
+      </w:pPr>
+    </w:lvl>
+    <w:lvl w:ilvl="6" w:tplc="0809000F" w:tentative="1">
+      <w:start w:val="1"/>
+      <w:numFmt w:val="decimal"/>
+      <w:lvlText w:val="%7."/>
+      <w:lvlJc w:val="left"/>
+      <w:pPr>
+        <w:ind w:left="5040" w:hanging="360"/>
+      </w:pPr>
+    </w:lvl>
+    <w:lvl w:ilvl="7" w:tplc="08090019" w:tentative="1">
+      <w:start w:val="1"/>
+      <w:numFmt w:val="lowerLetter"/>
+      <w:lvlText w:val="%8."/>
+      <w:lvlJc w:val="left"/>
+      <w:pPr>
+        <w:ind w:left="5760" w:hanging="360"/>
+      </w:pPr>
+    </w:lvl>
+    <w:lvl w:ilvl="8" w:tplc="0809001B" w:tentative="1">
+      <w:start w:val="1"/>
+      <w:numFmt w:val="lowerRoman"/>
+      <w:lvlText w:val="%9."/>
+      <w:lvlJc w:val="right"/>
+      <w:pPr>
+        <w:ind w:left="6480" w:hanging="180"/>
+      </w:pPr>
+    </w:lvl>
+  </w:abstractNum>
+  <w:abstractNum w:abstractNumId="17" w15:restartNumberingAfterBreak="0">
     <w:nsid w:val="5F7B4282"/>
     <w:multiLevelType w:val="hybridMultilevel"/>
     <w:tmpl w:val="32D44A7C"/>
@@ -24233,7 +25876,7 @@
       </w:pPr>
     </w:lvl>
   </w:abstractNum>
-  <w:abstractNum w:abstractNumId="17" w15:restartNumberingAfterBreak="0">
+  <w:abstractNum w:abstractNumId="18" w15:restartNumberingAfterBreak="0">
     <w:nsid w:val="62E5488A"/>
     <w:multiLevelType w:val="hybridMultilevel"/>
     <w:tmpl w:val="1E9A7FDA"/>
@@ -24319,10 +25962,10 @@
       </w:pPr>
     </w:lvl>
   </w:abstractNum>
-  <w:abstractNum w:abstractNumId="18" w15:restartNumberingAfterBreak="0">
+  <w:abstractNum w:abstractNumId="19" w15:restartNumberingAfterBreak="0">
     <w:nsid w:val="642E16EF"/>
     <w:multiLevelType w:val="hybridMultilevel"/>
-    <w:tmpl w:val="1DBC023E"/>
+    <w:tmpl w:val="3CE4747C"/>
     <w:lvl w:ilvl="0" w:tplc="7B120902">
       <w:start w:val="1"/>
       <w:numFmt w:val="decimal"/>
@@ -24344,14 +25987,17 @@
         <w:ind w:left="1440" w:hanging="360"/>
       </w:pPr>
     </w:lvl>
-    <w:lvl w:ilvl="2" w:tplc="0809001B" w:tentative="1">
+    <w:lvl w:ilvl="2" w:tplc="19682F38">
       <w:start w:val="1"/>
-      <w:numFmt w:val="lowerRoman"/>
-      <w:lvlText w:val="%3."/>
-      <w:lvlJc w:val="right"/>
-      <w:pPr>
-        <w:ind w:left="2160" w:hanging="180"/>
-      </w:pPr>
+      <w:numFmt w:val="decimal"/>
+      <w:lvlText w:val="%3-"/>
+      <w:lvlJc w:val="left"/>
+      <w:pPr>
+        <w:ind w:left="2340" w:hanging="360"/>
+      </w:pPr>
+      <w:rPr>
+        <w:rFonts w:hint="default"/>
+      </w:rPr>
     </w:lvl>
     <w:lvl w:ilvl="3" w:tplc="0809000F" w:tentative="1">
       <w:start w:val="1"/>
@@ -24408,7 +26054,7 @@
       </w:pPr>
     </w:lvl>
   </w:abstractNum>
-  <w:abstractNum w:abstractNumId="19" w15:restartNumberingAfterBreak="0">
+  <w:abstractNum w:abstractNumId="20" w15:restartNumberingAfterBreak="0">
     <w:nsid w:val="6CBE0CCC"/>
     <w:multiLevelType w:val="hybridMultilevel"/>
     <w:tmpl w:val="4552C9EA"/>
@@ -24494,7 +26140,7 @@
       </w:pPr>
     </w:lvl>
   </w:abstractNum>
-  <w:abstractNum w:abstractNumId="20" w15:restartNumberingAfterBreak="0">
+  <w:abstractNum w:abstractNumId="21" w15:restartNumberingAfterBreak="0">
     <w:nsid w:val="7929728D"/>
     <w:multiLevelType w:val="hybridMultilevel"/>
     <w:tmpl w:val="DBEA4690"/>
@@ -24584,7 +26230,7 @@
     <w:abstractNumId w:val="11"/>
   </w:num>
   <w:num w:numId="2">
-    <w:abstractNumId w:val="16"/>
+    <w:abstractNumId w:val="17"/>
   </w:num>
   <w:num w:numId="3">
     <w:abstractNumId w:val="10"/>
@@ -24782,10 +26428,10 @@
     <w:abstractNumId w:val="9"/>
   </w:num>
   <w:num w:numId="23">
-    <w:abstractNumId w:val="18"/>
+    <w:abstractNumId w:val="19"/>
   </w:num>
   <w:num w:numId="24">
-    <w:abstractNumId w:val="20"/>
+    <w:abstractNumId w:val="21"/>
   </w:num>
   <w:num w:numId="25">
     <w:abstractNumId w:val="2"/>
@@ -24794,10 +26440,10 @@
     <w:abstractNumId w:val="0"/>
   </w:num>
   <w:num w:numId="27">
-    <w:abstractNumId w:val="19"/>
+    <w:abstractNumId w:val="20"/>
   </w:num>
   <w:num w:numId="28">
-    <w:abstractNumId w:val="17"/>
+    <w:abstractNumId w:val="18"/>
   </w:num>
   <w:num w:numId="29">
     <w:abstractNumId w:val="7"/>
@@ -24813,6 +26459,9 @@
   </w:num>
   <w:num w:numId="33">
     <w:abstractNumId w:val="6"/>
+  </w:num>
+  <w:num w:numId="34">
+    <w:abstractNumId w:val="16"/>
   </w:num>
 </w:numbering>
 </file>
@@ -26473,7 +28122,7 @@
 </file>
 
 <file path=customXml/itemProps1.xml><?xml version="1.0" encoding="utf-8"?>
-<ds:datastoreItem xmlns:ds="http://schemas.openxmlformats.org/officeDocument/2006/customXml" ds:itemID="{65B52254-0766-4CFB-BD86-FDB2762F1274}">
+<ds:datastoreItem xmlns:ds="http://schemas.openxmlformats.org/officeDocument/2006/customXml" ds:itemID="{9DA7B99C-015D-476B-B02B-E9D46742FC20}">
   <ds:schemaRefs>
     <ds:schemaRef ds:uri="http://schemas.openxmlformats.org/officeDocument/2006/bibliography"/>
   </ds:schemaRefs>

</xml_diff>